<commit_message>
Completed Horse Class Report
</commit_message>
<xml_diff>
--- a/Report.docx
+++ b/Report.docx
@@ -412,15 +412,2575 @@
         <w:rPr>
           <w:rFonts w:ascii="Poppins" w:hAnsi="Poppins" w:cs="Poppins"/>
         </w:rPr>
-        <w:t xml:space="preserve">This method has been used within the constructor and setConfidence() to make sure the confidence value does not exceeds the bounds (0 and 1) </w:t>
+        <w:t>This method has been used within the constructor and setConfidence() to make sure the confidence value does not exceeds the bounds (0 and 1)</w:t>
+      </w:r>
+      <w:r>
+        <w:rPr>
+          <w:rFonts w:ascii="Poppins" w:hAnsi="Poppins" w:cs="Poppins"/>
+        </w:rPr>
+        <w:t>.</w:t>
+      </w:r>
+    </w:p>
+    <w:p>
+      <w:pPr>
+        <w:rPr>
+          <w:rFonts w:ascii="Poppins" w:hAnsi="Poppins" w:cs="Poppins"/>
+          <w:sz w:val="24"/>
+          <w:szCs w:val="24"/>
+        </w:rPr>
+      </w:pPr>
+      <w:r>
+        <w:rPr>
+          <w:rFonts w:ascii="Poppins" w:hAnsi="Poppins" w:cs="Poppins"/>
+          <w:b/>
+          <w:bCs/>
+          <w:sz w:val="24"/>
+          <w:szCs w:val="24"/>
+        </w:rPr>
+        <w:lastRenderedPageBreak/>
+        <w:t>Testing:</w:t>
+      </w:r>
+    </w:p>
+    <w:p>
+      <w:pPr>
+        <w:rPr>
+          <w:rFonts w:ascii="Poppins" w:hAnsi="Poppins" w:cs="Poppins"/>
+        </w:rPr>
+      </w:pPr>
+      <w:r>
+        <w:rPr>
+          <w:rFonts w:ascii="Poppins" w:hAnsi="Poppins" w:cs="Poppins"/>
+        </w:rPr>
+        <w:t xml:space="preserve">I have provided tests for each method within the horse class to verify its correctness. Screenshots and explanations have also been provided. An external file Main.java has been used for testing. All tests will be conducted on the same instance of </w:t>
+      </w:r>
+      <w:r>
+        <w:rPr>
+          <w:rFonts w:ascii="Poppins" w:hAnsi="Poppins" w:cs="Poppins"/>
+        </w:rPr>
+        <w:t>the Horse class:</w:t>
+      </w:r>
+    </w:p>
+    <w:p>
+      <w:pPr>
+        <w:rPr>
+          <w:rFonts w:ascii="Poppins" w:hAnsi="Poppins" w:cs="Poppins"/>
+          <w:b/>
+          <w:bCs/>
+        </w:rPr>
+      </w:pPr>
+      <w:r>
+        <w:rPr>
+          <w:rFonts w:ascii="Poppins" w:hAnsi="Poppins" w:cs="Poppins"/>
+          <w:b/>
+          <w:bCs/>
+        </w:rPr>
+        <w:drawing>
+          <wp:inline distT="0" distB="0" distL="0" distR="0" wp14:anchorId="4021C4D9" wp14:editId="4C886208">
+            <wp:extent cx="3333633" cy="1085850"/>
+            <wp:effectExtent l="0" t="0" r="635" b="0"/>
+            <wp:docPr id="2" name="Picture 2"/>
+            <wp:cNvGraphicFramePr>
+              <a:graphicFrameLocks xmlns:a="http://schemas.openxmlformats.org/drawingml/2006/main" noChangeAspect="1"/>
+            </wp:cNvGraphicFramePr>
+            <a:graphic xmlns:a="http://schemas.openxmlformats.org/drawingml/2006/main">
+              <a:graphicData uri="http://schemas.openxmlformats.org/drawingml/2006/picture">
+                <pic:pic xmlns:pic="http://schemas.openxmlformats.org/drawingml/2006/picture">
+                  <pic:nvPicPr>
+                    <pic:cNvPr id="1" name=""/>
+                    <pic:cNvPicPr/>
+                  </pic:nvPicPr>
+                  <pic:blipFill>
+                    <a:blip r:embed="rId5"/>
+                    <a:stretch>
+                      <a:fillRect/>
+                    </a:stretch>
+                  </pic:blipFill>
+                  <pic:spPr>
+                    <a:xfrm>
+                      <a:off x="0" y="0"/>
+                      <a:ext cx="3366626" cy="1096597"/>
+                    </a:xfrm>
+                    <a:prstGeom prst="rect">
+                      <a:avLst/>
+                    </a:prstGeom>
+                  </pic:spPr>
+                </pic:pic>
+              </a:graphicData>
+            </a:graphic>
+          </wp:inline>
+        </w:drawing>
+      </w:r>
+    </w:p>
+    <w:p>
+      <w:pPr>
+        <w:rPr>
+          <w:rFonts w:ascii="Poppins" w:hAnsi="Poppins" w:cs="Poppins"/>
+          <w:b/>
+          <w:bCs/>
+        </w:rPr>
+      </w:pPr>
+    </w:p>
+    <w:p>
+      <w:pPr>
+        <w:rPr>
+          <w:rFonts w:ascii="Poppins" w:hAnsi="Poppins" w:cs="Poppins"/>
+          <w:b/>
+          <w:bCs/>
+        </w:rPr>
+      </w:pPr>
+      <w:r>
+        <w:rPr>
+          <w:rFonts w:ascii="Poppins" w:hAnsi="Poppins" w:cs="Poppins"/>
+          <w:b/>
+          <w:bCs/>
+        </w:rPr>
+        <w:t>Getter Method Testing:</w:t>
+      </w:r>
+    </w:p>
+    <w:p>
+      <w:pPr>
+        <w:rPr>
+          <w:rFonts w:ascii="Poppins" w:hAnsi="Poppins" w:cs="Poppins"/>
+        </w:rPr>
+      </w:pPr>
+      <w:r>
+        <w:rPr>
+          <w:rFonts w:ascii="Poppins" w:hAnsi="Poppins" w:cs="Poppins"/>
+        </w:rPr>
+        <w:drawing>
+          <wp:inline distT="0" distB="0" distL="0" distR="0" wp14:anchorId="3317CED3" wp14:editId="71AD7124">
+            <wp:extent cx="3362325" cy="1500492"/>
+            <wp:effectExtent l="0" t="0" r="0" b="5080"/>
+            <wp:docPr id="1" name="Picture 1"/>
+            <wp:cNvGraphicFramePr>
+              <a:graphicFrameLocks xmlns:a="http://schemas.openxmlformats.org/drawingml/2006/main" noChangeAspect="1"/>
+            </wp:cNvGraphicFramePr>
+            <a:graphic xmlns:a="http://schemas.openxmlformats.org/drawingml/2006/main">
+              <a:graphicData uri="http://schemas.openxmlformats.org/drawingml/2006/picture">
+                <pic:pic xmlns:pic="http://schemas.openxmlformats.org/drawingml/2006/picture">
+                  <pic:nvPicPr>
+                    <pic:cNvPr id="1" name=""/>
+                    <pic:cNvPicPr/>
+                  </pic:nvPicPr>
+                  <pic:blipFill>
+                    <a:blip r:embed="rId6"/>
+                    <a:stretch>
+                      <a:fillRect/>
+                    </a:stretch>
+                  </pic:blipFill>
+                  <pic:spPr>
+                    <a:xfrm>
+                      <a:off x="0" y="0"/>
+                      <a:ext cx="3384823" cy="1510532"/>
+                    </a:xfrm>
+                    <a:prstGeom prst="rect">
+                      <a:avLst/>
+                    </a:prstGeom>
+                  </pic:spPr>
+                </pic:pic>
+              </a:graphicData>
+            </a:graphic>
+          </wp:inline>
+        </w:drawing>
+      </w:r>
+    </w:p>
+    <w:p>
+      <w:pPr>
+        <w:rPr>
+          <w:rFonts w:ascii="Poppins" w:hAnsi="Poppins" w:cs="Poppins"/>
+        </w:rPr>
+      </w:pPr>
+      <w:r>
+        <w:rPr>
+          <w:rFonts w:ascii="Poppins" w:hAnsi="Poppins" w:cs="Poppins"/>
+        </w:rPr>
+        <w:t>The above calls all the getter methods for each field of the Horse class.</w:t>
+      </w:r>
+    </w:p>
+    <w:p>
+      <w:pPr>
+        <w:rPr>
+          <w:rFonts w:ascii="Poppins" w:hAnsi="Poppins" w:cs="Poppins"/>
+        </w:rPr>
+      </w:pPr>
+      <w:r>
+        <w:rPr>
+          <w:rFonts w:ascii="Poppins" w:hAnsi="Poppins" w:cs="Poppins"/>
+        </w:rPr>
+        <w:t>Expected output:</w:t>
+      </w:r>
+      <w:r>
+        <w:rPr>
+          <w:rFonts w:ascii="Poppins" w:hAnsi="Poppins" w:cs="Poppins"/>
+        </w:rPr>
+        <w:tab/>
+      </w:r>
+      <w:r>
+        <w:rPr>
+          <w:rFonts w:ascii="Poppins" w:hAnsi="Poppins" w:cs="Poppins"/>
+        </w:rPr>
+        <w:tab/>
+      </w:r>
+      <w:r>
+        <w:rPr>
+          <w:rFonts w:ascii="Poppins" w:hAnsi="Poppins" w:cs="Poppins"/>
+        </w:rPr>
+        <w:tab/>
+      </w:r>
+      <w:r>
+        <w:rPr>
+          <w:rFonts w:ascii="Poppins" w:hAnsi="Poppins" w:cs="Poppins"/>
+        </w:rPr>
+        <w:tab/>
+      </w:r>
+      <w:r>
+        <w:rPr>
+          <w:rFonts w:ascii="Poppins" w:hAnsi="Poppins" w:cs="Poppins"/>
+        </w:rPr>
+        <w:tab/>
+        <w:t>Actual output:</w:t>
       </w:r>
     </w:p>
     <w:p>
       <w:pPr>
         <w:pStyle w:val="ListParagraph"/>
-        <w:ind w:left="1440"/>
-        <w:rPr>
-          <w:rFonts w:ascii="Poppins" w:hAnsi="Poppins" w:cs="Poppins"/>
+        <w:numPr>
+          <w:ilvl w:val="0"/>
+          <w:numId w:val="4"/>
+        </w:numPr>
+        <w:rPr>
+          <w:rFonts w:ascii="Poppins" w:hAnsi="Poppins" w:cs="Poppins"/>
+        </w:rPr>
+      </w:pPr>
+      <w:r>
+        <w:rPr>
+          <w:rFonts w:ascii="Poppins" w:hAnsi="Poppins" w:cs="Poppins"/>
+        </w:rPr>
+        <w:drawing>
+          <wp:anchor distT="0" distB="0" distL="114300" distR="114300" simplePos="0" relativeHeight="251658240" behindDoc="0" locked="0" layoutInCell="1" allowOverlap="1" wp14:anchorId="5E117836" wp14:editId="7DFA3E55">
+            <wp:simplePos x="0" y="0"/>
+            <wp:positionH relativeFrom="column">
+              <wp:posOffset>3162300</wp:posOffset>
+            </wp:positionH>
+            <wp:positionV relativeFrom="paragraph">
+              <wp:posOffset>83185</wp:posOffset>
+            </wp:positionV>
+            <wp:extent cx="1609950" cy="962159"/>
+            <wp:effectExtent l="0" t="0" r="9525" b="9525"/>
+            <wp:wrapNone/>
+            <wp:docPr id="4" name="Picture 4"/>
+            <wp:cNvGraphicFramePr>
+              <a:graphicFrameLocks xmlns:a="http://schemas.openxmlformats.org/drawingml/2006/main" noChangeAspect="1"/>
+            </wp:cNvGraphicFramePr>
+            <a:graphic xmlns:a="http://schemas.openxmlformats.org/drawingml/2006/main">
+              <a:graphicData uri="http://schemas.openxmlformats.org/drawingml/2006/picture">
+                <pic:pic xmlns:pic="http://schemas.openxmlformats.org/drawingml/2006/picture">
+                  <pic:nvPicPr>
+                    <pic:cNvPr id="1" name=""/>
+                    <pic:cNvPicPr/>
+                  </pic:nvPicPr>
+                  <pic:blipFill>
+                    <a:blip r:embed="rId7">
+                      <a:extLst>
+                        <a:ext uri="{28A0092B-C50C-407E-A947-70E740481C1C}">
+                          <a14:useLocalDpi xmlns:a14="http://schemas.microsoft.com/office/drawing/2010/main" val="0"/>
+                        </a:ext>
+                      </a:extLst>
+                    </a:blip>
+                    <a:stretch>
+                      <a:fillRect/>
+                    </a:stretch>
+                  </pic:blipFill>
+                  <pic:spPr>
+                    <a:xfrm>
+                      <a:off x="0" y="0"/>
+                      <a:ext cx="1609950" cy="962159"/>
+                    </a:xfrm>
+                    <a:prstGeom prst="rect">
+                      <a:avLst/>
+                    </a:prstGeom>
+                  </pic:spPr>
+                </pic:pic>
+              </a:graphicData>
+            </a:graphic>
+          </wp:anchor>
+        </w:drawing>
+      </w:r>
+      <w:r>
+        <w:rPr>
+          <w:rFonts w:ascii="Poppins" w:hAnsi="Poppins" w:cs="Poppins"/>
+        </w:rPr>
+        <w:t>Thunder</w:t>
+      </w:r>
+    </w:p>
+    <w:p>
+      <w:pPr>
+        <w:pStyle w:val="ListParagraph"/>
+        <w:numPr>
+          <w:ilvl w:val="0"/>
+          <w:numId w:val="4"/>
+        </w:numPr>
+        <w:rPr>
+          <w:rFonts w:ascii="Poppins" w:hAnsi="Poppins" w:cs="Poppins"/>
+        </w:rPr>
+      </w:pPr>
+      <w:r>
+        <w:rPr>
+          <w:rFonts w:ascii="Poppins" w:hAnsi="Poppins" w:cs="Poppins"/>
+        </w:rPr>
+        <w:t>T</w:t>
+      </w:r>
+    </w:p>
+    <w:p>
+      <w:pPr>
+        <w:pStyle w:val="ListParagraph"/>
+        <w:numPr>
+          <w:ilvl w:val="0"/>
+          <w:numId w:val="4"/>
+        </w:numPr>
+        <w:rPr>
+          <w:rFonts w:ascii="Poppins" w:hAnsi="Poppins" w:cs="Poppins"/>
+        </w:rPr>
+      </w:pPr>
+      <w:r>
+        <w:rPr>
+          <w:rFonts w:ascii="Poppins" w:hAnsi="Poppins" w:cs="Poppins"/>
+        </w:rPr>
+        <w:t>0.5</w:t>
+      </w:r>
+    </w:p>
+    <w:p>
+      <w:pPr>
+        <w:pStyle w:val="ListParagraph"/>
+        <w:numPr>
+          <w:ilvl w:val="0"/>
+          <w:numId w:val="4"/>
+        </w:numPr>
+        <w:rPr>
+          <w:rFonts w:ascii="Poppins" w:hAnsi="Poppins" w:cs="Poppins"/>
+        </w:rPr>
+      </w:pPr>
+      <w:r>
+        <w:rPr>
+          <w:rFonts w:ascii="Poppins" w:hAnsi="Poppins" w:cs="Poppins"/>
+        </w:rPr>
+        <w:t>0</w:t>
+      </w:r>
+    </w:p>
+    <w:p>
+      <w:pPr>
+        <w:pStyle w:val="ListParagraph"/>
+        <w:numPr>
+          <w:ilvl w:val="0"/>
+          <w:numId w:val="4"/>
+        </w:numPr>
+        <w:rPr>
+          <w:rFonts w:ascii="Poppins" w:hAnsi="Poppins" w:cs="Poppins"/>
+        </w:rPr>
+      </w:pPr>
+      <w:r>
+        <w:rPr>
+          <w:rFonts w:ascii="Poppins" w:hAnsi="Poppins" w:cs="Poppins"/>
+        </w:rPr>
+        <w:t>False</w:t>
+      </w:r>
+    </w:p>
+    <w:p>
+      <w:pPr>
+        <w:rPr>
+          <w:rFonts w:ascii="Poppins" w:hAnsi="Poppins" w:cs="Poppins"/>
+        </w:rPr>
+      </w:pPr>
+    </w:p>
+    <w:p>
+      <w:pPr>
+        <w:rPr>
+          <w:rFonts w:ascii="Poppins" w:hAnsi="Poppins" w:cs="Poppins"/>
+        </w:rPr>
+      </w:pPr>
+    </w:p>
+    <w:p>
+      <w:pPr>
+        <w:rPr>
+          <w:rFonts w:ascii="Poppins" w:hAnsi="Poppins" w:cs="Poppins"/>
+        </w:rPr>
+      </w:pPr>
+    </w:p>
+    <w:p>
+      <w:pPr>
+        <w:rPr>
+          <w:rFonts w:ascii="Poppins" w:hAnsi="Poppins" w:cs="Poppins"/>
+        </w:rPr>
+      </w:pPr>
+    </w:p>
+    <w:p>
+      <w:pPr>
+        <w:rPr>
+          <w:rFonts w:ascii="Poppins" w:hAnsi="Poppins" w:cs="Poppins"/>
+        </w:rPr>
+      </w:pPr>
+    </w:p>
+    <w:p>
+      <w:pPr>
+        <w:rPr>
+          <w:rFonts w:ascii="Poppins" w:hAnsi="Poppins" w:cs="Poppins"/>
+        </w:rPr>
+      </w:pPr>
+    </w:p>
+    <w:p>
+      <w:pPr>
+        <w:rPr>
+          <w:rFonts w:ascii="Poppins" w:hAnsi="Poppins" w:cs="Poppins"/>
+          <w:b/>
+          <w:bCs/>
+        </w:rPr>
+      </w:pPr>
+      <w:r>
+        <w:rPr>
+          <w:rFonts w:ascii="Poppins" w:hAnsi="Poppins" w:cs="Poppins"/>
+          <w:b/>
+          <w:bCs/>
+        </w:rPr>
+        <w:lastRenderedPageBreak/>
+        <w:t>Access Modifier Testing:</w:t>
+      </w:r>
+    </w:p>
+    <w:p>
+      <w:pPr>
+        <w:rPr>
+          <w:rFonts w:ascii="Poppins" w:hAnsi="Poppins" w:cs="Poppins"/>
+          <w:b/>
+          <w:bCs/>
+        </w:rPr>
+      </w:pPr>
+      <w:r>
+        <w:rPr>
+          <w:rFonts w:ascii="Poppins" w:hAnsi="Poppins" w:cs="Poppins"/>
+          <w:b/>
+          <w:bCs/>
+        </w:rPr>
+        <w:drawing>
+          <wp:inline distT="0" distB="0" distL="0" distR="0" wp14:anchorId="306480E7" wp14:editId="193A4F34">
+            <wp:extent cx="3273120" cy="1609725"/>
+            <wp:effectExtent l="0" t="0" r="8255" b="0"/>
+            <wp:docPr id="5" name="Picture 5"/>
+            <wp:cNvGraphicFramePr>
+              <a:graphicFrameLocks xmlns:a="http://schemas.openxmlformats.org/drawingml/2006/main" noChangeAspect="1"/>
+            </wp:cNvGraphicFramePr>
+            <a:graphic xmlns:a="http://schemas.openxmlformats.org/drawingml/2006/main">
+              <a:graphicData uri="http://schemas.openxmlformats.org/drawingml/2006/picture">
+                <pic:pic xmlns:pic="http://schemas.openxmlformats.org/drawingml/2006/picture">
+                  <pic:nvPicPr>
+                    <pic:cNvPr id="1" name=""/>
+                    <pic:cNvPicPr/>
+                  </pic:nvPicPr>
+                  <pic:blipFill>
+                    <a:blip r:embed="rId8"/>
+                    <a:stretch>
+                      <a:fillRect/>
+                    </a:stretch>
+                  </pic:blipFill>
+                  <pic:spPr>
+                    <a:xfrm>
+                      <a:off x="0" y="0"/>
+                      <a:ext cx="3273120" cy="1609725"/>
+                    </a:xfrm>
+                    <a:prstGeom prst="rect">
+                      <a:avLst/>
+                    </a:prstGeom>
+                  </pic:spPr>
+                </pic:pic>
+              </a:graphicData>
+            </a:graphic>
+          </wp:inline>
+        </w:drawing>
+      </w:r>
+    </w:p>
+    <w:p>
+      <w:pPr>
+        <w:rPr>
+          <w:rFonts w:ascii="Poppins" w:hAnsi="Poppins" w:cs="Poppins"/>
+        </w:rPr>
+      </w:pPr>
+      <w:r>
+        <w:rPr>
+          <w:rFonts w:ascii="Poppins" w:hAnsi="Poppins" w:cs="Poppins"/>
+        </w:rPr>
+        <w:t xml:space="preserve">The above code attempts to retrieve the Class fields using dot notation. As the access modifier has been set to </w:t>
+      </w:r>
+      <w:r>
+        <w:rPr>
+          <w:rFonts w:ascii="Poppins" w:hAnsi="Poppins" w:cs="Poppins"/>
+          <w:b/>
+          <w:bCs/>
+        </w:rPr>
+        <w:t>private</w:t>
+      </w:r>
+      <w:r>
+        <w:rPr>
+          <w:rFonts w:ascii="Poppins" w:hAnsi="Poppins" w:cs="Poppins"/>
+        </w:rPr>
+        <w:t xml:space="preserve"> the code should not compile and throw an error.</w:t>
+      </w:r>
+    </w:p>
+    <w:p>
+      <w:pPr>
+        <w:rPr>
+          <w:rFonts w:ascii="Poppins" w:hAnsi="Poppins" w:cs="Poppins"/>
+        </w:rPr>
+      </w:pPr>
+      <w:r>
+        <w:rPr>
+          <w:rFonts w:ascii="Poppins" w:hAnsi="Poppins" w:cs="Poppins"/>
+        </w:rPr>
+        <w:drawing>
+          <wp:inline distT="0" distB="0" distL="0" distR="0" wp14:anchorId="6F20521F" wp14:editId="5FCEC40F">
+            <wp:extent cx="5731510" cy="1864360"/>
+            <wp:effectExtent l="0" t="0" r="2540" b="2540"/>
+            <wp:docPr id="6" name="Picture 6"/>
+            <wp:cNvGraphicFramePr>
+              <a:graphicFrameLocks xmlns:a="http://schemas.openxmlformats.org/drawingml/2006/main" noChangeAspect="1"/>
+            </wp:cNvGraphicFramePr>
+            <a:graphic xmlns:a="http://schemas.openxmlformats.org/drawingml/2006/main">
+              <a:graphicData uri="http://schemas.openxmlformats.org/drawingml/2006/picture">
+                <pic:pic xmlns:pic="http://schemas.openxmlformats.org/drawingml/2006/picture">
+                  <pic:nvPicPr>
+                    <pic:cNvPr id="1" name=""/>
+                    <pic:cNvPicPr/>
+                  </pic:nvPicPr>
+                  <pic:blipFill>
+                    <a:blip r:embed="rId9"/>
+                    <a:stretch>
+                      <a:fillRect/>
+                    </a:stretch>
+                  </pic:blipFill>
+                  <pic:spPr>
+                    <a:xfrm>
+                      <a:off x="0" y="0"/>
+                      <a:ext cx="5731510" cy="1864360"/>
+                    </a:xfrm>
+                    <a:prstGeom prst="rect">
+                      <a:avLst/>
+                    </a:prstGeom>
+                  </pic:spPr>
+                </pic:pic>
+              </a:graphicData>
+            </a:graphic>
+          </wp:inline>
+        </w:drawing>
+      </w:r>
+    </w:p>
+    <w:p>
+      <w:pPr>
+        <w:rPr>
+          <w:rFonts w:ascii="Poppins" w:hAnsi="Poppins" w:cs="Poppins"/>
+        </w:rPr>
+      </w:pPr>
+    </w:p>
+    <w:p>
+      <w:pPr>
+        <w:rPr>
+          <w:rFonts w:ascii="Poppins" w:hAnsi="Poppins" w:cs="Poppins"/>
+        </w:rPr>
+      </w:pPr>
+      <w:r>
+        <w:rPr>
+          <w:rFonts w:ascii="Poppins" w:hAnsi="Poppins" w:cs="Poppins"/>
+          <w:b/>
+          <w:bCs/>
+        </w:rPr>
+        <w:t>hasFallen() testing:</w:t>
+      </w:r>
+    </w:p>
+    <w:p>
+      <w:pPr>
+        <w:rPr>
+          <w:rFonts w:ascii="Poppins" w:hAnsi="Poppins" w:cs="Poppins"/>
+        </w:rPr>
+      </w:pPr>
+      <w:r>
+        <w:rPr>
+          <w:rFonts w:ascii="Poppins" w:hAnsi="Poppins" w:cs="Poppins"/>
+        </w:rPr>
+        <w:drawing>
+          <wp:inline distT="0" distB="0" distL="0" distR="0" wp14:anchorId="26032C58" wp14:editId="1EF60FA3">
+            <wp:extent cx="3012147" cy="1247775"/>
+            <wp:effectExtent l="0" t="0" r="0" b="0"/>
+            <wp:docPr id="7" name="Picture 7"/>
+            <wp:cNvGraphicFramePr>
+              <a:graphicFrameLocks xmlns:a="http://schemas.openxmlformats.org/drawingml/2006/main" noChangeAspect="1"/>
+            </wp:cNvGraphicFramePr>
+            <a:graphic xmlns:a="http://schemas.openxmlformats.org/drawingml/2006/main">
+              <a:graphicData uri="http://schemas.openxmlformats.org/drawingml/2006/picture">
+                <pic:pic xmlns:pic="http://schemas.openxmlformats.org/drawingml/2006/picture">
+                  <pic:nvPicPr>
+                    <pic:cNvPr id="1" name=""/>
+                    <pic:cNvPicPr/>
+                  </pic:nvPicPr>
+                  <pic:blipFill>
+                    <a:blip r:embed="rId10"/>
+                    <a:stretch>
+                      <a:fillRect/>
+                    </a:stretch>
+                  </pic:blipFill>
+                  <pic:spPr>
+                    <a:xfrm>
+                      <a:off x="0" y="0"/>
+                      <a:ext cx="3020902" cy="1251402"/>
+                    </a:xfrm>
+                    <a:prstGeom prst="rect">
+                      <a:avLst/>
+                    </a:prstGeom>
+                  </pic:spPr>
+                </pic:pic>
+              </a:graphicData>
+            </a:graphic>
+          </wp:inline>
+        </w:drawing>
+      </w:r>
+    </w:p>
+    <w:p>
+      <w:pPr>
+        <w:rPr>
+          <w:rFonts w:ascii="Poppins" w:hAnsi="Poppins" w:cs="Poppins"/>
+        </w:rPr>
+      </w:pPr>
+      <w:r>
+        <w:rPr>
+          <w:rFonts w:ascii="Poppins" w:hAnsi="Poppins" w:cs="Poppins"/>
+        </w:rPr>
+        <w:t xml:space="preserve">The above code first prints out the </w:t>
+      </w:r>
+      <w:r>
+        <w:rPr>
+          <w:rFonts w:ascii="Poppins" w:hAnsi="Poppins" w:cs="Poppins"/>
+          <w:b/>
+          <w:bCs/>
+        </w:rPr>
+        <w:t>hasFallen</w:t>
+      </w:r>
+      <w:r>
+        <w:rPr>
+          <w:rFonts w:ascii="Poppins" w:hAnsi="Poppins" w:cs="Poppins"/>
+        </w:rPr>
+        <w:t xml:space="preserve"> field of the </w:t>
+      </w:r>
+      <w:r>
+        <w:rPr>
+          <w:rFonts w:ascii="Poppins" w:hAnsi="Poppins" w:cs="Poppins"/>
+        </w:rPr>
+        <w:t>H</w:t>
+      </w:r>
+      <w:r>
+        <w:rPr>
+          <w:rFonts w:ascii="Poppins" w:hAnsi="Poppins" w:cs="Poppins"/>
+        </w:rPr>
+        <w:t xml:space="preserve">orse Class. It then proceeds to call </w:t>
+      </w:r>
+      <w:r>
+        <w:rPr>
+          <w:rFonts w:ascii="Poppins" w:hAnsi="Poppins" w:cs="Poppins"/>
+          <w:b/>
+          <w:bCs/>
+        </w:rPr>
+        <w:t>fall()</w:t>
+      </w:r>
+      <w:r>
+        <w:rPr>
+          <w:rFonts w:ascii="Poppins" w:hAnsi="Poppins" w:cs="Poppins"/>
+        </w:rPr>
+        <w:t xml:space="preserve"> </w:t>
+      </w:r>
+      <w:r>
+        <w:rPr>
+          <w:rFonts w:ascii="Poppins" w:hAnsi="Poppins" w:cs="Poppins"/>
+        </w:rPr>
+        <w:t>which</w:t>
+      </w:r>
+      <w:r>
+        <w:rPr>
+          <w:rFonts w:ascii="Poppins" w:hAnsi="Poppins" w:cs="Poppins"/>
+        </w:rPr>
+        <w:t xml:space="preserve"> set</w:t>
+      </w:r>
+      <w:r>
+        <w:rPr>
+          <w:rFonts w:ascii="Poppins" w:hAnsi="Poppins" w:cs="Poppins"/>
+        </w:rPr>
+        <w:t>s</w:t>
+      </w:r>
+      <w:r>
+        <w:rPr>
+          <w:rFonts w:ascii="Poppins" w:hAnsi="Poppins" w:cs="Poppins"/>
+        </w:rPr>
+        <w:t xml:space="preserve"> the field to true. The </w:t>
+      </w:r>
+      <w:r>
+        <w:rPr>
+          <w:rFonts w:ascii="Poppins" w:hAnsi="Poppins" w:cs="Poppins"/>
+          <w:b/>
+          <w:bCs/>
+        </w:rPr>
+        <w:t>hasFallen</w:t>
+      </w:r>
+      <w:r>
+        <w:rPr>
+          <w:rFonts w:ascii="Poppins" w:hAnsi="Poppins" w:cs="Poppins"/>
+        </w:rPr>
+        <w:t xml:space="preserve"> field is then printed once more</w:t>
+      </w:r>
+      <w:r>
+        <w:rPr>
+          <w:rFonts w:ascii="Poppins" w:hAnsi="Poppins" w:cs="Poppins"/>
+        </w:rPr>
+        <w:t xml:space="preserve"> to show the change</w:t>
+      </w:r>
+      <w:r>
+        <w:rPr>
+          <w:rFonts w:ascii="Poppins" w:hAnsi="Poppins" w:cs="Poppins"/>
+        </w:rPr>
+        <w:t>.</w:t>
+      </w:r>
+    </w:p>
+    <w:p>
+      <w:pPr>
+        <w:rPr>
+          <w:rFonts w:ascii="Poppins" w:hAnsi="Poppins" w:cs="Poppins"/>
+        </w:rPr>
+      </w:pPr>
+      <w:r>
+        <w:rPr>
+          <w:rFonts w:ascii="Poppins" w:hAnsi="Poppins" w:cs="Poppins"/>
+        </w:rPr>
+        <w:t>Expected output:</w:t>
+      </w:r>
+      <w:r>
+        <w:rPr>
+          <w:rFonts w:ascii="Poppins" w:hAnsi="Poppins" w:cs="Poppins"/>
+        </w:rPr>
+        <w:tab/>
+      </w:r>
+      <w:r>
+        <w:rPr>
+          <w:rFonts w:ascii="Poppins" w:hAnsi="Poppins" w:cs="Poppins"/>
+        </w:rPr>
+        <w:tab/>
+      </w:r>
+      <w:r>
+        <w:rPr>
+          <w:rFonts w:ascii="Poppins" w:hAnsi="Poppins" w:cs="Poppins"/>
+        </w:rPr>
+        <w:tab/>
+      </w:r>
+      <w:r>
+        <w:rPr>
+          <w:rFonts w:ascii="Poppins" w:hAnsi="Poppins" w:cs="Poppins"/>
+        </w:rPr>
+        <w:tab/>
+      </w:r>
+      <w:r>
+        <w:rPr>
+          <w:rFonts w:ascii="Poppins" w:hAnsi="Poppins" w:cs="Poppins"/>
+        </w:rPr>
+        <w:tab/>
+        <w:t>Actual output:</w:t>
+      </w:r>
+    </w:p>
+    <w:p>
+      <w:pPr>
+        <w:pStyle w:val="ListParagraph"/>
+        <w:numPr>
+          <w:ilvl w:val="0"/>
+          <w:numId w:val="4"/>
+        </w:numPr>
+        <w:rPr>
+          <w:rFonts w:ascii="Poppins" w:hAnsi="Poppins" w:cs="Poppins"/>
+        </w:rPr>
+      </w:pPr>
+      <w:r>
+        <w:rPr>
+          <w:rFonts w:ascii="Poppins" w:hAnsi="Poppins" w:cs="Poppins"/>
+        </w:rPr>
+        <w:drawing>
+          <wp:anchor distT="0" distB="0" distL="114300" distR="114300" simplePos="0" relativeHeight="251659264" behindDoc="0" locked="0" layoutInCell="1" allowOverlap="1" wp14:anchorId="77BB44BD" wp14:editId="6DF6C861">
+            <wp:simplePos x="0" y="0"/>
+            <wp:positionH relativeFrom="column">
+              <wp:posOffset>3200400</wp:posOffset>
+            </wp:positionH>
+            <wp:positionV relativeFrom="paragraph">
+              <wp:posOffset>12700</wp:posOffset>
+            </wp:positionV>
+            <wp:extent cx="495300" cy="400050"/>
+            <wp:effectExtent l="0" t="0" r="0" b="0"/>
+            <wp:wrapSquare wrapText="bothSides"/>
+            <wp:docPr id="9" name="Picture 9"/>
+            <wp:cNvGraphicFramePr>
+              <a:graphicFrameLocks xmlns:a="http://schemas.openxmlformats.org/drawingml/2006/main" noChangeAspect="1"/>
+            </wp:cNvGraphicFramePr>
+            <a:graphic xmlns:a="http://schemas.openxmlformats.org/drawingml/2006/main">
+              <a:graphicData uri="http://schemas.openxmlformats.org/drawingml/2006/picture">
+                <pic:pic xmlns:pic="http://schemas.openxmlformats.org/drawingml/2006/picture">
+                  <pic:nvPicPr>
+                    <pic:cNvPr id="1" name=""/>
+                    <pic:cNvPicPr/>
+                  </pic:nvPicPr>
+                  <pic:blipFill>
+                    <a:blip r:embed="rId11">
+                      <a:extLst>
+                        <a:ext uri="{28A0092B-C50C-407E-A947-70E740481C1C}">
+                          <a14:useLocalDpi xmlns:a14="http://schemas.microsoft.com/office/drawing/2010/main" val="0"/>
+                        </a:ext>
+                      </a:extLst>
+                    </a:blip>
+                    <a:stretch>
+                      <a:fillRect/>
+                    </a:stretch>
+                  </pic:blipFill>
+                  <pic:spPr>
+                    <a:xfrm>
+                      <a:off x="0" y="0"/>
+                      <a:ext cx="495300" cy="400050"/>
+                    </a:xfrm>
+                    <a:prstGeom prst="rect">
+                      <a:avLst/>
+                    </a:prstGeom>
+                  </pic:spPr>
+                </pic:pic>
+              </a:graphicData>
+            </a:graphic>
+          </wp:anchor>
+        </w:drawing>
+      </w:r>
+      <w:r>
+        <w:rPr>
+          <w:rFonts w:ascii="Poppins" w:hAnsi="Poppins" w:cs="Poppins"/>
+        </w:rPr>
+        <w:t>false</w:t>
+      </w:r>
+    </w:p>
+    <w:p>
+      <w:pPr>
+        <w:pStyle w:val="ListParagraph"/>
+        <w:numPr>
+          <w:ilvl w:val="0"/>
+          <w:numId w:val="4"/>
+        </w:numPr>
+        <w:rPr>
+          <w:rFonts w:ascii="Poppins" w:hAnsi="Poppins" w:cs="Poppins"/>
+        </w:rPr>
+      </w:pPr>
+      <w:r>
+        <w:rPr>
+          <w:rFonts w:ascii="Poppins" w:hAnsi="Poppins" w:cs="Poppins"/>
+        </w:rPr>
+        <w:t>true</w:t>
+      </w:r>
+    </w:p>
+    <w:p>
+      <w:pPr>
+        <w:rPr>
+          <w:rFonts w:ascii="Poppins" w:hAnsi="Poppins" w:cs="Poppins"/>
+        </w:rPr>
+      </w:pPr>
+    </w:p>
+    <w:p>
+      <w:pPr>
+        <w:rPr>
+          <w:rFonts w:ascii="Poppins" w:hAnsi="Poppins" w:cs="Poppins"/>
+          <w:b/>
+          <w:bCs/>
+        </w:rPr>
+      </w:pPr>
+    </w:p>
+    <w:p>
+      <w:pPr>
+        <w:rPr>
+          <w:rFonts w:ascii="Poppins" w:hAnsi="Poppins" w:cs="Poppins"/>
+        </w:rPr>
+      </w:pPr>
+      <w:r>
+        <w:rPr>
+          <w:rFonts w:ascii="Poppins" w:hAnsi="Poppins" w:cs="Poppins"/>
+          <w:b/>
+          <w:bCs/>
+        </w:rPr>
+        <w:t>moveForward()</w:t>
+      </w:r>
+      <w:r>
+        <w:rPr>
+          <w:rFonts w:ascii="Poppins" w:hAnsi="Poppins" w:cs="Poppins"/>
+        </w:rPr>
+        <w:t xml:space="preserve"> </w:t>
+      </w:r>
+      <w:r>
+        <w:rPr>
+          <w:rFonts w:ascii="Poppins" w:hAnsi="Poppins" w:cs="Poppins"/>
+          <w:b/>
+          <w:bCs/>
+        </w:rPr>
+        <w:t>testing:</w:t>
+      </w:r>
+    </w:p>
+    <w:p>
+      <w:pPr>
+        <w:rPr>
+          <w:rFonts w:ascii="Poppins" w:hAnsi="Poppins" w:cs="Poppins"/>
+        </w:rPr>
+      </w:pPr>
+      <w:r>
+        <w:rPr>
+          <w:rFonts w:ascii="Poppins" w:hAnsi="Poppins" w:cs="Poppins"/>
+        </w:rPr>
+        <w:drawing>
+          <wp:inline distT="0" distB="0" distL="0" distR="0" wp14:anchorId="55F6339B" wp14:editId="7B631580">
+            <wp:extent cx="3431943" cy="1314450"/>
+            <wp:effectExtent l="0" t="0" r="0" b="0"/>
+            <wp:docPr id="10" name="Picture 10"/>
+            <wp:cNvGraphicFramePr>
+              <a:graphicFrameLocks xmlns:a="http://schemas.openxmlformats.org/drawingml/2006/main" noChangeAspect="1"/>
+            </wp:cNvGraphicFramePr>
+            <a:graphic xmlns:a="http://schemas.openxmlformats.org/drawingml/2006/main">
+              <a:graphicData uri="http://schemas.openxmlformats.org/drawingml/2006/picture">
+                <pic:pic xmlns:pic="http://schemas.openxmlformats.org/drawingml/2006/picture">
+                  <pic:nvPicPr>
+                    <pic:cNvPr id="1" name=""/>
+                    <pic:cNvPicPr/>
+                  </pic:nvPicPr>
+                  <pic:blipFill>
+                    <a:blip r:embed="rId12"/>
+                    <a:stretch>
+                      <a:fillRect/>
+                    </a:stretch>
+                  </pic:blipFill>
+                  <pic:spPr>
+                    <a:xfrm>
+                      <a:off x="0" y="0"/>
+                      <a:ext cx="3444744" cy="1319353"/>
+                    </a:xfrm>
+                    <a:prstGeom prst="rect">
+                      <a:avLst/>
+                    </a:prstGeom>
+                  </pic:spPr>
+                </pic:pic>
+              </a:graphicData>
+            </a:graphic>
+          </wp:inline>
+        </w:drawing>
+      </w:r>
+    </w:p>
+    <w:p>
+      <w:pPr>
+        <w:rPr>
+          <w:rFonts w:ascii="Poppins" w:hAnsi="Poppins" w:cs="Poppins"/>
+        </w:rPr>
+      </w:pPr>
+      <w:r>
+        <w:rPr>
+          <w:rFonts w:ascii="Poppins" w:hAnsi="Poppins" w:cs="Poppins"/>
+        </w:rPr>
+        <w:t xml:space="preserve">The above code prints out the </w:t>
+      </w:r>
+      <w:r>
+        <w:rPr>
+          <w:rFonts w:ascii="Poppins" w:hAnsi="Poppins" w:cs="Poppins"/>
+          <w:b/>
+          <w:bCs/>
+        </w:rPr>
+        <w:t>distanceTravelled</w:t>
+      </w:r>
+      <w:r>
+        <w:rPr>
+          <w:rFonts w:ascii="Poppins" w:hAnsi="Poppins" w:cs="Poppins"/>
+        </w:rPr>
+        <w:t xml:space="preserve"> field of the Horse Class</w:t>
+      </w:r>
+      <w:r>
+        <w:rPr>
+          <w:rFonts w:ascii="Poppins" w:hAnsi="Poppins" w:cs="Poppins"/>
+        </w:rPr>
+        <w:t xml:space="preserve">. It then proceeds to call </w:t>
+      </w:r>
+      <w:r>
+        <w:rPr>
+          <w:rFonts w:ascii="Poppins" w:hAnsi="Poppins" w:cs="Poppins"/>
+          <w:b/>
+          <w:bCs/>
+        </w:rPr>
+        <w:t>moveForward()</w:t>
+      </w:r>
+      <w:r>
+        <w:rPr>
+          <w:rFonts w:ascii="Poppins" w:hAnsi="Poppins" w:cs="Poppins"/>
+        </w:rPr>
+        <w:t xml:space="preserve"> which increments the </w:t>
+      </w:r>
+      <w:r>
+        <w:rPr>
+          <w:rFonts w:ascii="Poppins" w:hAnsi="Poppins" w:cs="Poppins"/>
+          <w:b/>
+          <w:bCs/>
+        </w:rPr>
+        <w:t xml:space="preserve">distanceTravelled </w:t>
+      </w:r>
+      <w:r>
+        <w:rPr>
+          <w:rFonts w:ascii="Poppins" w:hAnsi="Poppins" w:cs="Poppins"/>
+        </w:rPr>
+        <w:t xml:space="preserve">by 1. The </w:t>
+      </w:r>
+      <w:r>
+        <w:rPr>
+          <w:rFonts w:ascii="Poppins" w:hAnsi="Poppins" w:cs="Poppins"/>
+          <w:b/>
+          <w:bCs/>
+        </w:rPr>
+        <w:t>distanceTravelled</w:t>
+      </w:r>
+      <w:r>
+        <w:rPr>
+          <w:rFonts w:ascii="Poppins" w:hAnsi="Poppins" w:cs="Poppins"/>
+        </w:rPr>
+        <w:t xml:space="preserve"> field is then printed once more to show the change</w:t>
+      </w:r>
+      <w:r>
+        <w:rPr>
+          <w:rFonts w:ascii="Poppins" w:hAnsi="Poppins" w:cs="Poppins"/>
+        </w:rPr>
+        <w:t>.</w:t>
+      </w:r>
+    </w:p>
+    <w:p>
+      <w:pPr>
+        <w:rPr>
+          <w:rFonts w:ascii="Poppins" w:hAnsi="Poppins" w:cs="Poppins"/>
+        </w:rPr>
+      </w:pPr>
+      <w:r>
+        <w:rPr>
+          <w:rFonts w:ascii="Poppins" w:hAnsi="Poppins" w:cs="Poppins"/>
+        </w:rPr>
+        <w:t>Expected output:</w:t>
+      </w:r>
+      <w:r>
+        <w:rPr>
+          <w:rFonts w:ascii="Poppins" w:hAnsi="Poppins" w:cs="Poppins"/>
+        </w:rPr>
+        <w:t xml:space="preserve"> </w:t>
+      </w:r>
+      <w:r>
+        <w:rPr>
+          <w:rFonts w:ascii="Poppins" w:hAnsi="Poppins" w:cs="Poppins"/>
+        </w:rPr>
+        <w:tab/>
+      </w:r>
+      <w:r>
+        <w:rPr>
+          <w:rFonts w:ascii="Poppins" w:hAnsi="Poppins" w:cs="Poppins"/>
+        </w:rPr>
+        <w:tab/>
+      </w:r>
+      <w:r>
+        <w:rPr>
+          <w:rFonts w:ascii="Poppins" w:hAnsi="Poppins" w:cs="Poppins"/>
+        </w:rPr>
+        <w:tab/>
+      </w:r>
+      <w:r>
+        <w:rPr>
+          <w:rFonts w:ascii="Poppins" w:hAnsi="Poppins" w:cs="Poppins"/>
+        </w:rPr>
+        <w:tab/>
+      </w:r>
+      <w:r>
+        <w:rPr>
+          <w:rFonts w:ascii="Poppins" w:hAnsi="Poppins" w:cs="Poppins"/>
+        </w:rPr>
+        <w:tab/>
+        <w:t>Actual output:</w:t>
+      </w:r>
+    </w:p>
+    <w:p>
+      <w:pPr>
+        <w:pStyle w:val="ListParagraph"/>
+        <w:numPr>
+          <w:ilvl w:val="0"/>
+          <w:numId w:val="5"/>
+        </w:numPr>
+        <w:rPr>
+          <w:rFonts w:ascii="Poppins" w:hAnsi="Poppins" w:cs="Poppins"/>
+        </w:rPr>
+      </w:pPr>
+      <w:r>
+        <w:rPr>
+          <w:rFonts w:ascii="Poppins" w:hAnsi="Poppins" w:cs="Poppins"/>
+        </w:rPr>
+        <w:drawing>
+          <wp:anchor distT="0" distB="0" distL="114300" distR="114300" simplePos="0" relativeHeight="251660288" behindDoc="0" locked="0" layoutInCell="1" allowOverlap="1" wp14:anchorId="0AB3DA08" wp14:editId="06DAEFBA">
+            <wp:simplePos x="0" y="0"/>
+            <wp:positionH relativeFrom="column">
+              <wp:posOffset>3200400</wp:posOffset>
+            </wp:positionH>
+            <wp:positionV relativeFrom="paragraph">
+              <wp:posOffset>8255</wp:posOffset>
+            </wp:positionV>
+            <wp:extent cx="390580" cy="381053"/>
+            <wp:effectExtent l="0" t="0" r="9525" b="0"/>
+            <wp:wrapSquare wrapText="bothSides"/>
+            <wp:docPr id="11" name="Picture 11"/>
+            <wp:cNvGraphicFramePr>
+              <a:graphicFrameLocks xmlns:a="http://schemas.openxmlformats.org/drawingml/2006/main" noChangeAspect="1"/>
+            </wp:cNvGraphicFramePr>
+            <a:graphic xmlns:a="http://schemas.openxmlformats.org/drawingml/2006/main">
+              <a:graphicData uri="http://schemas.openxmlformats.org/drawingml/2006/picture">
+                <pic:pic xmlns:pic="http://schemas.openxmlformats.org/drawingml/2006/picture">
+                  <pic:nvPicPr>
+                    <pic:cNvPr id="1" name=""/>
+                    <pic:cNvPicPr/>
+                  </pic:nvPicPr>
+                  <pic:blipFill>
+                    <a:blip r:embed="rId13">
+                      <a:extLst>
+                        <a:ext uri="{28A0092B-C50C-407E-A947-70E740481C1C}">
+                          <a14:useLocalDpi xmlns:a14="http://schemas.microsoft.com/office/drawing/2010/main" val="0"/>
+                        </a:ext>
+                      </a:extLst>
+                    </a:blip>
+                    <a:stretch>
+                      <a:fillRect/>
+                    </a:stretch>
+                  </pic:blipFill>
+                  <pic:spPr>
+                    <a:xfrm>
+                      <a:off x="0" y="0"/>
+                      <a:ext cx="390580" cy="381053"/>
+                    </a:xfrm>
+                    <a:prstGeom prst="rect">
+                      <a:avLst/>
+                    </a:prstGeom>
+                  </pic:spPr>
+                </pic:pic>
+              </a:graphicData>
+            </a:graphic>
+          </wp:anchor>
+        </w:drawing>
+      </w:r>
+      <w:r>
+        <w:rPr>
+          <w:rFonts w:ascii="Poppins" w:hAnsi="Poppins" w:cs="Poppins"/>
+        </w:rPr>
+        <w:t>0</w:t>
+      </w:r>
+    </w:p>
+    <w:p>
+      <w:pPr>
+        <w:pStyle w:val="ListParagraph"/>
+        <w:numPr>
+          <w:ilvl w:val="0"/>
+          <w:numId w:val="5"/>
+        </w:numPr>
+        <w:rPr>
+          <w:rFonts w:ascii="Poppins" w:hAnsi="Poppins" w:cs="Poppins"/>
+        </w:rPr>
+      </w:pPr>
+      <w:r>
+        <w:rPr>
+          <w:rFonts w:ascii="Poppins" w:hAnsi="Poppins" w:cs="Poppins"/>
+        </w:rPr>
+        <w:t>1</w:t>
+      </w:r>
+    </w:p>
+    <w:p>
+      <w:pPr>
+        <w:rPr>
+          <w:rFonts w:ascii="Poppins" w:hAnsi="Poppins" w:cs="Poppins"/>
+        </w:rPr>
+      </w:pPr>
+    </w:p>
+    <w:p>
+      <w:pPr>
+        <w:rPr>
+          <w:rFonts w:ascii="Poppins" w:hAnsi="Poppins" w:cs="Poppins"/>
+          <w:b/>
+          <w:bCs/>
+        </w:rPr>
+      </w:pPr>
+      <w:r>
+        <w:rPr>
+          <w:rFonts w:ascii="Poppins" w:hAnsi="Poppins" w:cs="Poppins"/>
+          <w:b/>
+          <w:bCs/>
+        </w:rPr>
+        <w:t>setSymbol() testing:</w:t>
+      </w:r>
+    </w:p>
+    <w:p>
+      <w:pPr>
+        <w:rPr>
+          <w:rFonts w:ascii="Poppins" w:hAnsi="Poppins" w:cs="Poppins"/>
+        </w:rPr>
+      </w:pPr>
+      <w:r>
+        <w:rPr>
+          <w:rFonts w:ascii="Poppins" w:hAnsi="Poppins" w:cs="Poppins"/>
+        </w:rPr>
+        <w:drawing>
+          <wp:inline distT="0" distB="0" distL="0" distR="0" wp14:anchorId="0704DF88" wp14:editId="419BA001">
+            <wp:extent cx="3237282" cy="1419225"/>
+            <wp:effectExtent l="0" t="0" r="1270" b="0"/>
+            <wp:docPr id="12" name="Picture 12"/>
+            <wp:cNvGraphicFramePr>
+              <a:graphicFrameLocks xmlns:a="http://schemas.openxmlformats.org/drawingml/2006/main" noChangeAspect="1"/>
+            </wp:cNvGraphicFramePr>
+            <a:graphic xmlns:a="http://schemas.openxmlformats.org/drawingml/2006/main">
+              <a:graphicData uri="http://schemas.openxmlformats.org/drawingml/2006/picture">
+                <pic:pic xmlns:pic="http://schemas.openxmlformats.org/drawingml/2006/picture">
+                  <pic:nvPicPr>
+                    <pic:cNvPr id="1" name=""/>
+                    <pic:cNvPicPr/>
+                  </pic:nvPicPr>
+                  <pic:blipFill>
+                    <a:blip r:embed="rId14"/>
+                    <a:stretch>
+                      <a:fillRect/>
+                    </a:stretch>
+                  </pic:blipFill>
+                  <pic:spPr>
+                    <a:xfrm>
+                      <a:off x="0" y="0"/>
+                      <a:ext cx="3241689" cy="1421157"/>
+                    </a:xfrm>
+                    <a:prstGeom prst="rect">
+                      <a:avLst/>
+                    </a:prstGeom>
+                  </pic:spPr>
+                </pic:pic>
+              </a:graphicData>
+            </a:graphic>
+          </wp:inline>
+        </w:drawing>
+      </w:r>
+    </w:p>
+    <w:p>
+      <w:pPr>
+        <w:rPr>
+          <w:rFonts w:ascii="Poppins" w:hAnsi="Poppins" w:cs="Poppins"/>
+          <w:bCs/>
+        </w:rPr>
+      </w:pPr>
+      <w:r>
+        <w:rPr>
+          <w:rFonts w:ascii="Poppins" w:hAnsi="Poppins" w:cs="Poppins"/>
+        </w:rPr>
+        <w:t xml:space="preserve">The above code prints out the horse’s </w:t>
+      </w:r>
+      <w:r>
+        <w:rPr>
+          <w:rFonts w:ascii="Poppins" w:hAnsi="Poppins" w:cs="Poppins"/>
+          <w:b/>
+          <w:bCs/>
+        </w:rPr>
+        <w:t>symbol</w:t>
+      </w:r>
+      <w:r>
+        <w:rPr>
+          <w:rFonts w:ascii="Poppins" w:hAnsi="Poppins" w:cs="Poppins"/>
+        </w:rPr>
+        <w:t xml:space="preserve">. It then proceeds to call </w:t>
+      </w:r>
+      <w:r>
+        <w:rPr>
+          <w:rFonts w:ascii="Poppins" w:hAnsi="Poppins" w:cs="Poppins"/>
+          <w:b/>
+          <w:bCs/>
+        </w:rPr>
+        <w:t>setSymbol()</w:t>
+      </w:r>
+      <w:r>
+        <w:rPr>
+          <w:rFonts w:ascii="Poppins" w:hAnsi="Poppins" w:cs="Poppins"/>
+        </w:rPr>
+        <w:t xml:space="preserve"> which takes a char parameter, and sets that param as the new symbol. The horse’s </w:t>
+      </w:r>
+      <w:r>
+        <w:rPr>
+          <w:rFonts w:ascii="Poppins" w:hAnsi="Poppins" w:cs="Poppins"/>
+          <w:b/>
+        </w:rPr>
+        <w:t>symbol</w:t>
+      </w:r>
+      <w:r>
+        <w:rPr>
+          <w:rFonts w:ascii="Poppins" w:hAnsi="Poppins" w:cs="Poppins"/>
+          <w:bCs/>
+        </w:rPr>
+        <w:t xml:space="preserve"> is then printed once more to show the change.</w:t>
+      </w:r>
+    </w:p>
+    <w:p>
+      <w:pPr>
+        <w:rPr>
+          <w:rFonts w:ascii="Poppins" w:hAnsi="Poppins" w:cs="Poppins"/>
+        </w:rPr>
+      </w:pPr>
+      <w:r>
+        <w:rPr>
+          <w:rFonts w:ascii="Poppins" w:hAnsi="Poppins" w:cs="Poppins"/>
+          <w:bCs/>
+        </w:rPr>
+        <w:t>Expected output:</w:t>
+      </w:r>
+      <w:r>
+        <w:rPr>
+          <w:rFonts w:ascii="Poppins" w:hAnsi="Poppins" w:cs="Poppins"/>
+        </w:rPr>
+        <w:t xml:space="preserve"> </w:t>
+      </w:r>
+      <w:r>
+        <w:rPr>
+          <w:rFonts w:ascii="Poppins" w:hAnsi="Poppins" w:cs="Poppins"/>
+        </w:rPr>
+        <w:tab/>
+      </w:r>
+      <w:r>
+        <w:rPr>
+          <w:rFonts w:ascii="Poppins" w:hAnsi="Poppins" w:cs="Poppins"/>
+        </w:rPr>
+        <w:tab/>
+      </w:r>
+      <w:r>
+        <w:rPr>
+          <w:rFonts w:ascii="Poppins" w:hAnsi="Poppins" w:cs="Poppins"/>
+        </w:rPr>
+        <w:tab/>
+      </w:r>
+      <w:r>
+        <w:rPr>
+          <w:rFonts w:ascii="Poppins" w:hAnsi="Poppins" w:cs="Poppins"/>
+        </w:rPr>
+        <w:tab/>
+      </w:r>
+      <w:r>
+        <w:rPr>
+          <w:rFonts w:ascii="Poppins" w:hAnsi="Poppins" w:cs="Poppins"/>
+        </w:rPr>
+        <w:tab/>
+        <w:t>Actual output:</w:t>
+      </w:r>
+    </w:p>
+    <w:p>
+      <w:pPr>
+        <w:pStyle w:val="ListParagraph"/>
+        <w:numPr>
+          <w:ilvl w:val="0"/>
+          <w:numId w:val="6"/>
+        </w:numPr>
+        <w:rPr>
+          <w:rFonts w:ascii="Poppins" w:hAnsi="Poppins" w:cs="Poppins"/>
+          <w:bCs/>
+        </w:rPr>
+      </w:pPr>
+      <w:r>
+        <w:rPr>
+          <w:rFonts w:ascii="Poppins" w:hAnsi="Poppins" w:cs="Poppins"/>
+          <w:bCs/>
+        </w:rPr>
+        <w:drawing>
+          <wp:anchor distT="0" distB="0" distL="114300" distR="114300" simplePos="0" relativeHeight="251661312" behindDoc="0" locked="0" layoutInCell="1" allowOverlap="1" wp14:anchorId="2EDC865B" wp14:editId="0BD105EA">
+            <wp:simplePos x="0" y="0"/>
+            <wp:positionH relativeFrom="column">
+              <wp:posOffset>3200400</wp:posOffset>
+            </wp:positionH>
+            <wp:positionV relativeFrom="paragraph">
+              <wp:posOffset>11430</wp:posOffset>
+            </wp:positionV>
+            <wp:extent cx="400106" cy="390580"/>
+            <wp:effectExtent l="0" t="0" r="0" b="9525"/>
+            <wp:wrapSquare wrapText="bothSides"/>
+            <wp:docPr id="13" name="Picture 13"/>
+            <wp:cNvGraphicFramePr>
+              <a:graphicFrameLocks xmlns:a="http://schemas.openxmlformats.org/drawingml/2006/main" noChangeAspect="1"/>
+            </wp:cNvGraphicFramePr>
+            <a:graphic xmlns:a="http://schemas.openxmlformats.org/drawingml/2006/main">
+              <a:graphicData uri="http://schemas.openxmlformats.org/drawingml/2006/picture">
+                <pic:pic xmlns:pic="http://schemas.openxmlformats.org/drawingml/2006/picture">
+                  <pic:nvPicPr>
+                    <pic:cNvPr id="1" name=""/>
+                    <pic:cNvPicPr/>
+                  </pic:nvPicPr>
+                  <pic:blipFill>
+                    <a:blip r:embed="rId15">
+                      <a:extLst>
+                        <a:ext uri="{28A0092B-C50C-407E-A947-70E740481C1C}">
+                          <a14:useLocalDpi xmlns:a14="http://schemas.microsoft.com/office/drawing/2010/main" val="0"/>
+                        </a:ext>
+                      </a:extLst>
+                    </a:blip>
+                    <a:stretch>
+                      <a:fillRect/>
+                    </a:stretch>
+                  </pic:blipFill>
+                  <pic:spPr>
+                    <a:xfrm>
+                      <a:off x="0" y="0"/>
+                      <a:ext cx="400106" cy="390580"/>
+                    </a:xfrm>
+                    <a:prstGeom prst="rect">
+                      <a:avLst/>
+                    </a:prstGeom>
+                  </pic:spPr>
+                </pic:pic>
+              </a:graphicData>
+            </a:graphic>
+          </wp:anchor>
+        </w:drawing>
+      </w:r>
+      <w:r>
+        <w:rPr>
+          <w:rFonts w:ascii="Poppins" w:hAnsi="Poppins" w:cs="Poppins"/>
+          <w:bCs/>
+        </w:rPr>
+        <w:t>T</w:t>
+      </w:r>
+    </w:p>
+    <w:p>
+      <w:pPr>
+        <w:pStyle w:val="ListParagraph"/>
+        <w:numPr>
+          <w:ilvl w:val="0"/>
+          <w:numId w:val="6"/>
+        </w:numPr>
+        <w:rPr>
+          <w:rFonts w:ascii="Poppins" w:hAnsi="Poppins" w:cs="Poppins"/>
+          <w:bCs/>
+        </w:rPr>
+      </w:pPr>
+      <w:r>
+        <w:rPr>
+          <w:rFonts w:ascii="Poppins" w:hAnsi="Poppins" w:cs="Poppins"/>
+          <w:bCs/>
+        </w:rPr>
+        <w:t>R</w:t>
+      </w:r>
+    </w:p>
+    <w:p>
+      <w:pPr>
+        <w:rPr>
+          <w:rFonts w:ascii="Poppins" w:hAnsi="Poppins" w:cs="Poppins"/>
+          <w:bCs/>
+        </w:rPr>
+      </w:pPr>
+    </w:p>
+    <w:p>
+      <w:pPr>
+        <w:rPr>
+          <w:rFonts w:ascii="Poppins" w:hAnsi="Poppins" w:cs="Poppins"/>
+          <w:bCs/>
+        </w:rPr>
+      </w:pPr>
+    </w:p>
+    <w:p>
+      <w:pPr>
+        <w:rPr>
+          <w:rFonts w:ascii="Poppins" w:hAnsi="Poppins" w:cs="Poppins"/>
+          <w:bCs/>
+        </w:rPr>
+      </w:pPr>
+    </w:p>
+    <w:p>
+      <w:pPr>
+        <w:rPr>
+          <w:rFonts w:ascii="Poppins" w:hAnsi="Poppins" w:cs="Poppins"/>
+          <w:bCs/>
+        </w:rPr>
+      </w:pPr>
+    </w:p>
+    <w:p>
+      <w:pPr>
+        <w:rPr>
+          <w:rFonts w:ascii="Poppins" w:hAnsi="Poppins" w:cs="Poppins"/>
+          <w:b/>
+        </w:rPr>
+      </w:pPr>
+      <w:r>
+        <w:rPr>
+          <w:rFonts w:ascii="Poppins" w:hAnsi="Poppins" w:cs="Poppins"/>
+          <w:b/>
+        </w:rPr>
+        <w:lastRenderedPageBreak/>
+        <w:t>Attempt to access validateConfidence() outside the class:</w:t>
+      </w:r>
+    </w:p>
+    <w:p>
+      <w:pPr>
+        <w:rPr>
+          <w:rFonts w:ascii="Poppins" w:hAnsi="Poppins" w:cs="Poppins"/>
+          <w:bCs/>
+        </w:rPr>
+      </w:pPr>
+      <w:r>
+        <w:rPr>
+          <w:rFonts w:ascii="Poppins" w:hAnsi="Poppins" w:cs="Poppins"/>
+          <w:bCs/>
+        </w:rPr>
+        <w:drawing>
+          <wp:inline distT="0" distB="0" distL="0" distR="0" wp14:anchorId="58B9B856" wp14:editId="3B3F8233">
+            <wp:extent cx="3457575" cy="1070293"/>
+            <wp:effectExtent l="0" t="0" r="0" b="0"/>
+            <wp:docPr id="14" name="Picture 14"/>
+            <wp:cNvGraphicFramePr>
+              <a:graphicFrameLocks xmlns:a="http://schemas.openxmlformats.org/drawingml/2006/main" noChangeAspect="1"/>
+            </wp:cNvGraphicFramePr>
+            <a:graphic xmlns:a="http://schemas.openxmlformats.org/drawingml/2006/main">
+              <a:graphicData uri="http://schemas.openxmlformats.org/drawingml/2006/picture">
+                <pic:pic xmlns:pic="http://schemas.openxmlformats.org/drawingml/2006/picture">
+                  <pic:nvPicPr>
+                    <pic:cNvPr id="1" name=""/>
+                    <pic:cNvPicPr/>
+                  </pic:nvPicPr>
+                  <pic:blipFill>
+                    <a:blip r:embed="rId16"/>
+                    <a:stretch>
+                      <a:fillRect/>
+                    </a:stretch>
+                  </pic:blipFill>
+                  <pic:spPr>
+                    <a:xfrm>
+                      <a:off x="0" y="0"/>
+                      <a:ext cx="3481659" cy="1077748"/>
+                    </a:xfrm>
+                    <a:prstGeom prst="rect">
+                      <a:avLst/>
+                    </a:prstGeom>
+                  </pic:spPr>
+                </pic:pic>
+              </a:graphicData>
+            </a:graphic>
+          </wp:inline>
+        </w:drawing>
+      </w:r>
+    </w:p>
+    <w:p>
+      <w:pPr>
+        <w:rPr>
+          <w:rFonts w:ascii="Poppins" w:hAnsi="Poppins" w:cs="Poppins"/>
+        </w:rPr>
+      </w:pPr>
+      <w:r>
+        <w:rPr>
+          <w:rFonts w:ascii="Poppins" w:hAnsi="Poppins" w:cs="Poppins"/>
+        </w:rPr>
+        <w:t xml:space="preserve">The above code attempts to </w:t>
+      </w:r>
+      <w:r>
+        <w:rPr>
+          <w:rFonts w:ascii="Poppins" w:hAnsi="Poppins" w:cs="Poppins"/>
+        </w:rPr>
+        <w:t xml:space="preserve">call the validateConfidece() method of the Horse Class. </w:t>
+      </w:r>
+      <w:r>
+        <w:rPr>
+          <w:rFonts w:ascii="Poppins" w:hAnsi="Poppins" w:cs="Poppins"/>
+        </w:rPr>
+        <w:t>T</w:t>
+      </w:r>
+      <w:r>
+        <w:rPr>
+          <w:rFonts w:ascii="Poppins" w:hAnsi="Poppins" w:cs="Poppins"/>
+        </w:rPr>
+        <w:t xml:space="preserve">he access modifier has been set to </w:t>
+      </w:r>
+      <w:r>
+        <w:rPr>
+          <w:rFonts w:ascii="Poppins" w:hAnsi="Poppins" w:cs="Poppins"/>
+          <w:b/>
+          <w:bCs/>
+        </w:rPr>
+        <w:t>private</w:t>
+      </w:r>
+      <w:r>
+        <w:rPr>
+          <w:rFonts w:ascii="Poppins" w:hAnsi="Poppins" w:cs="Poppins"/>
+          <w:b/>
+          <w:bCs/>
+        </w:rPr>
+        <w:t xml:space="preserve"> </w:t>
+      </w:r>
+      <w:r>
+        <w:rPr>
+          <w:rFonts w:ascii="Poppins" w:hAnsi="Poppins" w:cs="Poppins"/>
+        </w:rPr>
+        <w:t>so</w:t>
+      </w:r>
+      <w:r>
+        <w:rPr>
+          <w:rFonts w:ascii="Poppins" w:hAnsi="Poppins" w:cs="Poppins"/>
+        </w:rPr>
+        <w:t xml:space="preserve"> the code should not compile and throw an error.</w:t>
+      </w:r>
+    </w:p>
+    <w:p>
+      <w:pPr>
+        <w:rPr>
+          <w:rFonts w:ascii="Poppins" w:hAnsi="Poppins" w:cs="Poppins"/>
+        </w:rPr>
+      </w:pPr>
+      <w:r>
+        <w:rPr>
+          <w:rFonts w:ascii="Poppins" w:hAnsi="Poppins" w:cs="Poppins"/>
+        </w:rPr>
+        <w:drawing>
+          <wp:inline distT="0" distB="0" distL="0" distR="0" wp14:anchorId="566CF262" wp14:editId="1DEB4C2A">
+            <wp:extent cx="5731510" cy="394970"/>
+            <wp:effectExtent l="0" t="0" r="2540" b="5080"/>
+            <wp:docPr id="15" name="Picture 15"/>
+            <wp:cNvGraphicFramePr>
+              <a:graphicFrameLocks xmlns:a="http://schemas.openxmlformats.org/drawingml/2006/main" noChangeAspect="1"/>
+            </wp:cNvGraphicFramePr>
+            <a:graphic xmlns:a="http://schemas.openxmlformats.org/drawingml/2006/main">
+              <a:graphicData uri="http://schemas.openxmlformats.org/drawingml/2006/picture">
+                <pic:pic xmlns:pic="http://schemas.openxmlformats.org/drawingml/2006/picture">
+                  <pic:nvPicPr>
+                    <pic:cNvPr id="1" name=""/>
+                    <pic:cNvPicPr/>
+                  </pic:nvPicPr>
+                  <pic:blipFill>
+                    <a:blip r:embed="rId17"/>
+                    <a:stretch>
+                      <a:fillRect/>
+                    </a:stretch>
+                  </pic:blipFill>
+                  <pic:spPr>
+                    <a:xfrm>
+                      <a:off x="0" y="0"/>
+                      <a:ext cx="5731510" cy="394970"/>
+                    </a:xfrm>
+                    <a:prstGeom prst="rect">
+                      <a:avLst/>
+                    </a:prstGeom>
+                  </pic:spPr>
+                </pic:pic>
+              </a:graphicData>
+            </a:graphic>
+          </wp:inline>
+        </w:drawing>
+      </w:r>
+    </w:p>
+    <w:p>
+      <w:pPr>
+        <w:rPr>
+          <w:rFonts w:ascii="Poppins" w:hAnsi="Poppins" w:cs="Poppins"/>
+        </w:rPr>
+      </w:pPr>
+    </w:p>
+    <w:p>
+      <w:pPr>
+        <w:rPr>
+          <w:rFonts w:ascii="Poppins" w:hAnsi="Poppins" w:cs="Poppins"/>
+          <w:b/>
+          <w:bCs/>
+        </w:rPr>
+      </w:pPr>
+      <w:r>
+        <w:rPr>
+          <w:rFonts w:ascii="Poppins" w:hAnsi="Poppins" w:cs="Poppins"/>
+          <w:b/>
+          <w:bCs/>
+        </w:rPr>
+        <w:t>setConfidence</w:t>
+      </w:r>
+      <w:r>
+        <w:rPr>
+          <w:rFonts w:ascii="Poppins" w:hAnsi="Poppins" w:cs="Poppins"/>
+          <w:b/>
+          <w:bCs/>
+        </w:rPr>
+        <w:t>()</w:t>
+      </w:r>
+      <w:r>
+        <w:rPr>
+          <w:rFonts w:ascii="Poppins" w:hAnsi="Poppins" w:cs="Poppins"/>
+          <w:b/>
+          <w:bCs/>
+        </w:rPr>
+        <w:t xml:space="preserve"> testing:</w:t>
+      </w:r>
+    </w:p>
+    <w:p>
+      <w:pPr>
+        <w:rPr>
+          <w:rFonts w:ascii="Poppins" w:hAnsi="Poppins" w:cs="Poppins"/>
+        </w:rPr>
+      </w:pPr>
+      <w:r>
+        <w:rPr>
+          <w:rFonts w:ascii="Poppins" w:hAnsi="Poppins" w:cs="Poppins"/>
+        </w:rPr>
+        <w:drawing>
+          <wp:inline distT="0" distB="0" distL="0" distR="0" wp14:anchorId="62DC86AD" wp14:editId="65F4C826">
+            <wp:extent cx="3425903" cy="1304925"/>
+            <wp:effectExtent l="0" t="0" r="3175" b="0"/>
+            <wp:docPr id="16" name="Picture 16"/>
+            <wp:cNvGraphicFramePr>
+              <a:graphicFrameLocks xmlns:a="http://schemas.openxmlformats.org/drawingml/2006/main" noChangeAspect="1"/>
+            </wp:cNvGraphicFramePr>
+            <a:graphic xmlns:a="http://schemas.openxmlformats.org/drawingml/2006/main">
+              <a:graphicData uri="http://schemas.openxmlformats.org/drawingml/2006/picture">
+                <pic:pic xmlns:pic="http://schemas.openxmlformats.org/drawingml/2006/picture">
+                  <pic:nvPicPr>
+                    <pic:cNvPr id="1" name=""/>
+                    <pic:cNvPicPr/>
+                  </pic:nvPicPr>
+                  <pic:blipFill>
+                    <a:blip r:embed="rId18"/>
+                    <a:stretch>
+                      <a:fillRect/>
+                    </a:stretch>
+                  </pic:blipFill>
+                  <pic:spPr>
+                    <a:xfrm>
+                      <a:off x="0" y="0"/>
+                      <a:ext cx="3432828" cy="1307563"/>
+                    </a:xfrm>
+                    <a:prstGeom prst="rect">
+                      <a:avLst/>
+                    </a:prstGeom>
+                  </pic:spPr>
+                </pic:pic>
+              </a:graphicData>
+            </a:graphic>
+          </wp:inline>
+        </w:drawing>
+      </w:r>
+    </w:p>
+    <w:p>
+      <w:pPr>
+        <w:rPr>
+          <w:rFonts w:ascii="Poppins" w:hAnsi="Poppins" w:cs="Poppins"/>
+          <w:bCs/>
+        </w:rPr>
+      </w:pPr>
+      <w:r>
+        <w:rPr>
+          <w:rFonts w:ascii="Poppins" w:hAnsi="Poppins" w:cs="Poppins"/>
+        </w:rPr>
+        <w:t>The above code prints out the</w:t>
+      </w:r>
+      <w:r>
+        <w:rPr>
+          <w:rFonts w:ascii="Poppins" w:hAnsi="Poppins" w:cs="Poppins"/>
+        </w:rPr>
+        <w:t xml:space="preserve"> horse’s </w:t>
+      </w:r>
+      <w:r>
+        <w:rPr>
+          <w:rFonts w:ascii="Poppins" w:hAnsi="Poppins" w:cs="Poppins"/>
+          <w:b/>
+          <w:bCs/>
+        </w:rPr>
+        <w:t>confidence</w:t>
+      </w:r>
+      <w:r>
+        <w:rPr>
+          <w:rFonts w:ascii="Poppins" w:hAnsi="Poppins" w:cs="Poppins"/>
+        </w:rPr>
+        <w:t xml:space="preserve">. It then proceeds to call </w:t>
+      </w:r>
+      <w:r>
+        <w:rPr>
+          <w:rFonts w:ascii="Poppins" w:hAnsi="Poppins" w:cs="Poppins"/>
+          <w:b/>
+          <w:bCs/>
+        </w:rPr>
+        <w:t>setConfidence</w:t>
+      </w:r>
+      <w:r>
+        <w:rPr>
+          <w:rFonts w:ascii="Poppins" w:hAnsi="Poppins" w:cs="Poppins"/>
+          <w:b/>
+          <w:bCs/>
+        </w:rPr>
+        <w:t>()</w:t>
+      </w:r>
+      <w:r>
+        <w:rPr>
+          <w:rFonts w:ascii="Poppins" w:hAnsi="Poppins" w:cs="Poppins"/>
+        </w:rPr>
+        <w:t xml:space="preserve"> which takes a </w:t>
+      </w:r>
+      <w:r>
+        <w:rPr>
+          <w:rFonts w:ascii="Poppins" w:hAnsi="Poppins" w:cs="Poppins"/>
+        </w:rPr>
+        <w:t>double</w:t>
+      </w:r>
+      <w:r>
+        <w:rPr>
+          <w:rFonts w:ascii="Poppins" w:hAnsi="Poppins" w:cs="Poppins"/>
+        </w:rPr>
+        <w:t xml:space="preserve"> parameter, and sets that param as the new </w:t>
+      </w:r>
+      <w:r>
+        <w:rPr>
+          <w:rFonts w:ascii="Poppins" w:hAnsi="Poppins" w:cs="Poppins"/>
+        </w:rPr>
+        <w:t>confidence</w:t>
+      </w:r>
+      <w:r>
+        <w:rPr>
+          <w:rFonts w:ascii="Poppins" w:hAnsi="Poppins" w:cs="Poppins"/>
+        </w:rPr>
+        <w:t xml:space="preserve">. The horse’s </w:t>
+      </w:r>
+      <w:r>
+        <w:rPr>
+          <w:rFonts w:ascii="Poppins" w:hAnsi="Poppins" w:cs="Poppins"/>
+          <w:b/>
+        </w:rPr>
+        <w:t>confidence</w:t>
+      </w:r>
+      <w:r>
+        <w:rPr>
+          <w:rFonts w:ascii="Poppins" w:hAnsi="Poppins" w:cs="Poppins"/>
+          <w:bCs/>
+        </w:rPr>
+        <w:t xml:space="preserve"> is then printed once more to show the change.</w:t>
+      </w:r>
+    </w:p>
+    <w:p>
+      <w:pPr>
+        <w:rPr>
+          <w:rFonts w:ascii="Poppins" w:hAnsi="Poppins" w:cs="Poppins"/>
+        </w:rPr>
+      </w:pPr>
+      <w:r>
+        <w:rPr>
+          <w:rFonts w:ascii="Poppins" w:hAnsi="Poppins" w:cs="Poppins"/>
+          <w:bCs/>
+        </w:rPr>
+        <w:t>Expected output:</w:t>
+      </w:r>
+      <w:r>
+        <w:rPr>
+          <w:rFonts w:ascii="Poppins" w:hAnsi="Poppins" w:cs="Poppins"/>
+        </w:rPr>
+        <w:t xml:space="preserve"> </w:t>
+      </w:r>
+      <w:r>
+        <w:rPr>
+          <w:rFonts w:ascii="Poppins" w:hAnsi="Poppins" w:cs="Poppins"/>
+        </w:rPr>
+        <w:tab/>
+      </w:r>
+      <w:r>
+        <w:rPr>
+          <w:rFonts w:ascii="Poppins" w:hAnsi="Poppins" w:cs="Poppins"/>
+        </w:rPr>
+        <w:tab/>
+      </w:r>
+      <w:r>
+        <w:rPr>
+          <w:rFonts w:ascii="Poppins" w:hAnsi="Poppins" w:cs="Poppins"/>
+        </w:rPr>
+        <w:tab/>
+      </w:r>
+      <w:r>
+        <w:rPr>
+          <w:rFonts w:ascii="Poppins" w:hAnsi="Poppins" w:cs="Poppins"/>
+        </w:rPr>
+        <w:tab/>
+      </w:r>
+      <w:r>
+        <w:rPr>
+          <w:rFonts w:ascii="Poppins" w:hAnsi="Poppins" w:cs="Poppins"/>
+        </w:rPr>
+        <w:tab/>
+        <w:t>Actual output:</w:t>
+      </w:r>
+    </w:p>
+    <w:p>
+      <w:pPr>
+        <w:pStyle w:val="ListParagraph"/>
+        <w:numPr>
+          <w:ilvl w:val="0"/>
+          <w:numId w:val="6"/>
+        </w:numPr>
+        <w:rPr>
+          <w:rFonts w:ascii="Poppins" w:hAnsi="Poppins" w:cs="Poppins"/>
+          <w:bCs/>
+        </w:rPr>
+      </w:pPr>
+      <w:r>
+        <w:rPr>
+          <w:rFonts w:ascii="Poppins" w:hAnsi="Poppins" w:cs="Poppins"/>
+          <w:bCs/>
+        </w:rPr>
+        <w:drawing>
+          <wp:anchor distT="0" distB="0" distL="114300" distR="114300" simplePos="0" relativeHeight="251662336" behindDoc="0" locked="0" layoutInCell="1" allowOverlap="1" wp14:anchorId="0BA74D2E" wp14:editId="3A645D2E">
+            <wp:simplePos x="0" y="0"/>
+            <wp:positionH relativeFrom="column">
+              <wp:posOffset>3209026</wp:posOffset>
+            </wp:positionH>
+            <wp:positionV relativeFrom="paragraph">
+              <wp:posOffset>9968</wp:posOffset>
+            </wp:positionV>
+            <wp:extent cx="457264" cy="400106"/>
+            <wp:effectExtent l="0" t="0" r="0" b="0"/>
+            <wp:wrapSquare wrapText="bothSides"/>
+            <wp:docPr id="18" name="Picture 18"/>
+            <wp:cNvGraphicFramePr>
+              <a:graphicFrameLocks xmlns:a="http://schemas.openxmlformats.org/drawingml/2006/main" noChangeAspect="1"/>
+            </wp:cNvGraphicFramePr>
+            <a:graphic xmlns:a="http://schemas.openxmlformats.org/drawingml/2006/main">
+              <a:graphicData uri="http://schemas.openxmlformats.org/drawingml/2006/picture">
+                <pic:pic xmlns:pic="http://schemas.openxmlformats.org/drawingml/2006/picture">
+                  <pic:nvPicPr>
+                    <pic:cNvPr id="1" name=""/>
+                    <pic:cNvPicPr/>
+                  </pic:nvPicPr>
+                  <pic:blipFill>
+                    <a:blip r:embed="rId19">
+                      <a:extLst>
+                        <a:ext uri="{28A0092B-C50C-407E-A947-70E740481C1C}">
+                          <a14:useLocalDpi xmlns:a14="http://schemas.microsoft.com/office/drawing/2010/main" val="0"/>
+                        </a:ext>
+                      </a:extLst>
+                    </a:blip>
+                    <a:stretch>
+                      <a:fillRect/>
+                    </a:stretch>
+                  </pic:blipFill>
+                  <pic:spPr>
+                    <a:xfrm>
+                      <a:off x="0" y="0"/>
+                      <a:ext cx="457264" cy="400106"/>
+                    </a:xfrm>
+                    <a:prstGeom prst="rect">
+                      <a:avLst/>
+                    </a:prstGeom>
+                  </pic:spPr>
+                </pic:pic>
+              </a:graphicData>
+            </a:graphic>
+          </wp:anchor>
+        </w:drawing>
+      </w:r>
+      <w:r>
+        <w:rPr>
+          <w:rFonts w:ascii="Poppins" w:hAnsi="Poppins" w:cs="Poppins"/>
+          <w:bCs/>
+        </w:rPr>
+        <w:t>0.5</w:t>
+      </w:r>
+    </w:p>
+    <w:p>
+      <w:pPr>
+        <w:pStyle w:val="ListParagraph"/>
+        <w:numPr>
+          <w:ilvl w:val="0"/>
+          <w:numId w:val="6"/>
+        </w:numPr>
+        <w:rPr>
+          <w:rFonts w:ascii="Poppins" w:hAnsi="Poppins" w:cs="Poppins"/>
+          <w:bCs/>
+        </w:rPr>
+      </w:pPr>
+      <w:r>
+        <w:rPr>
+          <w:rFonts w:ascii="Poppins" w:hAnsi="Poppins" w:cs="Poppins"/>
+          <w:bCs/>
+        </w:rPr>
+        <w:t>0.8</w:t>
+      </w:r>
+    </w:p>
+    <w:p>
+      <w:pPr>
+        <w:rPr>
+          <w:rFonts w:ascii="Poppins" w:hAnsi="Poppins" w:cs="Poppins"/>
+          <w:bCs/>
+        </w:rPr>
+      </w:pPr>
+    </w:p>
+    <w:p>
+      <w:pPr>
+        <w:rPr>
+          <w:rFonts w:ascii="Poppins" w:hAnsi="Poppins" w:cs="Poppins"/>
+          <w:bCs/>
+        </w:rPr>
+      </w:pPr>
+    </w:p>
+    <w:p>
+      <w:pPr>
+        <w:rPr>
+          <w:rFonts w:ascii="Poppins" w:hAnsi="Poppins" w:cs="Poppins"/>
+          <w:bCs/>
+        </w:rPr>
+      </w:pPr>
+    </w:p>
+    <w:p>
+      <w:pPr>
+        <w:rPr>
+          <w:rFonts w:ascii="Poppins" w:hAnsi="Poppins" w:cs="Poppins"/>
+          <w:bCs/>
+        </w:rPr>
+      </w:pPr>
+    </w:p>
+    <w:p>
+      <w:pPr>
+        <w:rPr>
+          <w:rFonts w:ascii="Poppins" w:hAnsi="Poppins" w:cs="Poppins"/>
+          <w:bCs/>
+        </w:rPr>
+      </w:pPr>
+    </w:p>
+    <w:p>
+      <w:pPr>
+        <w:rPr>
+          <w:rFonts w:ascii="Poppins" w:hAnsi="Poppins" w:cs="Poppins"/>
+          <w:bCs/>
+        </w:rPr>
+      </w:pPr>
+    </w:p>
+    <w:p>
+      <w:pPr>
+        <w:rPr>
+          <w:rFonts w:ascii="Poppins" w:hAnsi="Poppins" w:cs="Poppins"/>
+          <w:b/>
+        </w:rPr>
+      </w:pPr>
+      <w:r>
+        <w:rPr>
+          <w:rFonts w:ascii="Poppins" w:hAnsi="Poppins" w:cs="Poppins"/>
+          <w:bCs/>
+        </w:rPr>
+        <w:lastRenderedPageBreak/>
+        <w:drawing>
+          <wp:anchor distT="0" distB="0" distL="114300" distR="114300" simplePos="0" relativeHeight="251664384" behindDoc="0" locked="0" layoutInCell="1" allowOverlap="1" wp14:anchorId="71B25E30" wp14:editId="7F9ED367">
+            <wp:simplePos x="0" y="0"/>
+            <wp:positionH relativeFrom="margin">
+              <wp:align>left</wp:align>
+            </wp:positionH>
+            <wp:positionV relativeFrom="paragraph">
+              <wp:posOffset>275650</wp:posOffset>
+            </wp:positionV>
+            <wp:extent cx="3520691" cy="1940944"/>
+            <wp:effectExtent l="0" t="0" r="3810" b="2540"/>
+            <wp:wrapSquare wrapText="bothSides"/>
+            <wp:docPr id="23" name="Picture 23"/>
+            <wp:cNvGraphicFramePr>
+              <a:graphicFrameLocks xmlns:a="http://schemas.openxmlformats.org/drawingml/2006/main" noChangeAspect="1"/>
+            </wp:cNvGraphicFramePr>
+            <a:graphic xmlns:a="http://schemas.openxmlformats.org/drawingml/2006/main">
+              <a:graphicData uri="http://schemas.openxmlformats.org/drawingml/2006/picture">
+                <pic:pic xmlns:pic="http://schemas.openxmlformats.org/drawingml/2006/picture">
+                  <pic:nvPicPr>
+                    <pic:cNvPr id="1" name=""/>
+                    <pic:cNvPicPr/>
+                  </pic:nvPicPr>
+                  <pic:blipFill>
+                    <a:blip r:embed="rId20" cstate="print">
+                      <a:extLst>
+                        <a:ext uri="{28A0092B-C50C-407E-A947-70E740481C1C}">
+                          <a14:useLocalDpi xmlns:a14="http://schemas.microsoft.com/office/drawing/2010/main" val="0"/>
+                        </a:ext>
+                      </a:extLst>
+                    </a:blip>
+                    <a:stretch>
+                      <a:fillRect/>
+                    </a:stretch>
+                  </pic:blipFill>
+                  <pic:spPr>
+                    <a:xfrm>
+                      <a:off x="0" y="0"/>
+                      <a:ext cx="3520691" cy="1940944"/>
+                    </a:xfrm>
+                    <a:prstGeom prst="rect">
+                      <a:avLst/>
+                    </a:prstGeom>
+                  </pic:spPr>
+                </pic:pic>
+              </a:graphicData>
+            </a:graphic>
+          </wp:anchor>
+        </w:drawing>
+      </w:r>
+      <w:r>
+        <w:rPr>
+          <w:rFonts w:ascii="Poppins" w:hAnsi="Poppins" w:cs="Poppins"/>
+          <w:b/>
+        </w:rPr>
+        <w:t>validateConfidence() testing</w:t>
+      </w:r>
+    </w:p>
+    <w:p>
+      <w:pPr>
+        <w:rPr>
+          <w:rFonts w:ascii="Poppins" w:hAnsi="Poppins" w:cs="Poppins"/>
+          <w:b/>
+        </w:rPr>
+      </w:pPr>
+    </w:p>
+    <w:p>
+      <w:pPr>
+        <w:rPr>
+          <w:rFonts w:ascii="Poppins" w:hAnsi="Poppins" w:cs="Poppins"/>
+          <w:b/>
+        </w:rPr>
+      </w:pPr>
+    </w:p>
+    <w:p>
+      <w:pPr>
+        <w:rPr>
+          <w:rFonts w:ascii="Poppins" w:hAnsi="Poppins" w:cs="Poppins"/>
+          <w:b/>
+        </w:rPr>
+      </w:pPr>
+    </w:p>
+    <w:p>
+      <w:pPr>
+        <w:rPr>
+          <w:rFonts w:ascii="Poppins" w:hAnsi="Poppins" w:cs="Poppins"/>
+          <w:b/>
+        </w:rPr>
+      </w:pPr>
+    </w:p>
+    <w:p>
+      <w:pPr>
+        <w:rPr>
+          <w:rFonts w:ascii="Poppins" w:hAnsi="Poppins" w:cs="Poppins"/>
+          <w:b/>
+        </w:rPr>
+      </w:pPr>
+    </w:p>
+    <w:p>
+      <w:pPr>
+        <w:rPr>
+          <w:rFonts w:ascii="Poppins" w:hAnsi="Poppins" w:cs="Poppins"/>
+          <w:b/>
+        </w:rPr>
+      </w:pPr>
+    </w:p>
+    <w:p>
+      <w:pPr>
+        <w:rPr>
+          <w:rFonts w:ascii="Poppins" w:hAnsi="Poppins" w:cs="Poppins"/>
+          <w:bCs/>
+        </w:rPr>
+      </w:pPr>
+      <w:r>
+        <w:rPr>
+          <w:rFonts w:ascii="Poppins" w:hAnsi="Poppins" w:cs="Poppins"/>
+          <w:bCs/>
+        </w:rPr>
+        <w:t xml:space="preserve">The above is the </w:t>
+      </w:r>
+      <w:r>
+        <w:rPr>
+          <w:rFonts w:ascii="Poppins" w:hAnsi="Poppins" w:cs="Poppins"/>
+          <w:b/>
+        </w:rPr>
+        <w:t>validateConfidence()</w:t>
+      </w:r>
+      <w:r>
+        <w:rPr>
+          <w:rFonts w:ascii="Poppins" w:hAnsi="Poppins" w:cs="Poppins"/>
+          <w:bCs/>
+        </w:rPr>
+        <w:t xml:space="preserve"> method</w:t>
+      </w:r>
+      <w:r>
+        <w:rPr>
+          <w:rFonts w:ascii="Poppins" w:hAnsi="Poppins" w:cs="Poppins"/>
+          <w:bCs/>
+        </w:rPr>
+        <w:t>.</w:t>
+      </w:r>
+    </w:p>
+    <w:p>
+      <w:pPr>
+        <w:rPr>
+          <w:rFonts w:ascii="Poppins" w:hAnsi="Poppins" w:cs="Poppins"/>
+        </w:rPr>
+      </w:pPr>
+      <w:r>
+        <w:rPr>
+          <w:rFonts w:ascii="Poppins" w:hAnsi="Poppins" w:cs="Poppins"/>
+          <w:bCs/>
+        </w:rPr>
+        <w:drawing>
+          <wp:anchor distT="0" distB="0" distL="114300" distR="114300" simplePos="0" relativeHeight="251665408" behindDoc="0" locked="0" layoutInCell="1" allowOverlap="1" wp14:anchorId="30C640AF" wp14:editId="0888E1CA">
+            <wp:simplePos x="0" y="0"/>
+            <wp:positionH relativeFrom="column">
+              <wp:posOffset>3519829</wp:posOffset>
+            </wp:positionH>
+            <wp:positionV relativeFrom="paragraph">
+              <wp:posOffset>276309</wp:posOffset>
+            </wp:positionV>
+            <wp:extent cx="2704621" cy="1095554"/>
+            <wp:effectExtent l="0" t="0" r="635" b="9525"/>
+            <wp:wrapNone/>
+            <wp:docPr id="24" name="Picture 24"/>
+            <wp:cNvGraphicFramePr>
+              <a:graphicFrameLocks xmlns:a="http://schemas.openxmlformats.org/drawingml/2006/main" noChangeAspect="1"/>
+            </wp:cNvGraphicFramePr>
+            <a:graphic xmlns:a="http://schemas.openxmlformats.org/drawingml/2006/main">
+              <a:graphicData uri="http://schemas.openxmlformats.org/drawingml/2006/picture">
+                <pic:pic xmlns:pic="http://schemas.openxmlformats.org/drawingml/2006/picture">
+                  <pic:nvPicPr>
+                    <pic:cNvPr id="1" name=""/>
+                    <pic:cNvPicPr/>
+                  </pic:nvPicPr>
+                  <pic:blipFill>
+                    <a:blip r:embed="rId21" cstate="print">
+                      <a:extLst>
+                        <a:ext uri="{28A0092B-C50C-407E-A947-70E740481C1C}">
+                          <a14:useLocalDpi xmlns:a14="http://schemas.microsoft.com/office/drawing/2010/main" val="0"/>
+                        </a:ext>
+                      </a:extLst>
+                    </a:blip>
+                    <a:stretch>
+                      <a:fillRect/>
+                    </a:stretch>
+                  </pic:blipFill>
+                  <pic:spPr>
+                    <a:xfrm>
+                      <a:off x="0" y="0"/>
+                      <a:ext cx="2704621" cy="1095554"/>
+                    </a:xfrm>
+                    <a:prstGeom prst="rect">
+                      <a:avLst/>
+                    </a:prstGeom>
+                  </pic:spPr>
+                </pic:pic>
+              </a:graphicData>
+            </a:graphic>
+            <wp14:sizeRelV relativeFrom="margin">
+              <wp14:pctHeight>0</wp14:pctHeight>
+            </wp14:sizeRelV>
+          </wp:anchor>
+        </w:drawing>
+      </w:r>
+      <w:r>
+        <w:rPr>
+          <w:rFonts w:ascii="Poppins" w:hAnsi="Poppins" w:cs="Poppins"/>
+        </w:rPr>
+        <w:drawing>
+          <wp:inline distT="0" distB="0" distL="0" distR="0" wp14:anchorId="2EDD0408" wp14:editId="666C88F8">
+            <wp:extent cx="3390181" cy="1774718"/>
+            <wp:effectExtent l="0" t="0" r="1270" b="0"/>
+            <wp:docPr id="19" name="Picture 19"/>
+            <wp:cNvGraphicFramePr>
+              <a:graphicFrameLocks xmlns:a="http://schemas.openxmlformats.org/drawingml/2006/main" noChangeAspect="1"/>
+            </wp:cNvGraphicFramePr>
+            <a:graphic xmlns:a="http://schemas.openxmlformats.org/drawingml/2006/main">
+              <a:graphicData uri="http://schemas.openxmlformats.org/drawingml/2006/picture">
+                <pic:pic xmlns:pic="http://schemas.openxmlformats.org/drawingml/2006/picture">
+                  <pic:nvPicPr>
+                    <pic:cNvPr id="1" name=""/>
+                    <pic:cNvPicPr/>
+                  </pic:nvPicPr>
+                  <pic:blipFill>
+                    <a:blip r:embed="rId22"/>
+                    <a:stretch>
+                      <a:fillRect/>
+                    </a:stretch>
+                  </pic:blipFill>
+                  <pic:spPr>
+                    <a:xfrm>
+                      <a:off x="0" y="0"/>
+                      <a:ext cx="3398835" cy="1779248"/>
+                    </a:xfrm>
+                    <a:prstGeom prst="rect">
+                      <a:avLst/>
+                    </a:prstGeom>
+                  </pic:spPr>
+                </pic:pic>
+              </a:graphicData>
+            </a:graphic>
+          </wp:inline>
+        </w:drawing>
+      </w:r>
+    </w:p>
+    <w:p>
+      <w:pPr>
+        <w:rPr>
+          <w:rFonts w:ascii="Poppins" w:hAnsi="Poppins" w:cs="Poppins"/>
+          <w:bCs/>
+        </w:rPr>
+      </w:pPr>
+      <w:r>
+        <w:rPr>
+          <w:rFonts w:ascii="Poppins" w:hAnsi="Poppins" w:cs="Poppins"/>
+          <w:bCs/>
+        </w:rPr>
+        <w:t xml:space="preserve">The above code first prints the horse’s </w:t>
+      </w:r>
+      <w:r>
+        <w:rPr>
+          <w:rFonts w:ascii="Poppins" w:hAnsi="Poppins" w:cs="Poppins"/>
+          <w:b/>
+        </w:rPr>
+        <w:t>confidence</w:t>
+      </w:r>
+      <w:r>
+        <w:rPr>
+          <w:rFonts w:ascii="Poppins" w:hAnsi="Poppins" w:cs="Poppins"/>
+          <w:bCs/>
+        </w:rPr>
+        <w:t xml:space="preserve">. </w:t>
+      </w:r>
+      <w:r>
+        <w:rPr>
+          <w:rFonts w:ascii="Poppins" w:hAnsi="Poppins" w:cs="Poppins"/>
+          <w:bCs/>
+        </w:rPr>
+        <w:t xml:space="preserve">It is then set to -0.5, and the </w:t>
+      </w:r>
+      <w:r>
+        <w:rPr>
+          <w:rFonts w:ascii="Poppins" w:hAnsi="Poppins" w:cs="Poppins"/>
+          <w:b/>
+        </w:rPr>
+        <w:t xml:space="preserve">confidence </w:t>
+      </w:r>
+      <w:r>
+        <w:rPr>
+          <w:rFonts w:ascii="Poppins" w:hAnsi="Poppins" w:cs="Poppins"/>
+          <w:bCs/>
+        </w:rPr>
+        <w:t xml:space="preserve">is printed out again. The </w:t>
+      </w:r>
+      <w:r>
+        <w:rPr>
+          <w:rFonts w:ascii="Poppins" w:hAnsi="Poppins" w:cs="Poppins"/>
+          <w:b/>
+        </w:rPr>
+        <w:t xml:space="preserve">confidence </w:t>
+      </w:r>
+      <w:r>
+        <w:rPr>
+          <w:rFonts w:ascii="Poppins" w:hAnsi="Poppins" w:cs="Poppins"/>
+          <w:bCs/>
+        </w:rPr>
+        <w:t>is then set to 1.6, and is printed once more. As -0.5 is below the bounds, the confidence should be set to 0.01, and as 1.6 is greater than the bounds, the confidence should be set to 0.99.</w:t>
+      </w:r>
+    </w:p>
+    <w:p>
+      <w:pPr>
+        <w:rPr>
+          <w:rFonts w:ascii="Poppins" w:hAnsi="Poppins" w:cs="Poppins"/>
+          <w:bCs/>
+        </w:rPr>
+      </w:pPr>
+      <w:r>
+        <w:rPr>
+          <w:rFonts w:ascii="Poppins" w:hAnsi="Poppins" w:cs="Poppins"/>
+          <w:bCs/>
+        </w:rPr>
+        <w:t xml:space="preserve">The code to the right is how the </w:t>
+      </w:r>
+      <w:r>
+        <w:rPr>
+          <w:rFonts w:ascii="Poppins" w:hAnsi="Poppins" w:cs="Poppins"/>
+          <w:b/>
+        </w:rPr>
+        <w:t>validateConfidence()</w:t>
+      </w:r>
+      <w:r>
+        <w:rPr>
+          <w:rFonts w:ascii="Poppins" w:hAnsi="Poppins" w:cs="Poppins"/>
+          <w:bCs/>
+        </w:rPr>
+        <w:t xml:space="preserve"> is called within </w:t>
+      </w:r>
+      <w:r>
+        <w:rPr>
+          <w:rFonts w:ascii="Poppins" w:hAnsi="Poppins" w:cs="Poppins"/>
+          <w:b/>
+        </w:rPr>
+        <w:t>setConfidence().</w:t>
+      </w:r>
+    </w:p>
+    <w:p>
+      <w:pPr>
+        <w:rPr>
+          <w:rFonts w:ascii="Poppins" w:hAnsi="Poppins" w:cs="Poppins"/>
+        </w:rPr>
+      </w:pPr>
+      <w:r>
+        <w:rPr>
+          <w:rFonts w:ascii="Poppins" w:hAnsi="Poppins" w:cs="Poppins"/>
+          <w:bCs/>
+        </w:rPr>
+        <w:t>Expected output:</w:t>
+      </w:r>
+      <w:r>
+        <w:rPr>
+          <w:rFonts w:ascii="Poppins" w:hAnsi="Poppins" w:cs="Poppins"/>
+        </w:rPr>
+        <w:t xml:space="preserve"> </w:t>
+      </w:r>
+      <w:r>
+        <w:rPr>
+          <w:rFonts w:ascii="Poppins" w:hAnsi="Poppins" w:cs="Poppins"/>
+        </w:rPr>
+        <w:tab/>
+      </w:r>
+      <w:r>
+        <w:rPr>
+          <w:rFonts w:ascii="Poppins" w:hAnsi="Poppins" w:cs="Poppins"/>
+        </w:rPr>
+        <w:tab/>
+      </w:r>
+      <w:r>
+        <w:rPr>
+          <w:rFonts w:ascii="Poppins" w:hAnsi="Poppins" w:cs="Poppins"/>
+        </w:rPr>
+        <w:tab/>
+      </w:r>
+      <w:r>
+        <w:rPr>
+          <w:rFonts w:ascii="Poppins" w:hAnsi="Poppins" w:cs="Poppins"/>
+        </w:rPr>
+        <w:tab/>
+      </w:r>
+      <w:r>
+        <w:rPr>
+          <w:rFonts w:ascii="Poppins" w:hAnsi="Poppins" w:cs="Poppins"/>
+        </w:rPr>
+        <w:tab/>
+        <w:t>Actual output:</w:t>
+      </w:r>
+    </w:p>
+    <w:p>
+      <w:pPr>
+        <w:pStyle w:val="ListParagraph"/>
+        <w:numPr>
+          <w:ilvl w:val="0"/>
+          <w:numId w:val="6"/>
+        </w:numPr>
+        <w:rPr>
+          <w:rFonts w:ascii="Poppins" w:hAnsi="Poppins" w:cs="Poppins"/>
+          <w:bCs/>
+        </w:rPr>
+      </w:pPr>
+      <w:r>
+        <w:rPr>
+          <w:rFonts w:ascii="Poppins" w:hAnsi="Poppins" w:cs="Poppins"/>
+          <w:bCs/>
+        </w:rPr>
+        <w:drawing>
+          <wp:anchor distT="0" distB="0" distL="114300" distR="114300" simplePos="0" relativeHeight="251663360" behindDoc="0" locked="0" layoutInCell="1" allowOverlap="1" wp14:anchorId="7DEECCF3" wp14:editId="7E1B3CA1">
+            <wp:simplePos x="0" y="0"/>
+            <wp:positionH relativeFrom="column">
+              <wp:posOffset>3183147</wp:posOffset>
+            </wp:positionH>
+            <wp:positionV relativeFrom="paragraph">
+              <wp:posOffset>8854</wp:posOffset>
+            </wp:positionV>
+            <wp:extent cx="533474" cy="571580"/>
+            <wp:effectExtent l="0" t="0" r="0" b="0"/>
+            <wp:wrapSquare wrapText="bothSides"/>
+            <wp:docPr id="22" name="Picture 22"/>
+            <wp:cNvGraphicFramePr>
+              <a:graphicFrameLocks xmlns:a="http://schemas.openxmlformats.org/drawingml/2006/main" noChangeAspect="1"/>
+            </wp:cNvGraphicFramePr>
+            <a:graphic xmlns:a="http://schemas.openxmlformats.org/drawingml/2006/main">
+              <a:graphicData uri="http://schemas.openxmlformats.org/drawingml/2006/picture">
+                <pic:pic xmlns:pic="http://schemas.openxmlformats.org/drawingml/2006/picture">
+                  <pic:nvPicPr>
+                    <pic:cNvPr id="1" name=""/>
+                    <pic:cNvPicPr/>
+                  </pic:nvPicPr>
+                  <pic:blipFill>
+                    <a:blip r:embed="rId23">
+                      <a:extLst>
+                        <a:ext uri="{28A0092B-C50C-407E-A947-70E740481C1C}">
+                          <a14:useLocalDpi xmlns:a14="http://schemas.microsoft.com/office/drawing/2010/main" val="0"/>
+                        </a:ext>
+                      </a:extLst>
+                    </a:blip>
+                    <a:stretch>
+                      <a:fillRect/>
+                    </a:stretch>
+                  </pic:blipFill>
+                  <pic:spPr>
+                    <a:xfrm>
+                      <a:off x="0" y="0"/>
+                      <a:ext cx="533474" cy="571580"/>
+                    </a:xfrm>
+                    <a:prstGeom prst="rect">
+                      <a:avLst/>
+                    </a:prstGeom>
+                  </pic:spPr>
+                </pic:pic>
+              </a:graphicData>
+            </a:graphic>
+            <wp14:sizeRelH relativeFrom="margin">
+              <wp14:pctWidth>0</wp14:pctWidth>
+            </wp14:sizeRelH>
+          </wp:anchor>
+        </w:drawing>
+      </w:r>
+      <w:r>
+        <w:rPr>
+          <w:rFonts w:ascii="Poppins" w:hAnsi="Poppins" w:cs="Poppins"/>
+          <w:bCs/>
+        </w:rPr>
+        <w:t>0.5</w:t>
+      </w:r>
+    </w:p>
+    <w:p>
+      <w:pPr>
+        <w:pStyle w:val="ListParagraph"/>
+        <w:numPr>
+          <w:ilvl w:val="0"/>
+          <w:numId w:val="6"/>
+        </w:numPr>
+        <w:rPr>
+          <w:rFonts w:ascii="Poppins" w:hAnsi="Poppins" w:cs="Poppins"/>
+          <w:bCs/>
+        </w:rPr>
+      </w:pPr>
+      <w:r>
+        <w:rPr>
+          <w:rFonts w:ascii="Poppins" w:hAnsi="Poppins" w:cs="Poppins"/>
+          <w:bCs/>
+        </w:rPr>
+        <w:t>0.</w:t>
+      </w:r>
+      <w:r>
+        <w:rPr>
+          <w:rFonts w:ascii="Poppins" w:hAnsi="Poppins" w:cs="Poppins"/>
+          <w:bCs/>
+        </w:rPr>
+        <w:t>01</w:t>
+      </w:r>
+    </w:p>
+    <w:p>
+      <w:pPr>
+        <w:pStyle w:val="ListParagraph"/>
+        <w:numPr>
+          <w:ilvl w:val="0"/>
+          <w:numId w:val="6"/>
+        </w:numPr>
+        <w:rPr>
+          <w:rFonts w:ascii="Poppins" w:hAnsi="Poppins" w:cs="Poppins"/>
+          <w:bCs/>
+        </w:rPr>
+      </w:pPr>
+      <w:r>
+        <w:rPr>
+          <w:rFonts w:ascii="Poppins" w:hAnsi="Poppins" w:cs="Poppins"/>
+          <w:bCs/>
+        </w:rPr>
+        <w:t>0.99</w:t>
+      </w:r>
+    </w:p>
+    <w:p>
+      <w:pPr>
+        <w:rPr>
+          <w:rFonts w:ascii="Poppins" w:hAnsi="Poppins" w:cs="Poppins"/>
+          <w:bCs/>
         </w:rPr>
       </w:pPr>
     </w:p>
@@ -437,6 +2997,232 @@
 <file path=word/numbering.xml><?xml version="1.0" encoding="utf-8"?>
 <w:numbering xmlns:wpc="http://schemas.microsoft.com/office/word/2010/wordprocessingCanvas" xmlns:cx="http://schemas.microsoft.com/office/drawing/2014/chartex" xmlns:cx1="http://schemas.microsoft.com/office/drawing/2015/9/8/chartex" xmlns:cx2="http://schemas.microsoft.com/office/drawing/2015/10/21/chartex" xmlns:cx3="http://schemas.microsoft.com/office/drawing/2016/5/9/chartex" xmlns:cx4="http://schemas.microsoft.com/office/drawing/2016/5/10/chartex" xmlns:cx5="http://schemas.microsoft.com/office/drawing/2016/5/11/chartex" xmlns:cx6="http://schemas.microsoft.com/office/drawing/2016/5/12/chartex" xmlns:cx7="http://schemas.microsoft.com/office/drawing/2016/5/13/chartex" xmlns:cx8="http://schemas.microsoft.com/office/drawing/2016/5/14/chartex" xmlns:mc="http://schemas.openxmlformats.org/markup-compatibility/2006" xmlns:aink="http://schemas.microsoft.com/office/drawing/2016/ink" xmlns:am3d="http://schemas.microsoft.com/office/drawing/2017/model3d" xmlns:o="urn:schemas-microsoft-com:office:office" xmlns:r="http://schemas.openxmlformats.org/officeDocument/2006/relationships" xmlns:m="http://schemas.openxmlformats.org/officeDocument/2006/math" xmlns:v="urn:schemas-microsoft-com:vml" xmlns:wp14="http://schemas.microsoft.com/office/word/2010/wordprocessingDrawing" xmlns:wp="http://schemas.openxmlformats.org/drawingml/2006/wordprocessingDrawing" xmlns:w10="urn:schemas-microsoft-com:office:word" xmlns:w="http://schemas.openxmlformats.org/wordprocessingml/2006/main" xmlns:w14="http://schemas.microsoft.com/office/word/2010/wordml" xmlns:w15="http://schemas.microsoft.com/office/word/2012/wordml" xmlns:w16cex="http://schemas.microsoft.com/office/word/2018/wordml/cex" xmlns:w16cid="http://schemas.microsoft.com/office/word/2016/wordml/cid" xmlns:w16="http://schemas.microsoft.com/office/word/2018/wordml" xmlns:w16sdtdh="http://schemas.microsoft.com/office/word/2020/wordml/sdtdatahash" xmlns:w16se="http://schemas.microsoft.com/office/word/2015/wordml/symex" xmlns:wpg="http://schemas.microsoft.com/office/word/2010/wordprocessingGroup" xmlns:wpi="http://schemas.microsoft.com/office/word/2010/wordprocessingInk" xmlns:wne="http://schemas.microsoft.com/office/word/2006/wordml" xmlns:wps="http://schemas.microsoft.com/office/word/2010/wordprocessingShape" mc:Ignorable="w14 w15 w16se w16cid w16 w16cex w16sdtdh wp14">
   <w:abstractNum w:abstractNumId="0" w15:restartNumberingAfterBreak="0">
+    <w:nsid w:val="1313752F"/>
+    <w:multiLevelType w:val="hybridMultilevel"/>
+    <w:tmpl w:val="98A6A524"/>
+    <w:lvl w:ilvl="0" w:tplc="08090001">
+      <w:start w:val="1"/>
+      <w:numFmt w:val="bullet"/>
+      <w:lvlText w:val=""/>
+      <w:lvlJc w:val="left"/>
+      <w:pPr>
+        <w:ind w:left="720" w:hanging="360"/>
+      </w:pPr>
+      <w:rPr>
+        <w:rFonts w:ascii="Symbol" w:hAnsi="Symbol" w:hint="default"/>
+      </w:rPr>
+    </w:lvl>
+    <w:lvl w:ilvl="1" w:tplc="08090003" w:tentative="1">
+      <w:start w:val="1"/>
+      <w:numFmt w:val="bullet"/>
+      <w:lvlText w:val="o"/>
+      <w:lvlJc w:val="left"/>
+      <w:pPr>
+        <w:ind w:left="1440" w:hanging="360"/>
+      </w:pPr>
+      <w:rPr>
+        <w:rFonts w:ascii="Courier New" w:hAnsi="Courier New" w:cs="Courier New" w:hint="default"/>
+      </w:rPr>
+    </w:lvl>
+    <w:lvl w:ilvl="2" w:tplc="08090005" w:tentative="1">
+      <w:start w:val="1"/>
+      <w:numFmt w:val="bullet"/>
+      <w:lvlText w:val=""/>
+      <w:lvlJc w:val="left"/>
+      <w:pPr>
+        <w:ind w:left="2160" w:hanging="360"/>
+      </w:pPr>
+      <w:rPr>
+        <w:rFonts w:ascii="Wingdings" w:hAnsi="Wingdings" w:hint="default"/>
+      </w:rPr>
+    </w:lvl>
+    <w:lvl w:ilvl="3" w:tplc="08090001" w:tentative="1">
+      <w:start w:val="1"/>
+      <w:numFmt w:val="bullet"/>
+      <w:lvlText w:val=""/>
+      <w:lvlJc w:val="left"/>
+      <w:pPr>
+        <w:ind w:left="2880" w:hanging="360"/>
+      </w:pPr>
+      <w:rPr>
+        <w:rFonts w:ascii="Symbol" w:hAnsi="Symbol" w:hint="default"/>
+      </w:rPr>
+    </w:lvl>
+    <w:lvl w:ilvl="4" w:tplc="08090003" w:tentative="1">
+      <w:start w:val="1"/>
+      <w:numFmt w:val="bullet"/>
+      <w:lvlText w:val="o"/>
+      <w:lvlJc w:val="left"/>
+      <w:pPr>
+        <w:ind w:left="3600" w:hanging="360"/>
+      </w:pPr>
+      <w:rPr>
+        <w:rFonts w:ascii="Courier New" w:hAnsi="Courier New" w:cs="Courier New" w:hint="default"/>
+      </w:rPr>
+    </w:lvl>
+    <w:lvl w:ilvl="5" w:tplc="08090005" w:tentative="1">
+      <w:start w:val="1"/>
+      <w:numFmt w:val="bullet"/>
+      <w:lvlText w:val=""/>
+      <w:lvlJc w:val="left"/>
+      <w:pPr>
+        <w:ind w:left="4320" w:hanging="360"/>
+      </w:pPr>
+      <w:rPr>
+        <w:rFonts w:ascii="Wingdings" w:hAnsi="Wingdings" w:hint="default"/>
+      </w:rPr>
+    </w:lvl>
+    <w:lvl w:ilvl="6" w:tplc="08090001" w:tentative="1">
+      <w:start w:val="1"/>
+      <w:numFmt w:val="bullet"/>
+      <w:lvlText w:val=""/>
+      <w:lvlJc w:val="left"/>
+      <w:pPr>
+        <w:ind w:left="5040" w:hanging="360"/>
+      </w:pPr>
+      <w:rPr>
+        <w:rFonts w:ascii="Symbol" w:hAnsi="Symbol" w:hint="default"/>
+      </w:rPr>
+    </w:lvl>
+    <w:lvl w:ilvl="7" w:tplc="08090003" w:tentative="1">
+      <w:start w:val="1"/>
+      <w:numFmt w:val="bullet"/>
+      <w:lvlText w:val="o"/>
+      <w:lvlJc w:val="left"/>
+      <w:pPr>
+        <w:ind w:left="5760" w:hanging="360"/>
+      </w:pPr>
+      <w:rPr>
+        <w:rFonts w:ascii="Courier New" w:hAnsi="Courier New" w:cs="Courier New" w:hint="default"/>
+      </w:rPr>
+    </w:lvl>
+    <w:lvl w:ilvl="8" w:tplc="08090005" w:tentative="1">
+      <w:start w:val="1"/>
+      <w:numFmt w:val="bullet"/>
+      <w:lvlText w:val=""/>
+      <w:lvlJc w:val="left"/>
+      <w:pPr>
+        <w:ind w:left="6480" w:hanging="360"/>
+      </w:pPr>
+      <w:rPr>
+        <w:rFonts w:ascii="Wingdings" w:hAnsi="Wingdings" w:hint="default"/>
+      </w:rPr>
+    </w:lvl>
+  </w:abstractNum>
+  <w:abstractNum w:abstractNumId="1" w15:restartNumberingAfterBreak="0">
+    <w:nsid w:val="281A16AC"/>
+    <w:multiLevelType w:val="hybridMultilevel"/>
+    <w:tmpl w:val="FD822FA2"/>
+    <w:lvl w:ilvl="0" w:tplc="08090001">
+      <w:start w:val="1"/>
+      <w:numFmt w:val="bullet"/>
+      <w:lvlText w:val=""/>
+      <w:lvlJc w:val="left"/>
+      <w:pPr>
+        <w:ind w:left="720" w:hanging="360"/>
+      </w:pPr>
+      <w:rPr>
+        <w:rFonts w:ascii="Symbol" w:hAnsi="Symbol" w:hint="default"/>
+      </w:rPr>
+    </w:lvl>
+    <w:lvl w:ilvl="1" w:tplc="08090003" w:tentative="1">
+      <w:start w:val="1"/>
+      <w:numFmt w:val="bullet"/>
+      <w:lvlText w:val="o"/>
+      <w:lvlJc w:val="left"/>
+      <w:pPr>
+        <w:ind w:left="1440" w:hanging="360"/>
+      </w:pPr>
+      <w:rPr>
+        <w:rFonts w:ascii="Courier New" w:hAnsi="Courier New" w:cs="Courier New" w:hint="default"/>
+      </w:rPr>
+    </w:lvl>
+    <w:lvl w:ilvl="2" w:tplc="08090005" w:tentative="1">
+      <w:start w:val="1"/>
+      <w:numFmt w:val="bullet"/>
+      <w:lvlText w:val=""/>
+      <w:lvlJc w:val="left"/>
+      <w:pPr>
+        <w:ind w:left="2160" w:hanging="360"/>
+      </w:pPr>
+      <w:rPr>
+        <w:rFonts w:ascii="Wingdings" w:hAnsi="Wingdings" w:hint="default"/>
+      </w:rPr>
+    </w:lvl>
+    <w:lvl w:ilvl="3" w:tplc="08090001" w:tentative="1">
+      <w:start w:val="1"/>
+      <w:numFmt w:val="bullet"/>
+      <w:lvlText w:val=""/>
+      <w:lvlJc w:val="left"/>
+      <w:pPr>
+        <w:ind w:left="2880" w:hanging="360"/>
+      </w:pPr>
+      <w:rPr>
+        <w:rFonts w:ascii="Symbol" w:hAnsi="Symbol" w:hint="default"/>
+      </w:rPr>
+    </w:lvl>
+    <w:lvl w:ilvl="4" w:tplc="08090003" w:tentative="1">
+      <w:start w:val="1"/>
+      <w:numFmt w:val="bullet"/>
+      <w:lvlText w:val="o"/>
+      <w:lvlJc w:val="left"/>
+      <w:pPr>
+        <w:ind w:left="3600" w:hanging="360"/>
+      </w:pPr>
+      <w:rPr>
+        <w:rFonts w:ascii="Courier New" w:hAnsi="Courier New" w:cs="Courier New" w:hint="default"/>
+      </w:rPr>
+    </w:lvl>
+    <w:lvl w:ilvl="5" w:tplc="08090005" w:tentative="1">
+      <w:start w:val="1"/>
+      <w:numFmt w:val="bullet"/>
+      <w:lvlText w:val=""/>
+      <w:lvlJc w:val="left"/>
+      <w:pPr>
+        <w:ind w:left="4320" w:hanging="360"/>
+      </w:pPr>
+      <w:rPr>
+        <w:rFonts w:ascii="Wingdings" w:hAnsi="Wingdings" w:hint="default"/>
+      </w:rPr>
+    </w:lvl>
+    <w:lvl w:ilvl="6" w:tplc="08090001" w:tentative="1">
+      <w:start w:val="1"/>
+      <w:numFmt w:val="bullet"/>
+      <w:lvlText w:val=""/>
+      <w:lvlJc w:val="left"/>
+      <w:pPr>
+        <w:ind w:left="5040" w:hanging="360"/>
+      </w:pPr>
+      <w:rPr>
+        <w:rFonts w:ascii="Symbol" w:hAnsi="Symbol" w:hint="default"/>
+      </w:rPr>
+    </w:lvl>
+    <w:lvl w:ilvl="7" w:tplc="08090003" w:tentative="1">
+      <w:start w:val="1"/>
+      <w:numFmt w:val="bullet"/>
+      <w:lvlText w:val="o"/>
+      <w:lvlJc w:val="left"/>
+      <w:pPr>
+        <w:ind w:left="5760" w:hanging="360"/>
+      </w:pPr>
+      <w:rPr>
+        <w:rFonts w:ascii="Courier New" w:hAnsi="Courier New" w:cs="Courier New" w:hint="default"/>
+      </w:rPr>
+    </w:lvl>
+    <w:lvl w:ilvl="8" w:tplc="08090005" w:tentative="1">
+      <w:start w:val="1"/>
+      <w:numFmt w:val="bullet"/>
+      <w:lvlText w:val=""/>
+      <w:lvlJc w:val="left"/>
+      <w:pPr>
+        <w:ind w:left="6480" w:hanging="360"/>
+      </w:pPr>
+      <w:rPr>
+        <w:rFonts w:ascii="Wingdings" w:hAnsi="Wingdings" w:hint="default"/>
+      </w:rPr>
+    </w:lvl>
+  </w:abstractNum>
+  <w:abstractNum w:abstractNumId="2" w15:restartNumberingAfterBreak="0">
     <w:nsid w:val="2A3E4C12"/>
     <w:multiLevelType w:val="hybridMultilevel"/>
     <w:tmpl w:val="15C6B42A"/>
@@ -549,7 +3335,120 @@
       </w:rPr>
     </w:lvl>
   </w:abstractNum>
-  <w:abstractNum w:abstractNumId="1" w15:restartNumberingAfterBreak="0">
+  <w:abstractNum w:abstractNumId="3" w15:restartNumberingAfterBreak="0">
+    <w:nsid w:val="48AF2D6F"/>
+    <w:multiLevelType w:val="hybridMultilevel"/>
+    <w:tmpl w:val="4BD0BBB6"/>
+    <w:lvl w:ilvl="0" w:tplc="08090001">
+      <w:start w:val="1"/>
+      <w:numFmt w:val="bullet"/>
+      <w:lvlText w:val=""/>
+      <w:lvlJc w:val="left"/>
+      <w:pPr>
+        <w:ind w:left="720" w:hanging="360"/>
+      </w:pPr>
+      <w:rPr>
+        <w:rFonts w:ascii="Symbol" w:hAnsi="Symbol" w:hint="default"/>
+      </w:rPr>
+    </w:lvl>
+    <w:lvl w:ilvl="1" w:tplc="08090003" w:tentative="1">
+      <w:start w:val="1"/>
+      <w:numFmt w:val="bullet"/>
+      <w:lvlText w:val="o"/>
+      <w:lvlJc w:val="left"/>
+      <w:pPr>
+        <w:ind w:left="1440" w:hanging="360"/>
+      </w:pPr>
+      <w:rPr>
+        <w:rFonts w:ascii="Courier New" w:hAnsi="Courier New" w:cs="Courier New" w:hint="default"/>
+      </w:rPr>
+    </w:lvl>
+    <w:lvl w:ilvl="2" w:tplc="08090005" w:tentative="1">
+      <w:start w:val="1"/>
+      <w:numFmt w:val="bullet"/>
+      <w:lvlText w:val=""/>
+      <w:lvlJc w:val="left"/>
+      <w:pPr>
+        <w:ind w:left="2160" w:hanging="360"/>
+      </w:pPr>
+      <w:rPr>
+        <w:rFonts w:ascii="Wingdings" w:hAnsi="Wingdings" w:hint="default"/>
+      </w:rPr>
+    </w:lvl>
+    <w:lvl w:ilvl="3" w:tplc="08090001" w:tentative="1">
+      <w:start w:val="1"/>
+      <w:numFmt w:val="bullet"/>
+      <w:lvlText w:val=""/>
+      <w:lvlJc w:val="left"/>
+      <w:pPr>
+        <w:ind w:left="2880" w:hanging="360"/>
+      </w:pPr>
+      <w:rPr>
+        <w:rFonts w:ascii="Symbol" w:hAnsi="Symbol" w:hint="default"/>
+      </w:rPr>
+    </w:lvl>
+    <w:lvl w:ilvl="4" w:tplc="08090003" w:tentative="1">
+      <w:start w:val="1"/>
+      <w:numFmt w:val="bullet"/>
+      <w:lvlText w:val="o"/>
+      <w:lvlJc w:val="left"/>
+      <w:pPr>
+        <w:ind w:left="3600" w:hanging="360"/>
+      </w:pPr>
+      <w:rPr>
+        <w:rFonts w:ascii="Courier New" w:hAnsi="Courier New" w:cs="Courier New" w:hint="default"/>
+      </w:rPr>
+    </w:lvl>
+    <w:lvl w:ilvl="5" w:tplc="08090005" w:tentative="1">
+      <w:start w:val="1"/>
+      <w:numFmt w:val="bullet"/>
+      <w:lvlText w:val=""/>
+      <w:lvlJc w:val="left"/>
+      <w:pPr>
+        <w:ind w:left="4320" w:hanging="360"/>
+      </w:pPr>
+      <w:rPr>
+        <w:rFonts w:ascii="Wingdings" w:hAnsi="Wingdings" w:hint="default"/>
+      </w:rPr>
+    </w:lvl>
+    <w:lvl w:ilvl="6" w:tplc="08090001" w:tentative="1">
+      <w:start w:val="1"/>
+      <w:numFmt w:val="bullet"/>
+      <w:lvlText w:val=""/>
+      <w:lvlJc w:val="left"/>
+      <w:pPr>
+        <w:ind w:left="5040" w:hanging="360"/>
+      </w:pPr>
+      <w:rPr>
+        <w:rFonts w:ascii="Symbol" w:hAnsi="Symbol" w:hint="default"/>
+      </w:rPr>
+    </w:lvl>
+    <w:lvl w:ilvl="7" w:tplc="08090003" w:tentative="1">
+      <w:start w:val="1"/>
+      <w:numFmt w:val="bullet"/>
+      <w:lvlText w:val="o"/>
+      <w:lvlJc w:val="left"/>
+      <w:pPr>
+        <w:ind w:left="5760" w:hanging="360"/>
+      </w:pPr>
+      <w:rPr>
+        <w:rFonts w:ascii="Courier New" w:hAnsi="Courier New" w:cs="Courier New" w:hint="default"/>
+      </w:rPr>
+    </w:lvl>
+    <w:lvl w:ilvl="8" w:tplc="08090005" w:tentative="1">
+      <w:start w:val="1"/>
+      <w:numFmt w:val="bullet"/>
+      <w:lvlText w:val=""/>
+      <w:lvlJc w:val="left"/>
+      <w:pPr>
+        <w:ind w:left="6480" w:hanging="360"/>
+      </w:pPr>
+      <w:rPr>
+        <w:rFonts w:ascii="Wingdings" w:hAnsi="Wingdings" w:hint="default"/>
+      </w:rPr>
+    </w:lvl>
+  </w:abstractNum>
+  <w:abstractNum w:abstractNumId="4" w15:restartNumberingAfterBreak="0">
     <w:nsid w:val="6ED114E5"/>
     <w:multiLevelType w:val="hybridMultilevel"/>
     <w:tmpl w:val="A26216E4"/>
@@ -662,7 +3561,7 @@
       </w:rPr>
     </w:lvl>
   </w:abstractNum>
-  <w:abstractNum w:abstractNumId="2" w15:restartNumberingAfterBreak="0">
+  <w:abstractNum w:abstractNumId="5" w15:restartNumberingAfterBreak="0">
     <w:nsid w:val="79354A3C"/>
     <w:multiLevelType w:val="hybridMultilevel"/>
     <w:tmpl w:val="2CB6C83A"/>
@@ -776,13 +3675,22 @@
     </w:lvl>
   </w:abstractNum>
   <w:num w:numId="1">
+    <w:abstractNumId w:val="2"/>
+  </w:num>
+  <w:num w:numId="2">
+    <w:abstractNumId w:val="4"/>
+  </w:num>
+  <w:num w:numId="3">
+    <w:abstractNumId w:val="5"/>
+  </w:num>
+  <w:num w:numId="4">
     <w:abstractNumId w:val="0"/>
   </w:num>
-  <w:num w:numId="2">
+  <w:num w:numId="5">
     <w:abstractNumId w:val="1"/>
   </w:num>
-  <w:num w:numId="3">
-    <w:abstractNumId w:val="2"/>
+  <w:num w:numId="6">
+    <w:abstractNumId w:val="3"/>
   </w:num>
 </w:numbering>
 </file>
@@ -1185,6 +4093,7 @@
   <w:style w:type="paragraph" w:default="1" w:styleId="Normal">
     <w:name w:val="Normal"/>
     <w:qFormat/>
+    <w:rsid w:val="00865745"/>
   </w:style>
   <w:style w:type="character" w:default="1" w:styleId="DefaultParagraphFont">
     <w:name w:val="Default Paragraph Font"/>

</xml_diff>

<commit_message>
Did a few test cases for the Race class
</commit_message>
<xml_diff>
--- a/Report.docx
+++ b/Report.docx
@@ -184,11 +184,27 @@
           <w:rFonts w:ascii="Poppins" w:hAnsi="Poppins" w:cs="Poppins"/>
         </w:rPr>
       </w:pPr>
-      <w:r>
-        <w:rPr>
-          <w:rFonts w:ascii="Poppins" w:hAnsi="Poppins" w:cs="Poppins"/>
-        </w:rPr>
-        <w:t>getConfidence(): Returns the confidence level of the horse</w:t>
+      <w:proofErr w:type="spellStart"/>
+      <w:proofErr w:type="gramStart"/>
+      <w:r>
+        <w:rPr>
+          <w:rFonts w:ascii="Poppins" w:hAnsi="Poppins" w:cs="Poppins"/>
+        </w:rPr>
+        <w:t>getConfidence</w:t>
+      </w:r>
+      <w:proofErr w:type="spellEnd"/>
+      <w:r>
+        <w:rPr>
+          <w:rFonts w:ascii="Poppins" w:hAnsi="Poppins" w:cs="Poppins"/>
+        </w:rPr>
+        <w:t>(</w:t>
+      </w:r>
+      <w:proofErr w:type="gramEnd"/>
+      <w:r>
+        <w:rPr>
+          <w:rFonts w:ascii="Poppins" w:hAnsi="Poppins" w:cs="Poppins"/>
+        </w:rPr>
+        <w:t>): Returns the confidence level of the horse</w:t>
       </w:r>
     </w:p>
     <w:p>
@@ -202,11 +218,27 @@
           <w:rFonts w:ascii="Poppins" w:hAnsi="Poppins" w:cs="Poppins"/>
         </w:rPr>
       </w:pPr>
-      <w:r>
-        <w:rPr>
-          <w:rFonts w:ascii="Poppins" w:hAnsi="Poppins" w:cs="Poppins"/>
-        </w:rPr>
-        <w:t>getDistanceTravelled(): Returns the total distance travelled by the horse</w:t>
+      <w:proofErr w:type="spellStart"/>
+      <w:proofErr w:type="gramStart"/>
+      <w:r>
+        <w:rPr>
+          <w:rFonts w:ascii="Poppins" w:hAnsi="Poppins" w:cs="Poppins"/>
+        </w:rPr>
+        <w:t>getDistanceTravelled</w:t>
+      </w:r>
+      <w:proofErr w:type="spellEnd"/>
+      <w:r>
+        <w:rPr>
+          <w:rFonts w:ascii="Poppins" w:hAnsi="Poppins" w:cs="Poppins"/>
+        </w:rPr>
+        <w:t>(</w:t>
+      </w:r>
+      <w:proofErr w:type="gramEnd"/>
+      <w:r>
+        <w:rPr>
+          <w:rFonts w:ascii="Poppins" w:hAnsi="Poppins" w:cs="Poppins"/>
+        </w:rPr>
+        <w:t>): Returns the total distance travelled by the horse</w:t>
       </w:r>
     </w:p>
     <w:p>
@@ -220,11 +252,27 @@
           <w:rFonts w:ascii="Poppins" w:hAnsi="Poppins" w:cs="Poppins"/>
         </w:rPr>
       </w:pPr>
-      <w:r>
-        <w:rPr>
-          <w:rFonts w:ascii="Poppins" w:hAnsi="Poppins" w:cs="Poppins"/>
-        </w:rPr>
-        <w:t>getName(): Returns the horse’s name</w:t>
+      <w:proofErr w:type="spellStart"/>
+      <w:proofErr w:type="gramStart"/>
+      <w:r>
+        <w:rPr>
+          <w:rFonts w:ascii="Poppins" w:hAnsi="Poppins" w:cs="Poppins"/>
+        </w:rPr>
+        <w:t>getName</w:t>
+      </w:r>
+      <w:proofErr w:type="spellEnd"/>
+      <w:r>
+        <w:rPr>
+          <w:rFonts w:ascii="Poppins" w:hAnsi="Poppins" w:cs="Poppins"/>
+        </w:rPr>
+        <w:t>(</w:t>
+      </w:r>
+      <w:proofErr w:type="gramEnd"/>
+      <w:r>
+        <w:rPr>
+          <w:rFonts w:ascii="Poppins" w:hAnsi="Poppins" w:cs="Poppins"/>
+        </w:rPr>
+        <w:t>): Returns the horse’s name</w:t>
       </w:r>
     </w:p>
     <w:p>
@@ -238,11 +286,27 @@
           <w:rFonts w:ascii="Poppins" w:hAnsi="Poppins" w:cs="Poppins"/>
         </w:rPr>
       </w:pPr>
-      <w:r>
-        <w:rPr>
-          <w:rFonts w:ascii="Poppins" w:hAnsi="Poppins" w:cs="Poppins"/>
-        </w:rPr>
-        <w:t>getSymbol(): Returns the character used to represent the horse</w:t>
+      <w:proofErr w:type="spellStart"/>
+      <w:proofErr w:type="gramStart"/>
+      <w:r>
+        <w:rPr>
+          <w:rFonts w:ascii="Poppins" w:hAnsi="Poppins" w:cs="Poppins"/>
+        </w:rPr>
+        <w:t>getSymbol</w:t>
+      </w:r>
+      <w:proofErr w:type="spellEnd"/>
+      <w:r>
+        <w:rPr>
+          <w:rFonts w:ascii="Poppins" w:hAnsi="Poppins" w:cs="Poppins"/>
+        </w:rPr>
+        <w:t>(</w:t>
+      </w:r>
+      <w:proofErr w:type="gramEnd"/>
+      <w:r>
+        <w:rPr>
+          <w:rFonts w:ascii="Poppins" w:hAnsi="Poppins" w:cs="Poppins"/>
+        </w:rPr>
+        <w:t>): Returns the character used to represent the horse</w:t>
       </w:r>
     </w:p>
     <w:p>
@@ -256,11 +320,27 @@
           <w:rFonts w:ascii="Poppins" w:hAnsi="Poppins" w:cs="Poppins"/>
         </w:rPr>
       </w:pPr>
-      <w:r>
-        <w:rPr>
-          <w:rFonts w:ascii="Poppins" w:hAnsi="Poppins" w:cs="Poppins"/>
-        </w:rPr>
-        <w:t>hasFallen(): Returns a Boolean value whether the horse has fallen</w:t>
+      <w:proofErr w:type="spellStart"/>
+      <w:proofErr w:type="gramStart"/>
+      <w:r>
+        <w:rPr>
+          <w:rFonts w:ascii="Poppins" w:hAnsi="Poppins" w:cs="Poppins"/>
+        </w:rPr>
+        <w:t>hasFallen</w:t>
+      </w:r>
+      <w:proofErr w:type="spellEnd"/>
+      <w:r>
+        <w:rPr>
+          <w:rFonts w:ascii="Poppins" w:hAnsi="Poppins" w:cs="Poppins"/>
+        </w:rPr>
+        <w:t>(</w:t>
+      </w:r>
+      <w:proofErr w:type="gramEnd"/>
+      <w:r>
+        <w:rPr>
+          <w:rFonts w:ascii="Poppins" w:hAnsi="Poppins" w:cs="Poppins"/>
+        </w:rPr>
+        <w:t>): Returns a Boolean value whether the horse has fallen</w:t>
       </w:r>
     </w:p>
     <w:p>
@@ -287,11 +367,19 @@
           <w:rFonts w:ascii="Poppins" w:hAnsi="Poppins" w:cs="Poppins"/>
         </w:rPr>
       </w:pPr>
-      <w:r>
-        <w:rPr>
-          <w:rFonts w:ascii="Poppins" w:hAnsi="Poppins" w:cs="Poppins"/>
-        </w:rPr>
-        <w:t>fall(): Sets the horse as fallen</w:t>
+      <w:proofErr w:type="gramStart"/>
+      <w:r>
+        <w:rPr>
+          <w:rFonts w:ascii="Poppins" w:hAnsi="Poppins" w:cs="Poppins"/>
+        </w:rPr>
+        <w:t>fall(</w:t>
+      </w:r>
+      <w:proofErr w:type="gramEnd"/>
+      <w:r>
+        <w:rPr>
+          <w:rFonts w:ascii="Poppins" w:hAnsi="Poppins" w:cs="Poppins"/>
+        </w:rPr>
+        <w:t>): Sets the horse as fallen</w:t>
       </w:r>
     </w:p>
     <w:p>
@@ -305,11 +393,27 @@
           <w:rFonts w:ascii="Poppins" w:hAnsi="Poppins" w:cs="Poppins"/>
         </w:rPr>
       </w:pPr>
-      <w:r>
-        <w:rPr>
-          <w:rFonts w:ascii="Poppins" w:hAnsi="Poppins" w:cs="Poppins"/>
-        </w:rPr>
-        <w:t>moveForward(): Increments the distance travelled variable by one</w:t>
+      <w:proofErr w:type="spellStart"/>
+      <w:proofErr w:type="gramStart"/>
+      <w:r>
+        <w:rPr>
+          <w:rFonts w:ascii="Poppins" w:hAnsi="Poppins" w:cs="Poppins"/>
+        </w:rPr>
+        <w:t>moveForward</w:t>
+      </w:r>
+      <w:proofErr w:type="spellEnd"/>
+      <w:r>
+        <w:rPr>
+          <w:rFonts w:ascii="Poppins" w:hAnsi="Poppins" w:cs="Poppins"/>
+        </w:rPr>
+        <w:t>(</w:t>
+      </w:r>
+      <w:proofErr w:type="gramEnd"/>
+      <w:r>
+        <w:rPr>
+          <w:rFonts w:ascii="Poppins" w:hAnsi="Poppins" w:cs="Poppins"/>
+        </w:rPr>
+        <w:t>): Increments the distance travelled variable by one</w:t>
       </w:r>
     </w:p>
     <w:p>
@@ -323,11 +427,27 @@
           <w:rFonts w:ascii="Poppins" w:hAnsi="Poppins" w:cs="Poppins"/>
         </w:rPr>
       </w:pPr>
-      <w:r>
-        <w:rPr>
-          <w:rFonts w:ascii="Poppins" w:hAnsi="Poppins" w:cs="Poppins"/>
-        </w:rPr>
-        <w:t>setConfidence(): Sets the confidence rating of the horse to the given value</w:t>
+      <w:proofErr w:type="spellStart"/>
+      <w:proofErr w:type="gramStart"/>
+      <w:r>
+        <w:rPr>
+          <w:rFonts w:ascii="Poppins" w:hAnsi="Poppins" w:cs="Poppins"/>
+        </w:rPr>
+        <w:t>setConfidence</w:t>
+      </w:r>
+      <w:proofErr w:type="spellEnd"/>
+      <w:r>
+        <w:rPr>
+          <w:rFonts w:ascii="Poppins" w:hAnsi="Poppins" w:cs="Poppins"/>
+        </w:rPr>
+        <w:t>(</w:t>
+      </w:r>
+      <w:proofErr w:type="gramEnd"/>
+      <w:r>
+        <w:rPr>
+          <w:rFonts w:ascii="Poppins" w:hAnsi="Poppins" w:cs="Poppins"/>
+        </w:rPr>
+        <w:t>): Sets the confidence rating of the horse to the given value</w:t>
       </w:r>
     </w:p>
     <w:p>
@@ -341,11 +461,27 @@
           <w:rFonts w:ascii="Poppins" w:hAnsi="Poppins" w:cs="Poppins"/>
         </w:rPr>
       </w:pPr>
-      <w:r>
-        <w:rPr>
-          <w:rFonts w:ascii="Poppins" w:hAnsi="Poppins" w:cs="Poppins"/>
-        </w:rPr>
-        <w:t>setSymbol(): Sets the horse’s symbol to the character given</w:t>
+      <w:proofErr w:type="spellStart"/>
+      <w:proofErr w:type="gramStart"/>
+      <w:r>
+        <w:rPr>
+          <w:rFonts w:ascii="Poppins" w:hAnsi="Poppins" w:cs="Poppins"/>
+        </w:rPr>
+        <w:t>setSymbol</w:t>
+      </w:r>
+      <w:proofErr w:type="spellEnd"/>
+      <w:r>
+        <w:rPr>
+          <w:rFonts w:ascii="Poppins" w:hAnsi="Poppins" w:cs="Poppins"/>
+        </w:rPr>
+        <w:t>(</w:t>
+      </w:r>
+      <w:proofErr w:type="gramEnd"/>
+      <w:r>
+        <w:rPr>
+          <w:rFonts w:ascii="Poppins" w:hAnsi="Poppins" w:cs="Poppins"/>
+        </w:rPr>
+        <w:t>): Sets the horse’s symbol to the character given</w:t>
       </w:r>
     </w:p>
     <w:p>
@@ -372,11 +508,27 @@
           <w:rFonts w:ascii="Poppins" w:hAnsi="Poppins" w:cs="Poppins"/>
         </w:rPr>
       </w:pPr>
-      <w:r>
-        <w:rPr>
-          <w:rFonts w:ascii="Poppins" w:hAnsi="Poppins" w:cs="Poppins"/>
-        </w:rPr>
-        <w:t xml:space="preserve">validateConfidence(): </w:t>
+      <w:proofErr w:type="spellStart"/>
+      <w:proofErr w:type="gramStart"/>
+      <w:r>
+        <w:rPr>
+          <w:rFonts w:ascii="Poppins" w:hAnsi="Poppins" w:cs="Poppins"/>
+        </w:rPr>
+        <w:t>validateConfidence</w:t>
+      </w:r>
+      <w:proofErr w:type="spellEnd"/>
+      <w:r>
+        <w:rPr>
+          <w:rFonts w:ascii="Poppins" w:hAnsi="Poppins" w:cs="Poppins"/>
+        </w:rPr>
+        <w:t>(</w:t>
+      </w:r>
+      <w:proofErr w:type="gramEnd"/>
+      <w:r>
+        <w:rPr>
+          <w:rFonts w:ascii="Poppins" w:hAnsi="Poppins" w:cs="Poppins"/>
+        </w:rPr>
+        <w:t xml:space="preserve">): </w:t>
       </w:r>
     </w:p>
     <w:p>
@@ -412,7 +564,29 @@
         <w:rPr>
           <w:rFonts w:ascii="Poppins" w:hAnsi="Poppins" w:cs="Poppins"/>
         </w:rPr>
-        <w:t>This method has been used within the constructor and setConfidence() to make sure the confidence value does not exceeds the bounds (0 and 1)</w:t>
+        <w:t xml:space="preserve">This method has been used within the constructor and </w:t>
+      </w:r>
+      <w:proofErr w:type="spellStart"/>
+      <w:proofErr w:type="gramStart"/>
+      <w:r>
+        <w:rPr>
+          <w:rFonts w:ascii="Poppins" w:hAnsi="Poppins" w:cs="Poppins"/>
+        </w:rPr>
+        <w:t>setConfidence</w:t>
+      </w:r>
+      <w:proofErr w:type="spellEnd"/>
+      <w:r>
+        <w:rPr>
+          <w:rFonts w:ascii="Poppins" w:hAnsi="Poppins" w:cs="Poppins"/>
+        </w:rPr>
+        <w:t>(</w:t>
+      </w:r>
+      <w:proofErr w:type="gramEnd"/>
+      <w:r>
+        <w:rPr>
+          <w:rFonts w:ascii="Poppins" w:hAnsi="Poppins" w:cs="Poppins"/>
+        </w:rPr>
+        <w:t>) to make sure the confidence value does not exceeds the bounds (0 and 1)</w:t>
       </w:r>
       <w:r>
         <w:rPr>
@@ -983,13 +1157,33 @@
           <w:rFonts w:ascii="Poppins" w:hAnsi="Poppins" w:cs="Poppins"/>
         </w:rPr>
       </w:pPr>
-      <w:r>
-        <w:rPr>
-          <w:rFonts w:ascii="Poppins" w:hAnsi="Poppins" w:cs="Poppins"/>
-          <w:b/>
-          <w:bCs/>
-        </w:rPr>
-        <w:t>hasFallen() testing:</w:t>
+      <w:proofErr w:type="spellStart"/>
+      <w:proofErr w:type="gramStart"/>
+      <w:r>
+        <w:rPr>
+          <w:rFonts w:ascii="Poppins" w:hAnsi="Poppins" w:cs="Poppins"/>
+          <w:b/>
+          <w:bCs/>
+        </w:rPr>
+        <w:t>hasFallen</w:t>
+      </w:r>
+      <w:proofErr w:type="spellEnd"/>
+      <w:r>
+        <w:rPr>
+          <w:rFonts w:ascii="Poppins" w:hAnsi="Poppins" w:cs="Poppins"/>
+          <w:b/>
+          <w:bCs/>
+        </w:rPr>
+        <w:t>(</w:t>
+      </w:r>
+      <w:proofErr w:type="gramEnd"/>
+      <w:r>
+        <w:rPr>
+          <w:rFonts w:ascii="Poppins" w:hAnsi="Poppins" w:cs="Poppins"/>
+          <w:b/>
+          <w:bCs/>
+        </w:rPr>
+        <w:t>) testing:</w:t>
       </w:r>
     </w:p>
     <w:p>
@@ -1051,6 +1245,7 @@
         </w:rPr>
         <w:t xml:space="preserve">The above code first prints out the </w:t>
       </w:r>
+      <w:proofErr w:type="spellStart"/>
       <w:r>
         <w:rPr>
           <w:rFonts w:ascii="Poppins" w:hAnsi="Poppins" w:cs="Poppins"/>
@@ -1059,6 +1254,7 @@
         </w:rPr>
         <w:t>hasFallen</w:t>
       </w:r>
+      <w:proofErr w:type="spellEnd"/>
       <w:r>
         <w:rPr>
           <w:rFonts w:ascii="Poppins" w:hAnsi="Poppins" w:cs="Poppins"/>
@@ -1077,13 +1273,23 @@
         </w:rPr>
         <w:t xml:space="preserve">orse Class. It then proceeds to call </w:t>
       </w:r>
-      <w:r>
-        <w:rPr>
-          <w:rFonts w:ascii="Poppins" w:hAnsi="Poppins" w:cs="Poppins"/>
-          <w:b/>
-          <w:bCs/>
-        </w:rPr>
-        <w:t>fall()</w:t>
+      <w:proofErr w:type="gramStart"/>
+      <w:r>
+        <w:rPr>
+          <w:rFonts w:ascii="Poppins" w:hAnsi="Poppins" w:cs="Poppins"/>
+          <w:b/>
+          <w:bCs/>
+        </w:rPr>
+        <w:t>fall(</w:t>
+      </w:r>
+      <w:proofErr w:type="gramEnd"/>
+      <w:r>
+        <w:rPr>
+          <w:rFonts w:ascii="Poppins" w:hAnsi="Poppins" w:cs="Poppins"/>
+          <w:b/>
+          <w:bCs/>
+        </w:rPr>
+        <w:t>)</w:t>
       </w:r>
       <w:r>
         <w:rPr>
@@ -1115,6 +1321,7 @@
         </w:rPr>
         <w:t xml:space="preserve"> the field to true. The </w:t>
       </w:r>
+      <w:proofErr w:type="spellStart"/>
       <w:r>
         <w:rPr>
           <w:rFonts w:ascii="Poppins" w:hAnsi="Poppins" w:cs="Poppins"/>
@@ -1123,6 +1330,7 @@
         </w:rPr>
         <w:t>hasFallen</w:t>
       </w:r>
+      <w:proofErr w:type="spellEnd"/>
       <w:r>
         <w:rPr>
           <w:rFonts w:ascii="Poppins" w:hAnsi="Poppins" w:cs="Poppins"/>
@@ -1298,13 +1506,33 @@
           <w:rFonts w:ascii="Poppins" w:hAnsi="Poppins" w:cs="Poppins"/>
         </w:rPr>
       </w:pPr>
-      <w:r>
-        <w:rPr>
-          <w:rFonts w:ascii="Poppins" w:hAnsi="Poppins" w:cs="Poppins"/>
-          <w:b/>
-          <w:bCs/>
-        </w:rPr>
-        <w:t>moveForward()</w:t>
+      <w:proofErr w:type="spellStart"/>
+      <w:proofErr w:type="gramStart"/>
+      <w:r>
+        <w:rPr>
+          <w:rFonts w:ascii="Poppins" w:hAnsi="Poppins" w:cs="Poppins"/>
+          <w:b/>
+          <w:bCs/>
+        </w:rPr>
+        <w:t>moveForward</w:t>
+      </w:r>
+      <w:proofErr w:type="spellEnd"/>
+      <w:r>
+        <w:rPr>
+          <w:rFonts w:ascii="Poppins" w:hAnsi="Poppins" w:cs="Poppins"/>
+          <w:b/>
+          <w:bCs/>
+        </w:rPr>
+        <w:t>(</w:t>
+      </w:r>
+      <w:proofErr w:type="gramEnd"/>
+      <w:r>
+        <w:rPr>
+          <w:rFonts w:ascii="Poppins" w:hAnsi="Poppins" w:cs="Poppins"/>
+          <w:b/>
+          <w:bCs/>
+        </w:rPr>
+        <w:t>)</w:t>
       </w:r>
       <w:r>
         <w:rPr>
@@ -1380,6 +1608,7 @@
         </w:rPr>
         <w:t xml:space="preserve">The above code prints out the </w:t>
       </w:r>
+      <w:proofErr w:type="spellStart"/>
       <w:r>
         <w:rPr>
           <w:rFonts w:ascii="Poppins" w:hAnsi="Poppins" w:cs="Poppins"/>
@@ -1388,6 +1617,7 @@
         </w:rPr>
         <w:t>distanceTravelled</w:t>
       </w:r>
+      <w:proofErr w:type="spellEnd"/>
       <w:r>
         <w:rPr>
           <w:rFonts w:ascii="Poppins" w:hAnsi="Poppins" w:cs="Poppins"/>
@@ -1400,13 +1630,33 @@
         </w:rPr>
         <w:t xml:space="preserve">. It then proceeds to call </w:t>
       </w:r>
-      <w:r>
-        <w:rPr>
-          <w:rFonts w:ascii="Poppins" w:hAnsi="Poppins" w:cs="Poppins"/>
-          <w:b/>
-          <w:bCs/>
-        </w:rPr>
-        <w:t>moveForward()</w:t>
+      <w:proofErr w:type="spellStart"/>
+      <w:proofErr w:type="gramStart"/>
+      <w:r>
+        <w:rPr>
+          <w:rFonts w:ascii="Poppins" w:hAnsi="Poppins" w:cs="Poppins"/>
+          <w:b/>
+          <w:bCs/>
+        </w:rPr>
+        <w:t>moveForward</w:t>
+      </w:r>
+      <w:proofErr w:type="spellEnd"/>
+      <w:r>
+        <w:rPr>
+          <w:rFonts w:ascii="Poppins" w:hAnsi="Poppins" w:cs="Poppins"/>
+          <w:b/>
+          <w:bCs/>
+        </w:rPr>
+        <w:t>(</w:t>
+      </w:r>
+      <w:proofErr w:type="gramEnd"/>
+      <w:r>
+        <w:rPr>
+          <w:rFonts w:ascii="Poppins" w:hAnsi="Poppins" w:cs="Poppins"/>
+          <w:b/>
+          <w:bCs/>
+        </w:rPr>
+        <w:t>)</w:t>
       </w:r>
       <w:r>
         <w:rPr>
@@ -1414,13 +1664,23 @@
         </w:rPr>
         <w:t xml:space="preserve"> which increments the </w:t>
       </w:r>
-      <w:r>
-        <w:rPr>
-          <w:rFonts w:ascii="Poppins" w:hAnsi="Poppins" w:cs="Poppins"/>
-          <w:b/>
-          <w:bCs/>
-        </w:rPr>
-        <w:t xml:space="preserve">distanceTravelled </w:t>
+      <w:proofErr w:type="spellStart"/>
+      <w:r>
+        <w:rPr>
+          <w:rFonts w:ascii="Poppins" w:hAnsi="Poppins" w:cs="Poppins"/>
+          <w:b/>
+          <w:bCs/>
+        </w:rPr>
+        <w:t>distanceTravelled</w:t>
+      </w:r>
+      <w:proofErr w:type="spellEnd"/>
+      <w:r>
+        <w:rPr>
+          <w:rFonts w:ascii="Poppins" w:hAnsi="Poppins" w:cs="Poppins"/>
+          <w:b/>
+          <w:bCs/>
+        </w:rPr>
+        <w:t xml:space="preserve"> </w:t>
       </w:r>
       <w:r>
         <w:rPr>
@@ -1428,6 +1688,7 @@
         </w:rPr>
         <w:t xml:space="preserve">by 1. The </w:t>
       </w:r>
+      <w:proofErr w:type="spellStart"/>
       <w:r>
         <w:rPr>
           <w:rFonts w:ascii="Poppins" w:hAnsi="Poppins" w:cs="Poppins"/>
@@ -1436,6 +1697,7 @@
         </w:rPr>
         <w:t>distanceTravelled</w:t>
       </w:r>
+      <w:proofErr w:type="spellEnd"/>
       <w:r>
         <w:rPr>
           <w:rFonts w:ascii="Poppins" w:hAnsi="Poppins" w:cs="Poppins"/>
@@ -1604,13 +1866,33 @@
           <w:bCs/>
         </w:rPr>
       </w:pPr>
-      <w:r>
-        <w:rPr>
-          <w:rFonts w:ascii="Poppins" w:hAnsi="Poppins" w:cs="Poppins"/>
-          <w:b/>
-          <w:bCs/>
-        </w:rPr>
-        <w:t>setSymbol() testing:</w:t>
+      <w:proofErr w:type="spellStart"/>
+      <w:proofErr w:type="gramStart"/>
+      <w:r>
+        <w:rPr>
+          <w:rFonts w:ascii="Poppins" w:hAnsi="Poppins" w:cs="Poppins"/>
+          <w:b/>
+          <w:bCs/>
+        </w:rPr>
+        <w:t>setSymbol</w:t>
+      </w:r>
+      <w:proofErr w:type="spellEnd"/>
+      <w:r>
+        <w:rPr>
+          <w:rFonts w:ascii="Poppins" w:hAnsi="Poppins" w:cs="Poppins"/>
+          <w:b/>
+          <w:bCs/>
+        </w:rPr>
+        <w:t>(</w:t>
+      </w:r>
+      <w:proofErr w:type="gramEnd"/>
+      <w:r>
+        <w:rPr>
+          <w:rFonts w:ascii="Poppins" w:hAnsi="Poppins" w:cs="Poppins"/>
+          <w:b/>
+          <w:bCs/>
+        </w:rPr>
+        <w:t>) testing:</w:t>
       </w:r>
     </w:p>
     <w:p>
@@ -1687,13 +1969,33 @@
         </w:rPr>
         <w:t xml:space="preserve">. It then proceeds to call </w:t>
       </w:r>
-      <w:r>
-        <w:rPr>
-          <w:rFonts w:ascii="Poppins" w:hAnsi="Poppins" w:cs="Poppins"/>
-          <w:b/>
-          <w:bCs/>
-        </w:rPr>
-        <w:t>setSymbol()</w:t>
+      <w:proofErr w:type="spellStart"/>
+      <w:proofErr w:type="gramStart"/>
+      <w:r>
+        <w:rPr>
+          <w:rFonts w:ascii="Poppins" w:hAnsi="Poppins" w:cs="Poppins"/>
+          <w:b/>
+          <w:bCs/>
+        </w:rPr>
+        <w:t>setSymbol</w:t>
+      </w:r>
+      <w:proofErr w:type="spellEnd"/>
+      <w:r>
+        <w:rPr>
+          <w:rFonts w:ascii="Poppins" w:hAnsi="Poppins" w:cs="Poppins"/>
+          <w:b/>
+          <w:bCs/>
+        </w:rPr>
+        <w:t>(</w:t>
+      </w:r>
+      <w:proofErr w:type="gramEnd"/>
+      <w:r>
+        <w:rPr>
+          <w:rFonts w:ascii="Poppins" w:hAnsi="Poppins" w:cs="Poppins"/>
+          <w:b/>
+          <w:bCs/>
+        </w:rPr>
+        <w:t>)</w:t>
       </w:r>
       <w:r>
         <w:rPr>
@@ -1907,7 +2209,32 @@
           <w:b/>
         </w:rPr>
         <w:lastRenderedPageBreak/>
-        <w:t>Attempt to access validateConfidence() outside the class:</w:t>
+        <w:t xml:space="preserve">Attempt to access </w:t>
+      </w:r>
+      <w:proofErr w:type="spellStart"/>
+      <w:proofErr w:type="gramStart"/>
+      <w:r>
+        <w:rPr>
+          <w:rFonts w:ascii="Poppins" w:hAnsi="Poppins" w:cs="Poppins"/>
+          <w:b/>
+        </w:rPr>
+        <w:t>validateConfidence</w:t>
+      </w:r>
+      <w:proofErr w:type="spellEnd"/>
+      <w:r>
+        <w:rPr>
+          <w:rFonts w:ascii="Poppins" w:hAnsi="Poppins" w:cs="Poppins"/>
+          <w:b/>
+        </w:rPr>
+        <w:t>(</w:t>
+      </w:r>
+      <w:proofErr w:type="gramEnd"/>
+      <w:r>
+        <w:rPr>
+          <w:rFonts w:ascii="Poppins" w:hAnsi="Poppins" w:cs="Poppins"/>
+          <w:b/>
+        </w:rPr>
+        <w:t>) outside the class:</w:t>
       </w:r>
     </w:p>
     <w:p>
@@ -1975,7 +2302,29 @@
         <w:rPr>
           <w:rFonts w:ascii="Poppins" w:hAnsi="Poppins" w:cs="Poppins"/>
         </w:rPr>
-        <w:t xml:space="preserve">call the validateConfidece() method of the Horse Class. </w:t>
+        <w:t xml:space="preserve">call the </w:t>
+      </w:r>
+      <w:proofErr w:type="spellStart"/>
+      <w:proofErr w:type="gramStart"/>
+      <w:r>
+        <w:rPr>
+          <w:rFonts w:ascii="Poppins" w:hAnsi="Poppins" w:cs="Poppins"/>
+        </w:rPr>
+        <w:t>validateConfidece</w:t>
+      </w:r>
+      <w:proofErr w:type="spellEnd"/>
+      <w:r>
+        <w:rPr>
+          <w:rFonts w:ascii="Poppins" w:hAnsi="Poppins" w:cs="Poppins"/>
+        </w:rPr>
+        <w:t>(</w:t>
+      </w:r>
+      <w:proofErr w:type="gramEnd"/>
+      <w:r>
+        <w:rPr>
+          <w:rFonts w:ascii="Poppins" w:hAnsi="Poppins" w:cs="Poppins"/>
+        </w:rPr>
+        <w:t xml:space="preserve">) method of the Horse Class. </w:t>
       </w:r>
       <w:r>
         <w:rPr>
@@ -2080,6 +2429,8 @@
           <w:bCs/>
         </w:rPr>
       </w:pPr>
+      <w:proofErr w:type="spellStart"/>
+      <w:proofErr w:type="gramStart"/>
       <w:r>
         <w:rPr>
           <w:rFonts w:ascii="Poppins" w:hAnsi="Poppins" w:cs="Poppins"/>
@@ -2088,13 +2439,23 @@
         </w:rPr>
         <w:t>setConfidence</w:t>
       </w:r>
-      <w:r>
-        <w:rPr>
-          <w:rFonts w:ascii="Poppins" w:hAnsi="Poppins" w:cs="Poppins"/>
-          <w:b/>
-          <w:bCs/>
-        </w:rPr>
-        <w:t>()</w:t>
+      <w:proofErr w:type="spellEnd"/>
+      <w:r>
+        <w:rPr>
+          <w:rFonts w:ascii="Poppins" w:hAnsi="Poppins" w:cs="Poppins"/>
+          <w:b/>
+          <w:bCs/>
+        </w:rPr>
+        <w:t>(</w:t>
+      </w:r>
+      <w:proofErr w:type="gramEnd"/>
+      <w:r>
+        <w:rPr>
+          <w:rFonts w:ascii="Poppins" w:hAnsi="Poppins" w:cs="Poppins"/>
+          <w:b/>
+          <w:bCs/>
+        </w:rPr>
+        <w:t>)</w:t>
       </w:r>
       <w:r>
         <w:rPr>
@@ -2185,6 +2546,8 @@
         </w:rPr>
         <w:t xml:space="preserve">. It then proceeds to call </w:t>
       </w:r>
+      <w:proofErr w:type="spellStart"/>
+      <w:proofErr w:type="gramStart"/>
       <w:r>
         <w:rPr>
           <w:rFonts w:ascii="Poppins" w:hAnsi="Poppins" w:cs="Poppins"/>
@@ -2193,13 +2556,23 @@
         </w:rPr>
         <w:t>setConfidence</w:t>
       </w:r>
-      <w:r>
-        <w:rPr>
-          <w:rFonts w:ascii="Poppins" w:hAnsi="Poppins" w:cs="Poppins"/>
-          <w:b/>
-          <w:bCs/>
-        </w:rPr>
-        <w:t>()</w:t>
+      <w:proofErr w:type="spellEnd"/>
+      <w:r>
+        <w:rPr>
+          <w:rFonts w:ascii="Poppins" w:hAnsi="Poppins" w:cs="Poppins"/>
+          <w:b/>
+          <w:bCs/>
+        </w:rPr>
+        <w:t>(</w:t>
+      </w:r>
+      <w:proofErr w:type="gramEnd"/>
+      <w:r>
+        <w:rPr>
+          <w:rFonts w:ascii="Poppins" w:hAnsi="Poppins" w:cs="Poppins"/>
+          <w:b/>
+          <w:bCs/>
+        </w:rPr>
+        <w:t>)</w:t>
       </w:r>
       <w:r>
         <w:rPr>
@@ -2503,12 +2876,30 @@
           </wp:anchor>
         </w:drawing>
       </w:r>
-      <w:r>
-        <w:rPr>
-          <w:rFonts w:ascii="Poppins" w:hAnsi="Poppins" w:cs="Poppins"/>
-          <w:b/>
-        </w:rPr>
-        <w:t>validateConfidence() testing</w:t>
+      <w:proofErr w:type="spellStart"/>
+      <w:proofErr w:type="gramStart"/>
+      <w:r>
+        <w:rPr>
+          <w:rFonts w:ascii="Poppins" w:hAnsi="Poppins" w:cs="Poppins"/>
+          <w:b/>
+        </w:rPr>
+        <w:t>validateConfidence</w:t>
+      </w:r>
+      <w:proofErr w:type="spellEnd"/>
+      <w:r>
+        <w:rPr>
+          <w:rFonts w:ascii="Poppins" w:hAnsi="Poppins" w:cs="Poppins"/>
+          <w:b/>
+        </w:rPr>
+        <w:t>(</w:t>
+      </w:r>
+      <w:proofErr w:type="gramEnd"/>
+      <w:r>
+        <w:rPr>
+          <w:rFonts w:ascii="Poppins" w:hAnsi="Poppins" w:cs="Poppins"/>
+          <w:b/>
+        </w:rPr>
+        <w:t>) testing</w:t>
       </w:r>
     </w:p>
     <w:p>
@@ -2573,12 +2964,30 @@
         </w:rPr>
         <w:t xml:space="preserve">The above is the </w:t>
       </w:r>
-      <w:r>
-        <w:rPr>
-          <w:rFonts w:ascii="Poppins" w:hAnsi="Poppins" w:cs="Poppins"/>
-          <w:b/>
-        </w:rPr>
-        <w:t>validateConfidence()</w:t>
+      <w:proofErr w:type="spellStart"/>
+      <w:proofErr w:type="gramStart"/>
+      <w:r>
+        <w:rPr>
+          <w:rFonts w:ascii="Poppins" w:hAnsi="Poppins" w:cs="Poppins"/>
+          <w:b/>
+        </w:rPr>
+        <w:t>validateConfidence</w:t>
+      </w:r>
+      <w:proofErr w:type="spellEnd"/>
+      <w:r>
+        <w:rPr>
+          <w:rFonts w:ascii="Poppins" w:hAnsi="Poppins" w:cs="Poppins"/>
+          <w:b/>
+        </w:rPr>
+        <w:t>(</w:t>
+      </w:r>
+      <w:proofErr w:type="gramEnd"/>
+      <w:r>
+        <w:rPr>
+          <w:rFonts w:ascii="Poppins" w:hAnsi="Poppins" w:cs="Poppins"/>
+          <w:b/>
+        </w:rPr>
+        <w:t>)</w:t>
       </w:r>
       <w:r>
         <w:rPr>
@@ -2778,12 +3187,30 @@
         </w:rPr>
         <w:t xml:space="preserve">The code to the right is how the </w:t>
       </w:r>
-      <w:r>
-        <w:rPr>
-          <w:rFonts w:ascii="Poppins" w:hAnsi="Poppins" w:cs="Poppins"/>
-          <w:b/>
-        </w:rPr>
-        <w:t>validateConfidence()</w:t>
+      <w:proofErr w:type="spellStart"/>
+      <w:proofErr w:type="gramStart"/>
+      <w:r>
+        <w:rPr>
+          <w:rFonts w:ascii="Poppins" w:hAnsi="Poppins" w:cs="Poppins"/>
+          <w:b/>
+        </w:rPr>
+        <w:t>validateConfidence</w:t>
+      </w:r>
+      <w:proofErr w:type="spellEnd"/>
+      <w:r>
+        <w:rPr>
+          <w:rFonts w:ascii="Poppins" w:hAnsi="Poppins" w:cs="Poppins"/>
+          <w:b/>
+        </w:rPr>
+        <w:t>(</w:t>
+      </w:r>
+      <w:proofErr w:type="gramEnd"/>
+      <w:r>
+        <w:rPr>
+          <w:rFonts w:ascii="Poppins" w:hAnsi="Poppins" w:cs="Poppins"/>
+          <w:b/>
+        </w:rPr>
+        <w:t>)</w:t>
       </w:r>
       <w:r>
         <w:rPr>
@@ -2792,12 +3219,21 @@
         </w:rPr>
         <w:t xml:space="preserve"> is called within </w:t>
       </w:r>
-      <w:r>
-        <w:rPr>
-          <w:rFonts w:ascii="Poppins" w:hAnsi="Poppins" w:cs="Poppins"/>
-          <w:b/>
-        </w:rPr>
-        <w:t>setConfidence().</w:t>
+      <w:proofErr w:type="spellStart"/>
+      <w:r>
+        <w:rPr>
+          <w:rFonts w:ascii="Poppins" w:hAnsi="Poppins" w:cs="Poppins"/>
+          <w:b/>
+        </w:rPr>
+        <w:t>setConfidence</w:t>
+      </w:r>
+      <w:proofErr w:type="spellEnd"/>
+      <w:r>
+        <w:rPr>
+          <w:rFonts w:ascii="Poppins" w:hAnsi="Poppins" w:cs="Poppins"/>
+          <w:b/>
+        </w:rPr>
+        <w:t>().</w:t>
       </w:r>
     </w:p>
     <w:p>
@@ -2984,6 +3420,2168 @@
         </w:rPr>
       </w:pPr>
     </w:p>
+    <w:p>
+      <w:pPr>
+        <w:rPr>
+          <w:rFonts w:ascii="Poppins" w:hAnsi="Poppins" w:cs="Poppins"/>
+          <w:bCs/>
+        </w:rPr>
+      </w:pPr>
+    </w:p>
+    <w:p>
+      <w:pPr>
+        <w:rPr>
+          <w:rFonts w:ascii="Poppins" w:hAnsi="Poppins" w:cs="Poppins"/>
+          <w:bCs/>
+        </w:rPr>
+      </w:pPr>
+    </w:p>
+    <w:p>
+      <w:pPr>
+        <w:rPr>
+          <w:rFonts w:ascii="Poppins" w:hAnsi="Poppins" w:cs="Poppins"/>
+          <w:bCs/>
+        </w:rPr>
+      </w:pPr>
+    </w:p>
+    <w:p>
+      <w:pPr>
+        <w:rPr>
+          <w:rFonts w:ascii="Poppins" w:hAnsi="Poppins" w:cs="Poppins"/>
+          <w:bCs/>
+        </w:rPr>
+      </w:pPr>
+    </w:p>
+    <w:p>
+      <w:pPr>
+        <w:rPr>
+          <w:rFonts w:ascii="Poppins" w:hAnsi="Poppins" w:cs="Poppins"/>
+          <w:b/>
+          <w:sz w:val="24"/>
+          <w:szCs w:val="24"/>
+        </w:rPr>
+      </w:pPr>
+      <w:r>
+        <w:rPr>
+          <w:rFonts w:ascii="Poppins" w:hAnsi="Poppins" w:cs="Poppins"/>
+          <w:bCs/>
+        </w:rPr>
+        <w:lastRenderedPageBreak/>
+        <w:drawing>
+          <wp:anchor distT="0" distB="0" distL="114300" distR="114300" simplePos="0" relativeHeight="251667456" behindDoc="0" locked="0" layoutInCell="1" allowOverlap="1" wp14:anchorId="2FDFFBC4" wp14:editId="0254B5AD">
+            <wp:simplePos x="0" y="0"/>
+            <wp:positionH relativeFrom="margin">
+              <wp:posOffset>3355531</wp:posOffset>
+            </wp:positionH>
+            <wp:positionV relativeFrom="paragraph">
+              <wp:posOffset>172324</wp:posOffset>
+            </wp:positionV>
+            <wp:extent cx="2898140" cy="2211070"/>
+            <wp:effectExtent l="0" t="0" r="0" b="0"/>
+            <wp:wrapSquare wrapText="bothSides"/>
+            <wp:docPr id="27" name="Picture 27"/>
+            <wp:cNvGraphicFramePr>
+              <a:graphicFrameLocks xmlns:a="http://schemas.openxmlformats.org/drawingml/2006/main" noChangeAspect="1"/>
+            </wp:cNvGraphicFramePr>
+            <a:graphic xmlns:a="http://schemas.openxmlformats.org/drawingml/2006/main">
+              <a:graphicData uri="http://schemas.openxmlformats.org/drawingml/2006/picture">
+                <pic:pic xmlns:pic="http://schemas.openxmlformats.org/drawingml/2006/picture">
+                  <pic:nvPicPr>
+                    <pic:cNvPr id="1" name=""/>
+                    <pic:cNvPicPr/>
+                  </pic:nvPicPr>
+                  <pic:blipFill>
+                    <a:blip r:embed="rId24" cstate="print">
+                      <a:extLst>
+                        <a:ext uri="{28A0092B-C50C-407E-A947-70E740481C1C}">
+                          <a14:useLocalDpi xmlns:a14="http://schemas.microsoft.com/office/drawing/2010/main" val="0"/>
+                        </a:ext>
+                      </a:extLst>
+                    </a:blip>
+                    <a:stretch>
+                      <a:fillRect/>
+                    </a:stretch>
+                  </pic:blipFill>
+                  <pic:spPr>
+                    <a:xfrm>
+                      <a:off x="0" y="0"/>
+                      <a:ext cx="2898140" cy="2211070"/>
+                    </a:xfrm>
+                    <a:prstGeom prst="rect">
+                      <a:avLst/>
+                    </a:prstGeom>
+                  </pic:spPr>
+                </pic:pic>
+              </a:graphicData>
+            </a:graphic>
+          </wp:anchor>
+        </w:drawing>
+      </w:r>
+      <w:r>
+        <w:rPr>
+          <w:rFonts w:ascii="Poppins" w:hAnsi="Poppins" w:cs="Poppins"/>
+          <w:b/>
+          <w:sz w:val="24"/>
+          <w:szCs w:val="24"/>
+        </w:rPr>
+        <w:t>Race Class:</w:t>
+      </w:r>
+    </w:p>
+    <w:p>
+      <w:pPr>
+        <w:rPr>
+          <w:rFonts w:ascii="Poppins" w:hAnsi="Poppins" w:cs="Poppins"/>
+          <w:bCs/>
+        </w:rPr>
+      </w:pPr>
+      <w:r>
+        <w:rPr>
+          <w:rFonts w:ascii="Poppins" w:hAnsi="Poppins" w:cs="Poppins"/>
+          <w:bCs/>
+        </w:rPr>
+        <w:t>The race class implements the race logic. The following covers all issues found with their solutions. I have also made enhancements to the code logic, making it more efficient.</w:t>
+      </w:r>
+      <w:r>
+        <w:rPr>
+          <w:rFonts w:ascii="Poppins" w:hAnsi="Poppins" w:cs="Poppins"/>
+          <w:bCs/>
+        </w:rPr>
+        <w:t xml:space="preserve"> My testing shall be done within Main.java (which is the file that will run the program) and will look like the following, unless specified within a test case:</w:t>
+      </w:r>
+    </w:p>
+    <w:p>
+      <w:pPr>
+        <w:rPr>
+          <w:rFonts w:ascii="Poppins" w:hAnsi="Poppins" w:cs="Poppins"/>
+          <w:bCs/>
+        </w:rPr>
+      </w:pPr>
+    </w:p>
+    <w:p>
+      <w:pPr>
+        <w:rPr>
+          <w:rFonts w:ascii="Poppins" w:hAnsi="Poppins" w:cs="Poppins"/>
+          <w:b/>
+        </w:rPr>
+      </w:pPr>
+      <w:r>
+        <w:rPr>
+          <w:rFonts w:ascii="Poppins" w:hAnsi="Poppins" w:cs="Poppins"/>
+          <w:b/>
+        </w:rPr>
+        <w:t>1.</w:t>
+      </w:r>
+      <w:r>
+        <w:rPr>
+          <w:rFonts w:ascii="Poppins" w:hAnsi="Poppins" w:cs="Poppins"/>
+          <w:b/>
+        </w:rPr>
+        <w:t xml:space="preserve"> </w:t>
+      </w:r>
+      <w:r>
+        <w:rPr>
+          <w:rFonts w:ascii="Poppins" w:hAnsi="Poppins" w:cs="Poppins"/>
+          <w:b/>
+        </w:rPr>
+        <w:t>Winner of the race is not displayed</w:t>
+      </w:r>
+    </w:p>
+    <w:p>
+      <w:pPr>
+        <w:rPr>
+          <w:rFonts w:ascii="Poppins" w:hAnsi="Poppins" w:cs="Poppins"/>
+          <w:bCs/>
+        </w:rPr>
+      </w:pPr>
+      <w:r>
+        <w:rPr>
+          <w:rFonts w:ascii="Poppins" w:hAnsi="Poppins" w:cs="Poppins"/>
+          <w:b/>
+        </w:rPr>
+        <w:drawing>
+          <wp:anchor distT="0" distB="0" distL="114300" distR="114300" simplePos="0" relativeHeight="251666432" behindDoc="0" locked="0" layoutInCell="1" allowOverlap="1" wp14:anchorId="7E058A73" wp14:editId="70C6811E">
+            <wp:simplePos x="0" y="0"/>
+            <wp:positionH relativeFrom="margin">
+              <wp:align>left</wp:align>
+            </wp:positionH>
+            <wp:positionV relativeFrom="paragraph">
+              <wp:posOffset>519071</wp:posOffset>
+            </wp:positionV>
+            <wp:extent cx="1724266" cy="1095528"/>
+            <wp:effectExtent l="0" t="0" r="9525" b="9525"/>
+            <wp:wrapSquare wrapText="bothSides"/>
+            <wp:docPr id="25" name="Picture 25"/>
+            <wp:cNvGraphicFramePr>
+              <a:graphicFrameLocks xmlns:a="http://schemas.openxmlformats.org/drawingml/2006/main" noChangeAspect="1"/>
+            </wp:cNvGraphicFramePr>
+            <a:graphic xmlns:a="http://schemas.openxmlformats.org/drawingml/2006/main">
+              <a:graphicData uri="http://schemas.openxmlformats.org/drawingml/2006/picture">
+                <pic:pic xmlns:pic="http://schemas.openxmlformats.org/drawingml/2006/picture">
+                  <pic:nvPicPr>
+                    <pic:cNvPr id="1" name=""/>
+                    <pic:cNvPicPr/>
+                  </pic:nvPicPr>
+                  <pic:blipFill>
+                    <a:blip r:embed="rId25">
+                      <a:extLst>
+                        <a:ext uri="{28A0092B-C50C-407E-A947-70E740481C1C}">
+                          <a14:useLocalDpi xmlns:a14="http://schemas.microsoft.com/office/drawing/2010/main" val="0"/>
+                        </a:ext>
+                      </a:extLst>
+                    </a:blip>
+                    <a:stretch>
+                      <a:fillRect/>
+                    </a:stretch>
+                  </pic:blipFill>
+                  <pic:spPr>
+                    <a:xfrm>
+                      <a:off x="0" y="0"/>
+                      <a:ext cx="1724266" cy="1095528"/>
+                    </a:xfrm>
+                    <a:prstGeom prst="rect">
+                      <a:avLst/>
+                    </a:prstGeom>
+                  </pic:spPr>
+                </pic:pic>
+              </a:graphicData>
+            </a:graphic>
+          </wp:anchor>
+        </w:drawing>
+      </w:r>
+      <w:r>
+        <w:rPr>
+          <w:rFonts w:ascii="Poppins" w:hAnsi="Poppins" w:cs="Poppins"/>
+          <w:bCs/>
+        </w:rPr>
+        <w:t>Once a horse has finished the race, the program shuts without printing the winner as seen below:</w:t>
+      </w:r>
+    </w:p>
+    <w:p>
+      <w:pPr>
+        <w:rPr>
+          <w:rFonts w:ascii="Poppins" w:hAnsi="Poppins" w:cs="Poppins"/>
+          <w:bCs/>
+        </w:rPr>
+      </w:pPr>
+      <w:r>
+        <w:rPr>
+          <w:rFonts w:ascii="Poppins" w:hAnsi="Poppins" w:cs="Poppins"/>
+          <w:bCs/>
+        </w:rPr>
+        <w:t>The “?” characters are another issue that will be dealt with later</w:t>
+      </w:r>
+    </w:p>
+    <w:p>
+      <w:pPr>
+        <w:rPr>
+          <w:rFonts w:ascii="Poppins" w:hAnsi="Poppins" w:cs="Poppins"/>
+          <w:bCs/>
+        </w:rPr>
+      </w:pPr>
+      <w:r>
+        <w:rPr>
+          <w:rFonts w:ascii="Poppins" w:hAnsi="Poppins" w:cs="Poppins"/>
+          <w:bCs/>
+        </w:rPr>
+        <w:t>As seen, the program exits without printing the winner message</w:t>
+      </w:r>
+    </w:p>
+    <w:p>
+      <w:pPr>
+        <w:rPr>
+          <w:rFonts w:ascii="Poppins" w:hAnsi="Poppins" w:cs="Poppins"/>
+          <w:bCs/>
+        </w:rPr>
+      </w:pPr>
+      <w:r>
+        <w:rPr>
+          <w:rFonts w:ascii="Poppins" w:hAnsi="Poppins" w:cs="Poppins"/>
+          <w:bCs/>
+        </w:rPr>
+        <w:t>Below is the old code, my solution, and the correct output:</w:t>
+      </w:r>
+    </w:p>
+    <w:p>
+      <w:pPr>
+        <w:rPr>
+          <w:rFonts w:ascii="Poppins" w:hAnsi="Poppins" w:cs="Poppins"/>
+          <w:bCs/>
+        </w:rPr>
+      </w:pPr>
+      <w:r>
+        <w:rPr>
+          <w:rFonts w:ascii="Poppins" w:hAnsi="Poppins" w:cs="Poppins"/>
+          <w:bCs/>
+        </w:rPr>
+        <w:drawing>
+          <wp:anchor distT="0" distB="0" distL="114300" distR="114300" simplePos="0" relativeHeight="251669504" behindDoc="0" locked="0" layoutInCell="1" allowOverlap="1" wp14:anchorId="1262A306" wp14:editId="4F313A2A">
+            <wp:simplePos x="0" y="0"/>
+            <wp:positionH relativeFrom="column">
+              <wp:posOffset>3001992</wp:posOffset>
+            </wp:positionH>
+            <wp:positionV relativeFrom="paragraph">
+              <wp:posOffset>10579</wp:posOffset>
+            </wp:positionV>
+            <wp:extent cx="3251835" cy="1898015"/>
+            <wp:effectExtent l="0" t="0" r="5715" b="6985"/>
+            <wp:wrapNone/>
+            <wp:docPr id="29" name="Picture 29"/>
+            <wp:cNvGraphicFramePr>
+              <a:graphicFrameLocks xmlns:a="http://schemas.openxmlformats.org/drawingml/2006/main" noChangeAspect="1"/>
+            </wp:cNvGraphicFramePr>
+            <a:graphic xmlns:a="http://schemas.openxmlformats.org/drawingml/2006/main">
+              <a:graphicData uri="http://schemas.openxmlformats.org/drawingml/2006/picture">
+                <pic:pic xmlns:pic="http://schemas.openxmlformats.org/drawingml/2006/picture">
+                  <pic:nvPicPr>
+                    <pic:cNvPr id="1" name=""/>
+                    <pic:cNvPicPr/>
+                  </pic:nvPicPr>
+                  <pic:blipFill>
+                    <a:blip r:embed="rId26" cstate="print">
+                      <a:extLst>
+                        <a:ext uri="{28A0092B-C50C-407E-A947-70E740481C1C}">
+                          <a14:useLocalDpi xmlns:a14="http://schemas.microsoft.com/office/drawing/2010/main" val="0"/>
+                        </a:ext>
+                      </a:extLst>
+                    </a:blip>
+                    <a:stretch>
+                      <a:fillRect/>
+                    </a:stretch>
+                  </pic:blipFill>
+                  <pic:spPr>
+                    <a:xfrm>
+                      <a:off x="0" y="0"/>
+                      <a:ext cx="3253336" cy="1898891"/>
+                    </a:xfrm>
+                    <a:prstGeom prst="rect">
+                      <a:avLst/>
+                    </a:prstGeom>
+                  </pic:spPr>
+                </pic:pic>
+              </a:graphicData>
+            </a:graphic>
+            <wp14:sizeRelH relativeFrom="margin">
+              <wp14:pctWidth>0</wp14:pctWidth>
+            </wp14:sizeRelH>
+            <wp14:sizeRelV relativeFrom="margin">
+              <wp14:pctHeight>0</wp14:pctHeight>
+            </wp14:sizeRelV>
+          </wp:anchor>
+        </w:drawing>
+      </w:r>
+      <w:r>
+        <w:rPr>
+          <w:rFonts w:ascii="Poppins" w:hAnsi="Poppins" w:cs="Poppins"/>
+          <w:bCs/>
+        </w:rPr>
+        <w:drawing>
+          <wp:anchor distT="0" distB="0" distL="114300" distR="114300" simplePos="0" relativeHeight="251668480" behindDoc="0" locked="0" layoutInCell="1" allowOverlap="1" wp14:anchorId="2C2B3B35" wp14:editId="3480D59B">
+            <wp:simplePos x="0" y="0"/>
+            <wp:positionH relativeFrom="margin">
+              <wp:posOffset>-635</wp:posOffset>
+            </wp:positionH>
+            <wp:positionV relativeFrom="paragraph">
+              <wp:posOffset>10160</wp:posOffset>
+            </wp:positionV>
+            <wp:extent cx="2898140" cy="1898015"/>
+            <wp:effectExtent l="0" t="0" r="0" b="6985"/>
+            <wp:wrapNone/>
+            <wp:docPr id="28" name="Picture 28"/>
+            <wp:cNvGraphicFramePr>
+              <a:graphicFrameLocks xmlns:a="http://schemas.openxmlformats.org/drawingml/2006/main" noChangeAspect="1"/>
+            </wp:cNvGraphicFramePr>
+            <a:graphic xmlns:a="http://schemas.openxmlformats.org/drawingml/2006/main">
+              <a:graphicData uri="http://schemas.openxmlformats.org/drawingml/2006/picture">
+                <pic:pic xmlns:pic="http://schemas.openxmlformats.org/drawingml/2006/picture">
+                  <pic:nvPicPr>
+                    <pic:cNvPr id="1" name=""/>
+                    <pic:cNvPicPr/>
+                  </pic:nvPicPr>
+                  <pic:blipFill>
+                    <a:blip r:embed="rId27" cstate="print">
+                      <a:extLst>
+                        <a:ext uri="{28A0092B-C50C-407E-A947-70E740481C1C}">
+                          <a14:useLocalDpi xmlns:a14="http://schemas.microsoft.com/office/drawing/2010/main" val="0"/>
+                        </a:ext>
+                      </a:extLst>
+                    </a:blip>
+                    <a:stretch>
+                      <a:fillRect/>
+                    </a:stretch>
+                  </pic:blipFill>
+                  <pic:spPr>
+                    <a:xfrm>
+                      <a:off x="0" y="0"/>
+                      <a:ext cx="2898140" cy="1898015"/>
+                    </a:xfrm>
+                    <a:prstGeom prst="rect">
+                      <a:avLst/>
+                    </a:prstGeom>
+                  </pic:spPr>
+                </pic:pic>
+              </a:graphicData>
+            </a:graphic>
+            <wp14:sizeRelH relativeFrom="margin">
+              <wp14:pctWidth>0</wp14:pctWidth>
+            </wp14:sizeRelH>
+            <wp14:sizeRelV relativeFrom="margin">
+              <wp14:pctHeight>0</wp14:pctHeight>
+            </wp14:sizeRelV>
+          </wp:anchor>
+        </w:drawing>
+      </w:r>
+    </w:p>
+    <w:p>
+      <w:pPr>
+        <w:rPr>
+          <w:rFonts w:ascii="Poppins" w:hAnsi="Poppins" w:cs="Poppins"/>
+          <w:bCs/>
+        </w:rPr>
+      </w:pPr>
+    </w:p>
+    <w:p>
+      <w:pPr>
+        <w:rPr>
+          <w:rFonts w:ascii="Poppins" w:hAnsi="Poppins" w:cs="Poppins"/>
+          <w:bCs/>
+        </w:rPr>
+      </w:pPr>
+    </w:p>
+    <w:p>
+      <w:pPr>
+        <w:rPr>
+          <w:rFonts w:ascii="Poppins" w:hAnsi="Poppins" w:cs="Poppins"/>
+          <w:bCs/>
+        </w:rPr>
+      </w:pPr>
+    </w:p>
+    <w:p>
+      <w:pPr>
+        <w:rPr>
+          <w:rFonts w:ascii="Poppins" w:hAnsi="Poppins" w:cs="Poppins"/>
+          <w:bCs/>
+        </w:rPr>
+      </w:pPr>
+    </w:p>
+    <w:p>
+      <w:pPr>
+        <w:rPr>
+          <w:rFonts w:ascii="Poppins" w:hAnsi="Poppins" w:cs="Poppins"/>
+          <w:bCs/>
+        </w:rPr>
+      </w:pPr>
+    </w:p>
+    <w:p>
+      <w:pPr>
+        <w:rPr>
+          <w:rFonts w:ascii="Poppins" w:hAnsi="Poppins" w:cs="Poppins"/>
+          <w:bCs/>
+        </w:rPr>
+      </w:pPr>
+      <w:r>
+        <w:rPr>
+          <w:rFonts w:ascii="Poppins" w:hAnsi="Poppins" w:cs="Poppins"/>
+          <w:bCs/>
+        </w:rPr>
+        <w:drawing>
+          <wp:anchor distT="0" distB="0" distL="114300" distR="114300" simplePos="0" relativeHeight="251670528" behindDoc="1" locked="0" layoutInCell="1" allowOverlap="1" wp14:anchorId="45CED38C" wp14:editId="73F9EC18">
+            <wp:simplePos x="0" y="0"/>
+            <wp:positionH relativeFrom="margin">
+              <wp:align>left</wp:align>
+            </wp:positionH>
+            <wp:positionV relativeFrom="paragraph">
+              <wp:posOffset>116649</wp:posOffset>
+            </wp:positionV>
+            <wp:extent cx="1800476" cy="1267002"/>
+            <wp:effectExtent l="0" t="0" r="0" b="9525"/>
+            <wp:wrapTight wrapText="bothSides">
+              <wp:wrapPolygon edited="0">
+                <wp:start x="0" y="0"/>
+                <wp:lineTo x="0" y="21438"/>
+                <wp:lineTo x="21257" y="21438"/>
+                <wp:lineTo x="21257" y="0"/>
+                <wp:lineTo x="0" y="0"/>
+              </wp:wrapPolygon>
+            </wp:wrapTight>
+            <wp:docPr id="30" name="Picture 30"/>
+            <wp:cNvGraphicFramePr>
+              <a:graphicFrameLocks xmlns:a="http://schemas.openxmlformats.org/drawingml/2006/main" noChangeAspect="1"/>
+            </wp:cNvGraphicFramePr>
+            <a:graphic xmlns:a="http://schemas.openxmlformats.org/drawingml/2006/main">
+              <a:graphicData uri="http://schemas.openxmlformats.org/drawingml/2006/picture">
+                <pic:pic xmlns:pic="http://schemas.openxmlformats.org/drawingml/2006/picture">
+                  <pic:nvPicPr>
+                    <pic:cNvPr id="1" name=""/>
+                    <pic:cNvPicPr/>
+                  </pic:nvPicPr>
+                  <pic:blipFill>
+                    <a:blip r:embed="rId28">
+                      <a:extLst>
+                        <a:ext uri="{28A0092B-C50C-407E-A947-70E740481C1C}">
+                          <a14:useLocalDpi xmlns:a14="http://schemas.microsoft.com/office/drawing/2010/main" val="0"/>
+                        </a:ext>
+                      </a:extLst>
+                    </a:blip>
+                    <a:stretch>
+                      <a:fillRect/>
+                    </a:stretch>
+                  </pic:blipFill>
+                  <pic:spPr>
+                    <a:xfrm>
+                      <a:off x="0" y="0"/>
+                      <a:ext cx="1800476" cy="1267002"/>
+                    </a:xfrm>
+                    <a:prstGeom prst="rect">
+                      <a:avLst/>
+                    </a:prstGeom>
+                  </pic:spPr>
+                </pic:pic>
+              </a:graphicData>
+            </a:graphic>
+          </wp:anchor>
+        </w:drawing>
+      </w:r>
+    </w:p>
+    <w:p>
+      <w:pPr>
+        <w:rPr>
+          <w:rFonts w:ascii="Poppins" w:hAnsi="Poppins" w:cs="Poppins"/>
+          <w:bCs/>
+        </w:rPr>
+      </w:pPr>
+      <w:r>
+        <w:rPr>
+          <w:rFonts w:ascii="Poppins" w:hAnsi="Poppins" w:cs="Poppins"/>
+          <w:bCs/>
+        </w:rPr>
+        <w:t>As seen within the right code snippet, I have added a print statement within the if block which checks if a horse has reached the finish line. If they have, a winner message is printed.</w:t>
+      </w:r>
+    </w:p>
+    <w:p>
+      <w:pPr>
+        <w:rPr>
+          <w:rFonts w:ascii="Poppins" w:hAnsi="Poppins" w:cs="Poppins"/>
+          <w:bCs/>
+        </w:rPr>
+      </w:pPr>
+    </w:p>
+    <w:p>
+      <w:pPr>
+        <w:rPr>
+          <w:rFonts w:ascii="Poppins" w:hAnsi="Poppins" w:cs="Poppins"/>
+          <w:bCs/>
+        </w:rPr>
+      </w:pPr>
+    </w:p>
+    <w:p>
+      <w:pPr>
+        <w:rPr>
+          <w:rFonts w:ascii="Poppins" w:hAnsi="Poppins" w:cs="Poppins"/>
+          <w:b/>
+        </w:rPr>
+      </w:pPr>
+      <w:r>
+        <w:rPr>
+          <w:rFonts w:ascii="Poppins" w:hAnsi="Poppins" w:cs="Poppins"/>
+          <w:b/>
+        </w:rPr>
+        <w:lastRenderedPageBreak/>
+        <w:t>2. Program continuously loops when all horses have fallen</w:t>
+      </w:r>
+    </w:p>
+    <w:p>
+      <w:pPr>
+        <w:rPr>
+          <w:rFonts w:ascii="Poppins" w:hAnsi="Poppins" w:cs="Poppins"/>
+          <w:bCs/>
+        </w:rPr>
+      </w:pPr>
+      <w:r>
+        <w:rPr>
+          <w:rFonts w:ascii="Poppins" w:hAnsi="Poppins" w:cs="Poppins"/>
+          <w:bCs/>
+        </w:rPr>
+        <w:drawing>
+          <wp:anchor distT="0" distB="0" distL="114300" distR="114300" simplePos="0" relativeHeight="251671552" behindDoc="0" locked="0" layoutInCell="1" allowOverlap="1" wp14:anchorId="59D9CF02" wp14:editId="2ED7B4DD">
+            <wp:simplePos x="0" y="0"/>
+            <wp:positionH relativeFrom="margin">
+              <wp:align>left</wp:align>
+            </wp:positionH>
+            <wp:positionV relativeFrom="paragraph">
+              <wp:posOffset>293011</wp:posOffset>
+            </wp:positionV>
+            <wp:extent cx="1285240" cy="2545080"/>
+            <wp:effectExtent l="0" t="0" r="0" b="7620"/>
+            <wp:wrapThrough wrapText="bothSides">
+              <wp:wrapPolygon edited="0">
+                <wp:start x="0" y="0"/>
+                <wp:lineTo x="0" y="21503"/>
+                <wp:lineTo x="21130" y="21503"/>
+                <wp:lineTo x="21130" y="0"/>
+                <wp:lineTo x="0" y="0"/>
+              </wp:wrapPolygon>
+            </wp:wrapThrough>
+            <wp:docPr id="31" name="Picture 31"/>
+            <wp:cNvGraphicFramePr>
+              <a:graphicFrameLocks xmlns:a="http://schemas.openxmlformats.org/drawingml/2006/main" noChangeAspect="1"/>
+            </wp:cNvGraphicFramePr>
+            <a:graphic xmlns:a="http://schemas.openxmlformats.org/drawingml/2006/main">
+              <a:graphicData uri="http://schemas.openxmlformats.org/drawingml/2006/picture">
+                <pic:pic xmlns:pic="http://schemas.openxmlformats.org/drawingml/2006/picture">
+                  <pic:nvPicPr>
+                    <pic:cNvPr id="1" name=""/>
+                    <pic:cNvPicPr/>
+                  </pic:nvPicPr>
+                  <pic:blipFill>
+                    <a:blip r:embed="rId29">
+                      <a:extLst>
+                        <a:ext uri="{28A0092B-C50C-407E-A947-70E740481C1C}">
+                          <a14:useLocalDpi xmlns:a14="http://schemas.microsoft.com/office/drawing/2010/main" val="0"/>
+                        </a:ext>
+                      </a:extLst>
+                    </a:blip>
+                    <a:stretch>
+                      <a:fillRect/>
+                    </a:stretch>
+                  </pic:blipFill>
+                  <pic:spPr>
+                    <a:xfrm>
+                      <a:off x="0" y="0"/>
+                      <a:ext cx="1285240" cy="2545080"/>
+                    </a:xfrm>
+                    <a:prstGeom prst="rect">
+                      <a:avLst/>
+                    </a:prstGeom>
+                  </pic:spPr>
+                </pic:pic>
+              </a:graphicData>
+            </a:graphic>
+          </wp:anchor>
+        </w:drawing>
+      </w:r>
+      <w:r>
+        <w:rPr>
+          <w:rFonts w:ascii="Poppins" w:hAnsi="Poppins" w:cs="Poppins"/>
+          <w:bCs/>
+        </w:rPr>
+        <w:t>When all horses have fallen, the program repeatedly prints the race track</w:t>
+      </w:r>
+      <w:r>
+        <w:rPr>
+          <w:rFonts w:ascii="Poppins" w:hAnsi="Poppins" w:cs="Poppins"/>
+          <w:bCs/>
+        </w:rPr>
+        <w:t>:</w:t>
+      </w:r>
+    </w:p>
+    <w:p>
+      <w:pPr>
+        <w:rPr>
+          <w:rFonts w:ascii="Poppins" w:hAnsi="Poppins" w:cs="Poppins"/>
+          <w:bCs/>
+        </w:rPr>
+      </w:pPr>
+    </w:p>
+    <w:p>
+      <w:pPr>
+        <w:rPr>
+          <w:rFonts w:ascii="Poppins" w:hAnsi="Poppins" w:cs="Poppins"/>
+          <w:bCs/>
+        </w:rPr>
+      </w:pPr>
+      <w:r>
+        <w:rPr>
+          <w:rFonts w:ascii="Poppins" w:hAnsi="Poppins" w:cs="Poppins"/>
+          <w:bCs/>
+        </w:rPr>
+        <w:t>As seen on the left, all horses have fallen (an error causes fallen horses being displayed as “?”). Despite this, the program still runs, continuously printing the race track. The user would have to force shut the program. Below I have provided my solution:</w:t>
+      </w:r>
+    </w:p>
+    <w:p>
+      <w:pPr>
+        <w:rPr>
+          <w:rFonts w:ascii="Poppins" w:hAnsi="Poppins" w:cs="Poppins"/>
+          <w:bCs/>
+        </w:rPr>
+      </w:pPr>
+    </w:p>
+    <w:p>
+      <w:pPr>
+        <w:rPr>
+          <w:rFonts w:ascii="Poppins" w:hAnsi="Poppins" w:cs="Poppins"/>
+          <w:bCs/>
+        </w:rPr>
+      </w:pPr>
+    </w:p>
+    <w:p>
+      <w:pPr>
+        <w:rPr>
+          <w:rFonts w:ascii="Poppins" w:hAnsi="Poppins" w:cs="Poppins"/>
+          <w:bCs/>
+        </w:rPr>
+      </w:pPr>
+      <w:r>
+        <w:rPr>
+          <w:rFonts w:ascii="Poppins" w:hAnsi="Poppins" w:cs="Poppins"/>
+          <w:bCs/>
+        </w:rPr>
+        <w:drawing>
+          <wp:anchor distT="0" distB="0" distL="114300" distR="114300" simplePos="0" relativeHeight="251673600" behindDoc="0" locked="0" layoutInCell="1" allowOverlap="1" wp14:anchorId="2404A9F9" wp14:editId="096593E4">
+            <wp:simplePos x="0" y="0"/>
+            <wp:positionH relativeFrom="column">
+              <wp:posOffset>-327948</wp:posOffset>
+            </wp:positionH>
+            <wp:positionV relativeFrom="paragraph">
+              <wp:posOffset>337700</wp:posOffset>
+            </wp:positionV>
+            <wp:extent cx="3959225" cy="1778635"/>
+            <wp:effectExtent l="0" t="0" r="3175" b="0"/>
+            <wp:wrapNone/>
+            <wp:docPr id="34" name="Picture 34"/>
+            <wp:cNvGraphicFramePr>
+              <a:graphicFrameLocks xmlns:a="http://schemas.openxmlformats.org/drawingml/2006/main" noChangeAspect="1"/>
+            </wp:cNvGraphicFramePr>
+            <a:graphic xmlns:a="http://schemas.openxmlformats.org/drawingml/2006/main">
+              <a:graphicData uri="http://schemas.openxmlformats.org/drawingml/2006/picture">
+                <pic:pic xmlns:pic="http://schemas.openxmlformats.org/drawingml/2006/picture">
+                  <pic:nvPicPr>
+                    <pic:cNvPr id="1" name=""/>
+                    <pic:cNvPicPr/>
+                  </pic:nvPicPr>
+                  <pic:blipFill>
+                    <a:blip r:embed="rId30" cstate="print">
+                      <a:extLst>
+                        <a:ext uri="{28A0092B-C50C-407E-A947-70E740481C1C}">
+                          <a14:useLocalDpi xmlns:a14="http://schemas.microsoft.com/office/drawing/2010/main" val="0"/>
+                        </a:ext>
+                      </a:extLst>
+                    </a:blip>
+                    <a:stretch>
+                      <a:fillRect/>
+                    </a:stretch>
+                  </pic:blipFill>
+                  <pic:spPr>
+                    <a:xfrm>
+                      <a:off x="0" y="0"/>
+                      <a:ext cx="3959225" cy="1778635"/>
+                    </a:xfrm>
+                    <a:prstGeom prst="rect">
+                      <a:avLst/>
+                    </a:prstGeom>
+                  </pic:spPr>
+                </pic:pic>
+              </a:graphicData>
+            </a:graphic>
+          </wp:anchor>
+        </w:drawing>
+      </w:r>
+    </w:p>
+    <w:p>
+      <w:pPr>
+        <w:rPr>
+          <w:rFonts w:ascii="Poppins" w:hAnsi="Poppins" w:cs="Poppins"/>
+          <w:bCs/>
+        </w:rPr>
+      </w:pPr>
+      <w:r>
+        <w:rPr>
+          <w:rFonts w:ascii="Poppins" w:hAnsi="Poppins" w:cs="Poppins"/>
+          <w:bCs/>
+        </w:rPr>
+        <w:drawing>
+          <wp:anchor distT="0" distB="0" distL="114300" distR="114300" simplePos="0" relativeHeight="251672576" behindDoc="0" locked="0" layoutInCell="1" allowOverlap="1" wp14:anchorId="74FC4DAD" wp14:editId="7431810A">
+            <wp:simplePos x="0" y="0"/>
+            <wp:positionH relativeFrom="margin">
+              <wp:posOffset>3828943</wp:posOffset>
+            </wp:positionH>
+            <wp:positionV relativeFrom="paragraph">
+              <wp:posOffset>87211</wp:posOffset>
+            </wp:positionV>
+            <wp:extent cx="2632778" cy="1588243"/>
+            <wp:effectExtent l="0" t="0" r="0" b="0"/>
+            <wp:wrapNone/>
+            <wp:docPr id="33" name="Picture 33"/>
+            <wp:cNvGraphicFramePr>
+              <a:graphicFrameLocks xmlns:a="http://schemas.openxmlformats.org/drawingml/2006/main" noChangeAspect="1"/>
+            </wp:cNvGraphicFramePr>
+            <a:graphic xmlns:a="http://schemas.openxmlformats.org/drawingml/2006/main">
+              <a:graphicData uri="http://schemas.openxmlformats.org/drawingml/2006/picture">
+                <pic:pic xmlns:pic="http://schemas.openxmlformats.org/drawingml/2006/picture">
+                  <pic:nvPicPr>
+                    <pic:cNvPr id="1" name=""/>
+                    <pic:cNvPicPr/>
+                  </pic:nvPicPr>
+                  <pic:blipFill>
+                    <a:blip r:embed="rId31" cstate="print">
+                      <a:extLst>
+                        <a:ext uri="{28A0092B-C50C-407E-A947-70E740481C1C}">
+                          <a14:useLocalDpi xmlns:a14="http://schemas.microsoft.com/office/drawing/2010/main" val="0"/>
+                        </a:ext>
+                      </a:extLst>
+                    </a:blip>
+                    <a:stretch>
+                      <a:fillRect/>
+                    </a:stretch>
+                  </pic:blipFill>
+                  <pic:spPr>
+                    <a:xfrm>
+                      <a:off x="0" y="0"/>
+                      <a:ext cx="2632778" cy="1588243"/>
+                    </a:xfrm>
+                    <a:prstGeom prst="rect">
+                      <a:avLst/>
+                    </a:prstGeom>
+                  </pic:spPr>
+                </pic:pic>
+              </a:graphicData>
+            </a:graphic>
+            <wp14:sizeRelH relativeFrom="margin">
+              <wp14:pctWidth>0</wp14:pctWidth>
+            </wp14:sizeRelH>
+            <wp14:sizeRelV relativeFrom="margin">
+              <wp14:pctHeight>0</wp14:pctHeight>
+            </wp14:sizeRelV>
+          </wp:anchor>
+        </w:drawing>
+      </w:r>
+    </w:p>
+    <w:p>
+      <w:pPr>
+        <w:rPr>
+          <w:rFonts w:ascii="Poppins" w:hAnsi="Poppins" w:cs="Poppins"/>
+          <w:bCs/>
+        </w:rPr>
+      </w:pPr>
+    </w:p>
+    <w:p>
+      <w:pPr>
+        <w:rPr>
+          <w:rFonts w:ascii="Poppins" w:hAnsi="Poppins" w:cs="Poppins"/>
+          <w:bCs/>
+        </w:rPr>
+      </w:pPr>
+    </w:p>
+    <w:p>
+      <w:pPr>
+        <w:rPr>
+          <w:rFonts w:ascii="Poppins" w:hAnsi="Poppins" w:cs="Poppins"/>
+          <w:bCs/>
+        </w:rPr>
+      </w:pPr>
+    </w:p>
+    <w:p>
+      <w:pPr>
+        <w:rPr>
+          <w:rFonts w:ascii="Poppins" w:hAnsi="Poppins" w:cs="Poppins"/>
+          <w:bCs/>
+        </w:rPr>
+      </w:pPr>
+    </w:p>
+    <w:p>
+      <w:pPr>
+        <w:rPr>
+          <w:rFonts w:ascii="Poppins" w:hAnsi="Poppins" w:cs="Poppins"/>
+          <w:bCs/>
+        </w:rPr>
+      </w:pPr>
+    </w:p>
+    <w:p>
+      <w:pPr>
+        <w:rPr>
+          <w:rFonts w:ascii="Poppins" w:hAnsi="Poppins" w:cs="Poppins"/>
+          <w:bCs/>
+        </w:rPr>
+      </w:pPr>
+      <w:r>
+        <w:rPr>
+          <w:rFonts w:ascii="Poppins" w:hAnsi="Poppins" w:cs="Poppins"/>
+          <w:bCs/>
+        </w:rPr>
+        <w:t xml:space="preserve">I have created a new method </w:t>
+      </w:r>
+      <w:proofErr w:type="spellStart"/>
+      <w:proofErr w:type="gramStart"/>
+      <w:r>
+        <w:rPr>
+          <w:rFonts w:ascii="Poppins" w:hAnsi="Poppins" w:cs="Poppins"/>
+          <w:b/>
+        </w:rPr>
+        <w:t>allHorsesFallen</w:t>
+      </w:r>
+      <w:proofErr w:type="spellEnd"/>
+      <w:r>
+        <w:rPr>
+          <w:rFonts w:ascii="Poppins" w:hAnsi="Poppins" w:cs="Poppins"/>
+          <w:b/>
+        </w:rPr>
+        <w:t>(</w:t>
+      </w:r>
+      <w:proofErr w:type="gramEnd"/>
+      <w:r>
+        <w:rPr>
+          <w:rFonts w:ascii="Poppins" w:hAnsi="Poppins" w:cs="Poppins"/>
+          <w:b/>
+        </w:rPr>
+        <w:t xml:space="preserve">) </w:t>
+      </w:r>
+      <w:r>
+        <w:rPr>
+          <w:rFonts w:ascii="Poppins" w:hAnsi="Poppins" w:cs="Poppins"/>
+          <w:bCs/>
+        </w:rPr>
+        <w:t xml:space="preserve">which checks if all horses have fallen, using their accessor method </w:t>
+      </w:r>
+      <w:proofErr w:type="spellStart"/>
+      <w:r>
+        <w:rPr>
+          <w:rFonts w:ascii="Poppins" w:hAnsi="Poppins" w:cs="Poppins"/>
+          <w:b/>
+        </w:rPr>
+        <w:t>hasFallen</w:t>
+      </w:r>
+      <w:proofErr w:type="spellEnd"/>
+      <w:r>
+        <w:rPr>
+          <w:rFonts w:ascii="Poppins" w:hAnsi="Poppins" w:cs="Poppins"/>
+          <w:b/>
+        </w:rPr>
+        <w:t>()</w:t>
+      </w:r>
+      <w:r>
+        <w:rPr>
+          <w:rFonts w:ascii="Poppins" w:hAnsi="Poppins" w:cs="Poppins"/>
+          <w:bCs/>
+        </w:rPr>
+        <w:t xml:space="preserve">. “&amp;&amp;” makes it </w:t>
+      </w:r>
+      <w:r>
+        <w:rPr>
+          <w:rFonts w:ascii="Poppins" w:hAnsi="Poppins" w:cs="Poppins"/>
+          <w:bCs/>
+        </w:rPr>
+        <w:t xml:space="preserve">set </w:t>
+      </w:r>
+      <w:proofErr w:type="spellStart"/>
+      <w:r>
+        <w:rPr>
+          <w:rFonts w:ascii="Poppins" w:hAnsi="Poppins" w:cs="Poppins"/>
+          <w:b/>
+        </w:rPr>
+        <w:t>allFallen</w:t>
+      </w:r>
+      <w:proofErr w:type="spellEnd"/>
+      <w:r>
+        <w:rPr>
+          <w:rFonts w:ascii="Poppins" w:hAnsi="Poppins" w:cs="Poppins"/>
+          <w:b/>
+        </w:rPr>
+        <w:t xml:space="preserve"> </w:t>
+      </w:r>
+      <w:r>
+        <w:rPr>
+          <w:rFonts w:ascii="Poppins" w:hAnsi="Poppins" w:cs="Poppins"/>
+          <w:bCs/>
+        </w:rPr>
+        <w:t>false if there is at least a single false.</w:t>
+      </w:r>
+      <w:r>
+        <w:rPr>
+          <w:rFonts w:ascii="Poppins" w:hAnsi="Poppins" w:cs="Poppins"/>
+          <w:bCs/>
+        </w:rPr>
+        <w:t xml:space="preserve"> If </w:t>
+      </w:r>
+      <w:proofErr w:type="spellStart"/>
+      <w:r>
+        <w:rPr>
+          <w:rFonts w:ascii="Poppins" w:hAnsi="Poppins" w:cs="Poppins"/>
+          <w:b/>
+        </w:rPr>
+        <w:t>allFallen</w:t>
+      </w:r>
+      <w:proofErr w:type="spellEnd"/>
+      <w:r>
+        <w:rPr>
+          <w:rFonts w:ascii="Poppins" w:hAnsi="Poppins" w:cs="Poppins"/>
+          <w:bCs/>
+        </w:rPr>
+        <w:t xml:space="preserve"> is true, </w:t>
+      </w:r>
+      <w:proofErr w:type="spellStart"/>
+      <w:r>
+        <w:rPr>
+          <w:rFonts w:ascii="Poppins" w:hAnsi="Poppins" w:cs="Poppins"/>
+          <w:bCs/>
+        </w:rPr>
+        <w:t>an</w:t>
+      </w:r>
+      <w:proofErr w:type="spellEnd"/>
+      <w:r>
+        <w:rPr>
+          <w:rFonts w:ascii="Poppins" w:hAnsi="Poppins" w:cs="Poppins"/>
+          <w:bCs/>
+        </w:rPr>
+        <w:t xml:space="preserve"> appropriate message is displayed.</w:t>
+      </w:r>
+      <w:r>
+        <w:rPr>
+          <w:rFonts w:ascii="Poppins" w:hAnsi="Poppins" w:cs="Poppins"/>
+          <w:bCs/>
+        </w:rPr>
+        <w:t xml:space="preserve"> The method has been called within </w:t>
+      </w:r>
+      <w:proofErr w:type="spellStart"/>
+      <w:proofErr w:type="gramStart"/>
+      <w:r>
+        <w:rPr>
+          <w:rFonts w:ascii="Poppins" w:hAnsi="Poppins" w:cs="Poppins"/>
+          <w:b/>
+        </w:rPr>
+        <w:t>startRace</w:t>
+      </w:r>
+      <w:proofErr w:type="spellEnd"/>
+      <w:r>
+        <w:rPr>
+          <w:rFonts w:ascii="Poppins" w:hAnsi="Poppins" w:cs="Poppins"/>
+          <w:b/>
+        </w:rPr>
+        <w:t>(</w:t>
+      </w:r>
+      <w:proofErr w:type="gramEnd"/>
+      <w:r>
+        <w:rPr>
+          <w:rFonts w:ascii="Poppins" w:hAnsi="Poppins" w:cs="Poppins"/>
+          <w:b/>
+        </w:rPr>
+        <w:t>)</w:t>
+      </w:r>
+      <w:r>
+        <w:rPr>
+          <w:rFonts w:ascii="Poppins" w:hAnsi="Poppins" w:cs="Poppins"/>
+          <w:bCs/>
+        </w:rPr>
+        <w:t xml:space="preserve"> in the if statements condition. If it is true, the Boolean </w:t>
+      </w:r>
+      <w:r>
+        <w:rPr>
+          <w:rFonts w:ascii="Poppins" w:hAnsi="Poppins" w:cs="Poppins"/>
+          <w:b/>
+        </w:rPr>
+        <w:t>finished</w:t>
+      </w:r>
+      <w:r>
+        <w:rPr>
+          <w:rFonts w:ascii="Poppins" w:hAnsi="Poppins" w:cs="Poppins"/>
+          <w:bCs/>
+        </w:rPr>
+        <w:t xml:space="preserve"> is set to true and the program finishes.</w:t>
+      </w:r>
+      <w:r>
+        <w:rPr>
+          <w:noProof/>
+        </w:rPr>
+        <w:t xml:space="preserve"> </w:t>
+      </w:r>
+      <w:r>
+        <w:rPr>
+          <w:rFonts w:ascii="Poppins" w:hAnsi="Poppins" w:cs="Poppins"/>
+          <w:bCs/>
+        </w:rPr>
+        <w:t xml:space="preserve"> </w:t>
+      </w:r>
+    </w:p>
+    <w:p>
+      <w:pPr>
+        <w:rPr>
+          <w:rFonts w:ascii="Poppins" w:hAnsi="Poppins" w:cs="Poppins"/>
+          <w:bCs/>
+        </w:rPr>
+      </w:pPr>
+      <w:r>
+        <w:rPr>
+          <w:rFonts w:ascii="Poppins" w:hAnsi="Poppins" w:cs="Poppins"/>
+          <w:bCs/>
+        </w:rPr>
+        <w:drawing>
+          <wp:anchor distT="0" distB="0" distL="114300" distR="114300" simplePos="0" relativeHeight="251674624" behindDoc="0" locked="0" layoutInCell="1" allowOverlap="1" wp14:anchorId="56A766DE" wp14:editId="5FFDC588">
+            <wp:simplePos x="0" y="0"/>
+            <wp:positionH relativeFrom="margin">
+              <wp:align>center</wp:align>
+            </wp:positionH>
+            <wp:positionV relativeFrom="paragraph">
+              <wp:posOffset>11274</wp:posOffset>
+            </wp:positionV>
+            <wp:extent cx="2619375" cy="2257425"/>
+            <wp:effectExtent l="0" t="0" r="9525" b="9525"/>
+            <wp:wrapNone/>
+            <wp:docPr id="35" name="Picture 35"/>
+            <wp:cNvGraphicFramePr>
+              <a:graphicFrameLocks xmlns:a="http://schemas.openxmlformats.org/drawingml/2006/main" noChangeAspect="1"/>
+            </wp:cNvGraphicFramePr>
+            <a:graphic xmlns:a="http://schemas.openxmlformats.org/drawingml/2006/main">
+              <a:graphicData uri="http://schemas.openxmlformats.org/drawingml/2006/picture">
+                <pic:pic xmlns:pic="http://schemas.openxmlformats.org/drawingml/2006/picture">
+                  <pic:nvPicPr>
+                    <pic:cNvPr id="1" name=""/>
+                    <pic:cNvPicPr/>
+                  </pic:nvPicPr>
+                  <pic:blipFill>
+                    <a:blip r:embed="rId32">
+                      <a:extLst>
+                        <a:ext uri="{28A0092B-C50C-407E-A947-70E740481C1C}">
+                          <a14:useLocalDpi xmlns:a14="http://schemas.microsoft.com/office/drawing/2010/main" val="0"/>
+                        </a:ext>
+                      </a:extLst>
+                    </a:blip>
+                    <a:stretch>
+                      <a:fillRect/>
+                    </a:stretch>
+                  </pic:blipFill>
+                  <pic:spPr>
+                    <a:xfrm>
+                      <a:off x="0" y="0"/>
+                      <a:ext cx="2619375" cy="2257425"/>
+                    </a:xfrm>
+                    <a:prstGeom prst="rect">
+                      <a:avLst/>
+                    </a:prstGeom>
+                  </pic:spPr>
+                </pic:pic>
+              </a:graphicData>
+            </a:graphic>
+          </wp:anchor>
+        </w:drawing>
+      </w:r>
+      <w:r>
+        <w:rPr>
+          <w:rFonts w:ascii="Poppins" w:hAnsi="Poppins" w:cs="Poppins"/>
+          <w:bCs/>
+        </w:rPr>
+        <w:t>Correct Output:</w:t>
+      </w:r>
+    </w:p>
+    <w:p>
+      <w:pPr>
+        <w:rPr>
+          <w:rFonts w:ascii="Poppins" w:hAnsi="Poppins" w:cs="Poppins"/>
+          <w:bCs/>
+        </w:rPr>
+      </w:pPr>
+    </w:p>
+    <w:p>
+      <w:pPr>
+        <w:rPr>
+          <w:rFonts w:ascii="Poppins" w:hAnsi="Poppins" w:cs="Poppins"/>
+          <w:bCs/>
+        </w:rPr>
+      </w:pPr>
+    </w:p>
+    <w:p>
+      <w:pPr>
+        <w:rPr>
+          <w:rFonts w:ascii="Poppins" w:hAnsi="Poppins" w:cs="Poppins"/>
+          <w:bCs/>
+        </w:rPr>
+      </w:pPr>
+    </w:p>
+    <w:p>
+      <w:pPr>
+        <w:rPr>
+          <w:rFonts w:ascii="Poppins" w:hAnsi="Poppins" w:cs="Poppins"/>
+          <w:bCs/>
+        </w:rPr>
+      </w:pPr>
+    </w:p>
+    <w:p>
+      <w:pPr>
+        <w:rPr>
+          <w:rFonts w:ascii="Poppins" w:hAnsi="Poppins" w:cs="Poppins"/>
+          <w:bCs/>
+        </w:rPr>
+      </w:pPr>
+    </w:p>
+    <w:p>
+      <w:pPr>
+        <w:rPr>
+          <w:rFonts w:ascii="Poppins" w:hAnsi="Poppins" w:cs="Poppins"/>
+          <w:bCs/>
+        </w:rPr>
+      </w:pPr>
+    </w:p>
+    <w:p>
+      <w:pPr>
+        <w:rPr>
+          <w:rFonts w:ascii="Poppins" w:hAnsi="Poppins" w:cs="Poppins"/>
+          <w:b/>
+        </w:rPr>
+      </w:pPr>
+      <w:r>
+        <w:rPr>
+          <w:rFonts w:ascii="Poppins" w:hAnsi="Poppins" w:cs="Poppins"/>
+          <w:b/>
+        </w:rPr>
+        <w:lastRenderedPageBreak/>
+        <w:t>3. Unicode characters being displayed as “?”</w:t>
+      </w:r>
+    </w:p>
+    <w:p>
+      <w:pPr>
+        <w:rPr>
+          <w:rFonts w:ascii="Poppins" w:hAnsi="Poppins" w:cs="Poppins"/>
+          <w:bCs/>
+        </w:rPr>
+      </w:pPr>
+      <w:r>
+        <w:rPr>
+          <w:rFonts w:ascii="Poppins" w:hAnsi="Poppins" w:cs="Poppins"/>
+          <w:bCs/>
+        </w:rPr>
+        <w:t>As seen in the above tests, when a horse has fallen, a “?” is displayed. The program attempts to print ‘\u2322’, but for some reason it is unable to display the Unicode character. ‘\u2322’ represents ‘</w:t>
+      </w:r>
+      <w:r>
+        <w:rPr>
+          <w:rFonts w:ascii="Cambria Math" w:hAnsi="Cambria Math" w:cs="Cambria Math"/>
+          <w:bCs/>
+        </w:rPr>
+        <w:t>⌢</w:t>
+      </w:r>
+      <w:r>
+        <w:rPr>
+          <w:rFonts w:ascii="Poppins" w:hAnsi="Poppins" w:cs="Poppins"/>
+          <w:bCs/>
+        </w:rPr>
+        <w:t>’. I do not deem this appropriate so I have replaced it with ‘\u2620’ which represents ‘</w:t>
+      </w:r>
+      <w:r>
+        <w:rPr>
+          <w:rFonts w:ascii="Segoe UI Emoji" w:hAnsi="Segoe UI Emoji" w:cs="Segoe UI Emoji"/>
+          <w:bCs/>
+        </w:rPr>
+        <w:t>💀</w:t>
+      </w:r>
+      <w:r>
+        <w:rPr>
+          <w:rFonts w:ascii="Poppins" w:hAnsi="Poppins" w:cs="Poppins"/>
+          <w:bCs/>
+        </w:rPr>
+        <w:t>’</w:t>
+      </w:r>
+      <w:r>
+        <w:rPr>
+          <w:rFonts w:ascii="Poppins" w:hAnsi="Poppins" w:cs="Poppins"/>
+          <w:bCs/>
+        </w:rPr>
+        <w:t>.</w:t>
+      </w:r>
+    </w:p>
+    <w:p>
+      <w:pPr>
+        <w:rPr>
+          <w:rFonts w:ascii="Poppins" w:hAnsi="Poppins" w:cs="Poppins"/>
+          <w:bCs/>
+        </w:rPr>
+      </w:pPr>
+      <w:r>
+        <w:rPr>
+          <w:rFonts w:ascii="Poppins" w:hAnsi="Poppins" w:cs="Poppins"/>
+          <w:bCs/>
+        </w:rPr>
+        <w:drawing>
+          <wp:inline distT="0" distB="0" distL="0" distR="0" wp14:anchorId="140EF234" wp14:editId="2328D9C2">
+            <wp:extent cx="5731510" cy="1328420"/>
+            <wp:effectExtent l="0" t="0" r="2540" b="5080"/>
+            <wp:docPr id="41" name="Picture 41"/>
+            <wp:cNvGraphicFramePr>
+              <a:graphicFrameLocks xmlns:a="http://schemas.openxmlformats.org/drawingml/2006/main" noChangeAspect="1"/>
+            </wp:cNvGraphicFramePr>
+            <a:graphic xmlns:a="http://schemas.openxmlformats.org/drawingml/2006/main">
+              <a:graphicData uri="http://schemas.openxmlformats.org/drawingml/2006/picture">
+                <pic:pic xmlns:pic="http://schemas.openxmlformats.org/drawingml/2006/picture">
+                  <pic:nvPicPr>
+                    <pic:cNvPr id="1" name=""/>
+                    <pic:cNvPicPr/>
+                  </pic:nvPicPr>
+                  <pic:blipFill>
+                    <a:blip r:embed="rId33"/>
+                    <a:stretch>
+                      <a:fillRect/>
+                    </a:stretch>
+                  </pic:blipFill>
+                  <pic:spPr>
+                    <a:xfrm>
+                      <a:off x="0" y="0"/>
+                      <a:ext cx="5731510" cy="1328420"/>
+                    </a:xfrm>
+                    <a:prstGeom prst="rect">
+                      <a:avLst/>
+                    </a:prstGeom>
+                  </pic:spPr>
+                </pic:pic>
+              </a:graphicData>
+            </a:graphic>
+          </wp:inline>
+        </w:drawing>
+      </w:r>
+      <w:r>
+        <w:rPr>
+          <w:rFonts w:ascii="Poppins" w:hAnsi="Poppins" w:cs="Poppins"/>
+          <w:bCs/>
+        </w:rPr>
+        <w:t xml:space="preserve"> </w:t>
+      </w:r>
+    </w:p>
+    <w:p>
+      <w:pPr>
+        <w:rPr>
+          <w:rFonts w:ascii="Poppins" w:hAnsi="Poppins" w:cs="Poppins"/>
+          <w:bCs/>
+        </w:rPr>
+      </w:pPr>
+      <w:r>
+        <w:rPr>
+          <w:rFonts w:ascii="Poppins" w:hAnsi="Poppins" w:cs="Poppins"/>
+          <w:bCs/>
+        </w:rPr>
+        <w:t xml:space="preserve">This code has been placed within Main.java. I have initialised a new </w:t>
+      </w:r>
+      <w:proofErr w:type="spellStart"/>
+      <w:r>
+        <w:rPr>
+          <w:rFonts w:ascii="Poppins" w:hAnsi="Poppins" w:cs="Poppins"/>
+          <w:b/>
+        </w:rPr>
+        <w:t>PrintStream</w:t>
+      </w:r>
+      <w:proofErr w:type="spellEnd"/>
+      <w:r>
+        <w:rPr>
+          <w:rFonts w:ascii="Poppins" w:hAnsi="Poppins" w:cs="Poppins"/>
+          <w:bCs/>
+        </w:rPr>
+        <w:t xml:space="preserve"> object which takes 3 params:</w:t>
+      </w:r>
+    </w:p>
+    <w:p>
+      <w:pPr>
+        <w:pStyle w:val="ListParagraph"/>
+        <w:numPr>
+          <w:ilvl w:val="0"/>
+          <w:numId w:val="11"/>
+        </w:numPr>
+        <w:rPr>
+          <w:rFonts w:ascii="Poppins" w:hAnsi="Poppins" w:cs="Poppins"/>
+          <w:bCs/>
+        </w:rPr>
+      </w:pPr>
+      <w:proofErr w:type="spellStart"/>
+      <w:r>
+        <w:rPr>
+          <w:rFonts w:ascii="Poppins" w:hAnsi="Poppins" w:cs="Poppins"/>
+          <w:b/>
+        </w:rPr>
+        <w:t>System.out</w:t>
+      </w:r>
+      <w:proofErr w:type="spellEnd"/>
+      <w:r>
+        <w:rPr>
+          <w:rFonts w:ascii="Poppins" w:hAnsi="Poppins" w:cs="Poppins"/>
+          <w:b/>
+        </w:rPr>
+        <w:t xml:space="preserve">: </w:t>
+      </w:r>
+      <w:r>
+        <w:rPr>
+          <w:rFonts w:ascii="Poppins" w:hAnsi="Poppins" w:cs="Poppins"/>
+          <w:bCs/>
+        </w:rPr>
+        <w:t>represents the standard output stream</w:t>
+      </w:r>
+    </w:p>
+    <w:p>
+      <w:pPr>
+        <w:pStyle w:val="ListParagraph"/>
+        <w:numPr>
+          <w:ilvl w:val="0"/>
+          <w:numId w:val="11"/>
+        </w:numPr>
+        <w:rPr>
+          <w:rFonts w:ascii="Poppins" w:hAnsi="Poppins" w:cs="Poppins"/>
+          <w:bCs/>
+        </w:rPr>
+      </w:pPr>
+      <w:r>
+        <w:rPr>
+          <w:rFonts w:ascii="Poppins" w:hAnsi="Poppins" w:cs="Poppins"/>
+          <w:b/>
+        </w:rPr>
+        <w:t xml:space="preserve">True: </w:t>
+      </w:r>
+      <w:r>
+        <w:rPr>
+          <w:rFonts w:ascii="Poppins" w:hAnsi="Poppins" w:cs="Poppins"/>
+          <w:bCs/>
+        </w:rPr>
+        <w:t>this enables auto-flushing (output is automatically written to the stream when a newline is encountered)</w:t>
+      </w:r>
+    </w:p>
+    <w:p>
+      <w:pPr>
+        <w:pStyle w:val="ListParagraph"/>
+        <w:numPr>
+          <w:ilvl w:val="0"/>
+          <w:numId w:val="11"/>
+        </w:numPr>
+        <w:rPr>
+          <w:rFonts w:ascii="Poppins" w:hAnsi="Poppins" w:cs="Poppins"/>
+          <w:bCs/>
+        </w:rPr>
+      </w:pPr>
+      <w:r>
+        <w:rPr>
+          <w:rFonts w:ascii="Poppins" w:hAnsi="Poppins" w:cs="Poppins"/>
+          <w:b/>
+        </w:rPr>
+        <w:t xml:space="preserve">StandardCharsets.UTF_8: </w:t>
+      </w:r>
+      <w:r>
+        <w:rPr>
+          <w:rFonts w:ascii="Poppins" w:hAnsi="Poppins" w:cs="Poppins"/>
+          <w:bCs/>
+        </w:rPr>
+        <w:t>returns the charset UTF</w:t>
+      </w:r>
+      <w:r>
+        <w:rPr>
+          <w:rFonts w:ascii="Poppins" w:hAnsi="Poppins" w:cs="Poppins"/>
+          <w:bCs/>
+        </w:rPr>
+        <w:t>-</w:t>
+      </w:r>
+      <w:r>
+        <w:rPr>
+          <w:rFonts w:ascii="Poppins" w:hAnsi="Poppins" w:cs="Poppins"/>
+          <w:bCs/>
+        </w:rPr>
+        <w:t>8</w:t>
+      </w:r>
+    </w:p>
+    <w:p>
+      <w:pPr>
+        <w:rPr>
+          <w:rFonts w:ascii="Poppins" w:hAnsi="Poppins" w:cs="Poppins"/>
+          <w:bCs/>
+        </w:rPr>
+      </w:pPr>
+      <w:proofErr w:type="spellStart"/>
+      <w:r>
+        <w:rPr>
+          <w:rFonts w:ascii="Poppins" w:hAnsi="Poppins" w:cs="Poppins"/>
+          <w:b/>
+        </w:rPr>
+        <w:t>System.setOut</w:t>
+      </w:r>
+      <w:proofErr w:type="spellEnd"/>
+      <w:r>
+        <w:rPr>
+          <w:rFonts w:ascii="Poppins" w:hAnsi="Poppins" w:cs="Poppins"/>
+          <w:b/>
+        </w:rPr>
+        <w:t>(</w:t>
+      </w:r>
+      <w:proofErr w:type="spellStart"/>
+      <w:r>
+        <w:rPr>
+          <w:rFonts w:ascii="Poppins" w:hAnsi="Poppins" w:cs="Poppins"/>
+          <w:b/>
+        </w:rPr>
+        <w:t>printStream</w:t>
+      </w:r>
+      <w:proofErr w:type="spellEnd"/>
+      <w:r>
+        <w:rPr>
+          <w:rFonts w:ascii="Poppins" w:hAnsi="Poppins" w:cs="Poppins"/>
+          <w:b/>
+        </w:rPr>
+        <w:t xml:space="preserve">) </w:t>
+      </w:r>
+      <w:r>
+        <w:rPr>
+          <w:rFonts w:ascii="Poppins" w:hAnsi="Poppins" w:cs="Poppins"/>
+          <w:bCs/>
+        </w:rPr>
+        <w:t>replaces the standard output stream (</w:t>
+      </w:r>
+      <w:proofErr w:type="spellStart"/>
+      <w:r>
+        <w:rPr>
+          <w:rFonts w:ascii="Poppins" w:hAnsi="Poppins" w:cs="Poppins"/>
+          <w:b/>
+        </w:rPr>
+        <w:t>System.out</w:t>
+      </w:r>
+      <w:proofErr w:type="spellEnd"/>
+      <w:r>
+        <w:rPr>
+          <w:rFonts w:ascii="Poppins" w:hAnsi="Poppins" w:cs="Poppins"/>
+          <w:bCs/>
+        </w:rPr>
+        <w:t xml:space="preserve">) with my </w:t>
+      </w:r>
+      <w:proofErr w:type="spellStart"/>
+      <w:r>
+        <w:rPr>
+          <w:rFonts w:ascii="Poppins" w:hAnsi="Poppins" w:cs="Poppins"/>
+          <w:b/>
+        </w:rPr>
+        <w:t>printStream</w:t>
+      </w:r>
+      <w:proofErr w:type="spellEnd"/>
+      <w:r>
+        <w:rPr>
+          <w:rFonts w:ascii="Poppins" w:hAnsi="Poppins" w:cs="Poppins"/>
+          <w:bCs/>
+        </w:rPr>
+        <w:t>. This ensures correct character encoding when printing out to the console.</w:t>
+      </w:r>
+    </w:p>
+    <w:p>
+      <w:pPr>
+        <w:rPr>
+          <w:rFonts w:ascii="Poppins" w:hAnsi="Poppins" w:cs="Poppins"/>
+          <w:bCs/>
+        </w:rPr>
+      </w:pPr>
+      <w:r>
+        <w:rPr>
+          <w:rFonts w:ascii="Poppins" w:hAnsi="Poppins" w:cs="Poppins"/>
+          <w:bCs/>
+        </w:rPr>
+        <w:drawing>
+          <wp:anchor distT="0" distB="0" distL="114300" distR="114300" simplePos="0" relativeHeight="251675648" behindDoc="1" locked="0" layoutInCell="1" allowOverlap="1" wp14:anchorId="196A5C29" wp14:editId="1A302C99">
+            <wp:simplePos x="0" y="0"/>
+            <wp:positionH relativeFrom="column">
+              <wp:posOffset>0</wp:posOffset>
+            </wp:positionH>
+            <wp:positionV relativeFrom="paragraph">
+              <wp:posOffset>-4385</wp:posOffset>
+            </wp:positionV>
+            <wp:extent cx="2686425" cy="1314633"/>
+            <wp:effectExtent l="0" t="0" r="0" b="0"/>
+            <wp:wrapTight wrapText="bothSides">
+              <wp:wrapPolygon edited="0">
+                <wp:start x="0" y="0"/>
+                <wp:lineTo x="0" y="21287"/>
+                <wp:lineTo x="21447" y="21287"/>
+                <wp:lineTo x="21447" y="0"/>
+                <wp:lineTo x="0" y="0"/>
+              </wp:wrapPolygon>
+            </wp:wrapTight>
+            <wp:docPr id="37" name="Picture 37"/>
+            <wp:cNvGraphicFramePr>
+              <a:graphicFrameLocks xmlns:a="http://schemas.openxmlformats.org/drawingml/2006/main" noChangeAspect="1"/>
+            </wp:cNvGraphicFramePr>
+            <a:graphic xmlns:a="http://schemas.openxmlformats.org/drawingml/2006/main">
+              <a:graphicData uri="http://schemas.openxmlformats.org/drawingml/2006/picture">
+                <pic:pic xmlns:pic="http://schemas.openxmlformats.org/drawingml/2006/picture">
+                  <pic:nvPicPr>
+                    <pic:cNvPr id="1" name=""/>
+                    <pic:cNvPicPr/>
+                  </pic:nvPicPr>
+                  <pic:blipFill>
+                    <a:blip r:embed="rId34">
+                      <a:extLst>
+                        <a:ext uri="{28A0092B-C50C-407E-A947-70E740481C1C}">
+                          <a14:useLocalDpi xmlns:a14="http://schemas.microsoft.com/office/drawing/2010/main" val="0"/>
+                        </a:ext>
+                      </a:extLst>
+                    </a:blip>
+                    <a:stretch>
+                      <a:fillRect/>
+                    </a:stretch>
+                  </pic:blipFill>
+                  <pic:spPr>
+                    <a:xfrm>
+                      <a:off x="0" y="0"/>
+                      <a:ext cx="2686425" cy="1314633"/>
+                    </a:xfrm>
+                    <a:prstGeom prst="rect">
+                      <a:avLst/>
+                    </a:prstGeom>
+                  </pic:spPr>
+                </pic:pic>
+              </a:graphicData>
+            </a:graphic>
+          </wp:anchor>
+        </w:drawing>
+      </w:r>
+      <w:r>
+        <w:rPr>
+          <w:rFonts w:ascii="Poppins" w:hAnsi="Poppins" w:cs="Poppins"/>
+          <w:bCs/>
+        </w:rPr>
+        <w:t xml:space="preserve">As seen this works. One thing I am confused about, is that the code snippet sets the output stream to use “UTF-8”, which makes it work. However, my </w:t>
+      </w:r>
+      <w:r>
+        <w:rPr>
+          <w:rFonts w:ascii="Poppins" w:hAnsi="Poppins" w:cs="Poppins"/>
+          <w:bCs/>
+        </w:rPr>
+        <w:t>default output stream</w:t>
+      </w:r>
+      <w:r>
+        <w:rPr>
+          <w:rFonts w:ascii="Poppins" w:hAnsi="Poppins" w:cs="Poppins"/>
+          <w:bCs/>
+        </w:rPr>
+        <w:t xml:space="preserve"> for VS Code is “UTF-8” yet it does not work unless done like this.</w:t>
+      </w:r>
+    </w:p>
+    <w:p>
+      <w:pPr>
+        <w:rPr>
+          <w:rFonts w:ascii="Poppins" w:hAnsi="Poppins" w:cs="Poppins"/>
+          <w:bCs/>
+        </w:rPr>
+      </w:pPr>
+      <w:r>
+        <w:rPr>
+          <w:rFonts w:ascii="Poppins" w:hAnsi="Poppins" w:cs="Poppins"/>
+          <w:bCs/>
+        </w:rPr>
+        <w:t xml:space="preserve">Another thing to keep note of, Window users will have to use the command:    </w:t>
+      </w:r>
+      <w:proofErr w:type="spellStart"/>
+      <w:r>
+        <w:rPr>
+          <w:rFonts w:ascii="Poppins" w:hAnsi="Poppins" w:cs="Poppins"/>
+          <w:b/>
+        </w:rPr>
+        <w:t>chcp</w:t>
+      </w:r>
+      <w:proofErr w:type="spellEnd"/>
+      <w:r>
+        <w:rPr>
+          <w:rFonts w:ascii="Poppins" w:hAnsi="Poppins" w:cs="Poppins"/>
+          <w:b/>
+        </w:rPr>
+        <w:t xml:space="preserve"> 65001</w:t>
+      </w:r>
+      <w:r>
+        <w:rPr>
+          <w:rFonts w:ascii="Poppins" w:hAnsi="Poppins" w:cs="Poppins"/>
+          <w:b/>
+        </w:rPr>
+        <w:t xml:space="preserve"> </w:t>
+      </w:r>
+      <w:r>
+        <w:rPr>
+          <w:rFonts w:ascii="Poppins" w:hAnsi="Poppins" w:cs="Poppins"/>
+          <w:bCs/>
+        </w:rPr>
+        <w:t>within Command Prompt to set the character encoding of the terminal to UTF-8.</w:t>
+      </w:r>
+    </w:p>
+    <w:p>
+      <w:pPr>
+        <w:rPr>
+          <w:rFonts w:ascii="Poppins" w:hAnsi="Poppins" w:cs="Poppins"/>
+          <w:bCs/>
+        </w:rPr>
+      </w:pPr>
+    </w:p>
+    <w:p>
+      <w:pPr>
+        <w:rPr>
+          <w:rFonts w:ascii="Poppins" w:hAnsi="Poppins" w:cs="Poppins"/>
+          <w:bCs/>
+        </w:rPr>
+      </w:pPr>
+    </w:p>
+    <w:p>
+      <w:pPr>
+        <w:rPr>
+          <w:rFonts w:ascii="Poppins" w:hAnsi="Poppins" w:cs="Poppins"/>
+          <w:bCs/>
+        </w:rPr>
+      </w:pPr>
+    </w:p>
+    <w:p>
+      <w:pPr>
+        <w:rPr>
+          <w:rFonts w:ascii="Poppins" w:hAnsi="Poppins" w:cs="Poppins"/>
+          <w:bCs/>
+        </w:rPr>
+      </w:pPr>
+    </w:p>
+    <w:p>
+      <w:pPr>
+        <w:rPr>
+          <w:rFonts w:ascii="Poppins" w:hAnsi="Poppins" w:cs="Poppins"/>
+          <w:b/>
+        </w:rPr>
+      </w:pPr>
+      <w:r>
+        <w:rPr>
+          <w:rFonts w:ascii="Poppins" w:hAnsi="Poppins" w:cs="Poppins"/>
+          <w:b/>
+        </w:rPr>
+        <w:lastRenderedPageBreak/>
+        <w:t>4. Console not clearing after each track print</w:t>
+      </w:r>
+    </w:p>
+    <w:p>
+      <w:pPr>
+        <w:rPr>
+          <w:rFonts w:ascii="Poppins" w:hAnsi="Poppins" w:cs="Poppins"/>
+          <w:bCs/>
+        </w:rPr>
+      </w:pPr>
+      <w:r>
+        <w:rPr>
+          <w:rFonts w:ascii="Poppins" w:hAnsi="Poppins" w:cs="Poppins"/>
+          <w:bCs/>
+        </w:rPr>
+        <w:t xml:space="preserve">After each print of the track, the console should clear itself. </w:t>
+      </w:r>
+      <w:r>
+        <w:rPr>
+          <w:rFonts w:ascii="Poppins" w:hAnsi="Poppins" w:cs="Poppins"/>
+          <w:bCs/>
+        </w:rPr>
+        <w:t>Unfortunately, it does not, cluttering the console.</w:t>
+      </w:r>
+    </w:p>
+    <w:p>
+      <w:pPr>
+        <w:rPr>
+          <w:rFonts w:ascii="Poppins" w:hAnsi="Poppins" w:cs="Poppins"/>
+          <w:bCs/>
+        </w:rPr>
+      </w:pPr>
+      <w:r>
+        <w:rPr>
+          <w:rFonts w:ascii="Poppins" w:hAnsi="Poppins" w:cs="Poppins"/>
+          <w:bCs/>
+        </w:rPr>
+        <w:drawing>
+          <wp:anchor distT="0" distB="0" distL="114300" distR="114300" simplePos="0" relativeHeight="251676672" behindDoc="1" locked="0" layoutInCell="1" allowOverlap="1" wp14:anchorId="1C6559AB" wp14:editId="0E2EE615">
+            <wp:simplePos x="0" y="0"/>
+            <wp:positionH relativeFrom="column">
+              <wp:posOffset>-457200</wp:posOffset>
+            </wp:positionH>
+            <wp:positionV relativeFrom="paragraph">
+              <wp:posOffset>7357</wp:posOffset>
+            </wp:positionV>
+            <wp:extent cx="2648320" cy="3191320"/>
+            <wp:effectExtent l="0" t="0" r="0" b="0"/>
+            <wp:wrapTight wrapText="bothSides">
+              <wp:wrapPolygon edited="0">
+                <wp:start x="0" y="0"/>
+                <wp:lineTo x="0" y="21407"/>
+                <wp:lineTo x="21445" y="21407"/>
+                <wp:lineTo x="21445" y="0"/>
+                <wp:lineTo x="0" y="0"/>
+              </wp:wrapPolygon>
+            </wp:wrapTight>
+            <wp:docPr id="38" name="Picture 38"/>
+            <wp:cNvGraphicFramePr>
+              <a:graphicFrameLocks xmlns:a="http://schemas.openxmlformats.org/drawingml/2006/main" noChangeAspect="1"/>
+            </wp:cNvGraphicFramePr>
+            <a:graphic xmlns:a="http://schemas.openxmlformats.org/drawingml/2006/main">
+              <a:graphicData uri="http://schemas.openxmlformats.org/drawingml/2006/picture">
+                <pic:pic xmlns:pic="http://schemas.openxmlformats.org/drawingml/2006/picture">
+                  <pic:nvPicPr>
+                    <pic:cNvPr id="1" name=""/>
+                    <pic:cNvPicPr/>
+                  </pic:nvPicPr>
+                  <pic:blipFill>
+                    <a:blip r:embed="rId35">
+                      <a:extLst>
+                        <a:ext uri="{28A0092B-C50C-407E-A947-70E740481C1C}">
+                          <a14:useLocalDpi xmlns:a14="http://schemas.microsoft.com/office/drawing/2010/main" val="0"/>
+                        </a:ext>
+                      </a:extLst>
+                    </a:blip>
+                    <a:stretch>
+                      <a:fillRect/>
+                    </a:stretch>
+                  </pic:blipFill>
+                  <pic:spPr>
+                    <a:xfrm>
+                      <a:off x="0" y="0"/>
+                      <a:ext cx="2648320" cy="3191320"/>
+                    </a:xfrm>
+                    <a:prstGeom prst="rect">
+                      <a:avLst/>
+                    </a:prstGeom>
+                  </pic:spPr>
+                </pic:pic>
+              </a:graphicData>
+            </a:graphic>
+          </wp:anchor>
+        </w:drawing>
+      </w:r>
+    </w:p>
+    <w:p>
+      <w:pPr>
+        <w:rPr>
+          <w:rFonts w:ascii="Poppins" w:hAnsi="Poppins" w:cs="Poppins"/>
+          <w:bCs/>
+        </w:rPr>
+      </w:pPr>
+    </w:p>
+    <w:p>
+      <w:pPr>
+        <w:rPr>
+          <w:rFonts w:ascii="Poppins" w:hAnsi="Poppins" w:cs="Poppins"/>
+          <w:bCs/>
+        </w:rPr>
+      </w:pPr>
+      <w:r>
+        <w:rPr>
+          <w:rFonts w:ascii="Poppins" w:hAnsi="Poppins" w:cs="Poppins"/>
+          <w:bCs/>
+        </w:rPr>
+        <w:drawing>
+          <wp:anchor distT="0" distB="0" distL="114300" distR="114300" simplePos="0" relativeHeight="251677696" behindDoc="0" locked="0" layoutInCell="1" allowOverlap="1" wp14:anchorId="30A157F4" wp14:editId="215A0883">
+            <wp:simplePos x="0" y="0"/>
+            <wp:positionH relativeFrom="column">
+              <wp:posOffset>2363038</wp:posOffset>
+            </wp:positionH>
+            <wp:positionV relativeFrom="paragraph">
+              <wp:posOffset>152627</wp:posOffset>
+            </wp:positionV>
+            <wp:extent cx="4063042" cy="1225755"/>
+            <wp:effectExtent l="0" t="0" r="0" b="0"/>
+            <wp:wrapNone/>
+            <wp:docPr id="39" name="Picture 39"/>
+            <wp:cNvGraphicFramePr>
+              <a:graphicFrameLocks xmlns:a="http://schemas.openxmlformats.org/drawingml/2006/main" noChangeAspect="1"/>
+            </wp:cNvGraphicFramePr>
+            <a:graphic xmlns:a="http://schemas.openxmlformats.org/drawingml/2006/main">
+              <a:graphicData uri="http://schemas.openxmlformats.org/drawingml/2006/picture">
+                <pic:pic xmlns:pic="http://schemas.openxmlformats.org/drawingml/2006/picture">
+                  <pic:nvPicPr>
+                    <pic:cNvPr id="1" name=""/>
+                    <pic:cNvPicPr/>
+                  </pic:nvPicPr>
+                  <pic:blipFill>
+                    <a:blip r:embed="rId36" cstate="print">
+                      <a:extLst>
+                        <a:ext uri="{28A0092B-C50C-407E-A947-70E740481C1C}">
+                          <a14:useLocalDpi xmlns:a14="http://schemas.microsoft.com/office/drawing/2010/main" val="0"/>
+                        </a:ext>
+                      </a:extLst>
+                    </a:blip>
+                    <a:stretch>
+                      <a:fillRect/>
+                    </a:stretch>
+                  </pic:blipFill>
+                  <pic:spPr>
+                    <a:xfrm>
+                      <a:off x="0" y="0"/>
+                      <a:ext cx="4063042" cy="1225755"/>
+                    </a:xfrm>
+                    <a:prstGeom prst="rect">
+                      <a:avLst/>
+                    </a:prstGeom>
+                  </pic:spPr>
+                </pic:pic>
+              </a:graphicData>
+            </a:graphic>
+          </wp:anchor>
+        </w:drawing>
+      </w:r>
+    </w:p>
+    <w:p>
+      <w:pPr>
+        <w:rPr>
+          <w:rFonts w:ascii="Poppins" w:hAnsi="Poppins" w:cs="Poppins"/>
+          <w:bCs/>
+        </w:rPr>
+      </w:pPr>
+    </w:p>
+    <w:p>
+      <w:pPr>
+        <w:rPr>
+          <w:rFonts w:ascii="Poppins" w:hAnsi="Poppins" w:cs="Poppins"/>
+          <w:bCs/>
+        </w:rPr>
+      </w:pPr>
+    </w:p>
+    <w:p>
+      <w:pPr>
+        <w:rPr>
+          <w:rFonts w:ascii="Poppins" w:hAnsi="Poppins" w:cs="Poppins"/>
+          <w:bCs/>
+        </w:rPr>
+      </w:pPr>
+    </w:p>
+    <w:p>
+      <w:pPr>
+        <w:rPr>
+          <w:rFonts w:ascii="Poppins" w:hAnsi="Poppins" w:cs="Poppins"/>
+          <w:bCs/>
+        </w:rPr>
+      </w:pPr>
+    </w:p>
+    <w:p>
+      <w:pPr>
+        <w:rPr>
+          <w:rFonts w:ascii="Poppins" w:hAnsi="Poppins" w:cs="Poppins"/>
+          <w:bCs/>
+        </w:rPr>
+      </w:pPr>
+    </w:p>
+    <w:p>
+      <w:pPr>
+        <w:rPr>
+          <w:rFonts w:ascii="Poppins" w:hAnsi="Poppins" w:cs="Poppins"/>
+          <w:bCs/>
+        </w:rPr>
+      </w:pPr>
+    </w:p>
+    <w:p>
+      <w:pPr>
+        <w:rPr>
+          <w:rFonts w:ascii="Poppins" w:hAnsi="Poppins" w:cs="Poppins"/>
+          <w:bCs/>
+        </w:rPr>
+      </w:pPr>
+    </w:p>
+    <w:p>
+      <w:pPr>
+        <w:rPr>
+          <w:rFonts w:ascii="Poppins" w:hAnsi="Poppins" w:cs="Poppins"/>
+          <w:bCs/>
+        </w:rPr>
+      </w:pPr>
+      <w:r>
+        <w:rPr>
+          <w:rFonts w:ascii="Poppins" w:hAnsi="Poppins" w:cs="Poppins"/>
+          <w:bCs/>
+        </w:rPr>
+        <w:drawing>
+          <wp:anchor distT="0" distB="0" distL="114300" distR="114300" simplePos="0" relativeHeight="251678720" behindDoc="0" locked="0" layoutInCell="1" allowOverlap="1" wp14:anchorId="41250F65" wp14:editId="31CEC0C2">
+            <wp:simplePos x="0" y="0"/>
+            <wp:positionH relativeFrom="margin">
+              <wp:align>center</wp:align>
+            </wp:positionH>
+            <wp:positionV relativeFrom="paragraph">
+              <wp:posOffset>792217</wp:posOffset>
+            </wp:positionV>
+            <wp:extent cx="4041540" cy="1397479"/>
+            <wp:effectExtent l="0" t="0" r="0" b="0"/>
+            <wp:wrapTopAndBottom/>
+            <wp:docPr id="40" name="Picture 40"/>
+            <wp:cNvGraphicFramePr>
+              <a:graphicFrameLocks xmlns:a="http://schemas.openxmlformats.org/drawingml/2006/main" noChangeAspect="1"/>
+            </wp:cNvGraphicFramePr>
+            <a:graphic xmlns:a="http://schemas.openxmlformats.org/drawingml/2006/main">
+              <a:graphicData uri="http://schemas.openxmlformats.org/drawingml/2006/picture">
+                <pic:pic xmlns:pic="http://schemas.openxmlformats.org/drawingml/2006/picture">
+                  <pic:nvPicPr>
+                    <pic:cNvPr id="1" name=""/>
+                    <pic:cNvPicPr/>
+                  </pic:nvPicPr>
+                  <pic:blipFill>
+                    <a:blip r:embed="rId37" cstate="print">
+                      <a:extLst>
+                        <a:ext uri="{28A0092B-C50C-407E-A947-70E740481C1C}">
+                          <a14:useLocalDpi xmlns:a14="http://schemas.microsoft.com/office/drawing/2010/main" val="0"/>
+                        </a:ext>
+                      </a:extLst>
+                    </a:blip>
+                    <a:stretch>
+                      <a:fillRect/>
+                    </a:stretch>
+                  </pic:blipFill>
+                  <pic:spPr>
+                    <a:xfrm>
+                      <a:off x="0" y="0"/>
+                      <a:ext cx="4041540" cy="1397479"/>
+                    </a:xfrm>
+                    <a:prstGeom prst="rect">
+                      <a:avLst/>
+                    </a:prstGeom>
+                  </pic:spPr>
+                </pic:pic>
+              </a:graphicData>
+            </a:graphic>
+          </wp:anchor>
+        </w:drawing>
+      </w:r>
+      <w:r>
+        <w:rPr>
+          <w:rFonts w:ascii="Poppins" w:hAnsi="Poppins" w:cs="Poppins"/>
+          <w:bCs/>
+        </w:rPr>
+        <w:t>The current program attempts to print ‘\u000C’, which is a Unicode escape sequence to “advance to the next page”. Historically, this was used in printers, and does not have any effect in most modern consoles.</w:t>
+      </w:r>
+    </w:p>
+    <w:p>
+      <w:pPr>
+        <w:rPr>
+          <w:rFonts w:ascii="Poppins" w:hAnsi="Poppins" w:cs="Poppins"/>
+          <w:bCs/>
+        </w:rPr>
+      </w:pPr>
+      <w:r>
+        <w:rPr>
+          <w:rFonts w:ascii="Poppins" w:hAnsi="Poppins" w:cs="Poppins"/>
+          <w:bCs/>
+        </w:rPr>
+        <w:t>The original print has been replaced with my 2 lines as seen above. Line 2 makes use of ANSI escape codes to clear the console screen</w:t>
+      </w:r>
+      <w:r>
+        <w:rPr>
+          <w:rFonts w:ascii="Poppins" w:hAnsi="Poppins" w:cs="Poppins"/>
+          <w:bCs/>
+        </w:rPr>
+        <w:t>:</w:t>
+      </w:r>
+    </w:p>
+    <w:p>
+      <w:pPr>
+        <w:pStyle w:val="ListParagraph"/>
+        <w:numPr>
+          <w:ilvl w:val="0"/>
+          <w:numId w:val="12"/>
+        </w:numPr>
+        <w:rPr>
+          <w:rFonts w:ascii="Poppins" w:hAnsi="Poppins" w:cs="Poppins"/>
+          <w:bCs/>
+        </w:rPr>
+      </w:pPr>
+      <w:r>
+        <w:rPr>
+          <w:rFonts w:ascii="Poppins" w:hAnsi="Poppins" w:cs="Poppins"/>
+          <w:b/>
+        </w:rPr>
+        <w:t>\003</w:t>
+      </w:r>
+      <w:r>
+        <w:rPr>
+          <w:rFonts w:ascii="Poppins" w:hAnsi="Poppins" w:cs="Poppins"/>
+          <w:bCs/>
+        </w:rPr>
+        <w:t>: Escape character (</w:t>
+      </w:r>
+      <w:r>
+        <w:rPr>
+          <w:rFonts w:ascii="Poppins" w:hAnsi="Poppins" w:cs="Poppins"/>
+          <w:b/>
+        </w:rPr>
+        <w:t>ESC</w:t>
+      </w:r>
+      <w:r>
+        <w:rPr>
+          <w:rFonts w:ascii="Poppins" w:hAnsi="Poppins" w:cs="Poppins"/>
+          <w:bCs/>
+        </w:rPr>
+        <w:t>)</w:t>
+      </w:r>
+    </w:p>
+    <w:p>
+      <w:pPr>
+        <w:pStyle w:val="ListParagraph"/>
+        <w:numPr>
+          <w:ilvl w:val="0"/>
+          <w:numId w:val="12"/>
+        </w:numPr>
+        <w:rPr>
+          <w:rFonts w:ascii="Poppins" w:hAnsi="Poppins" w:cs="Poppins"/>
+          <w:bCs/>
+        </w:rPr>
+      </w:pPr>
+      <w:r>
+        <w:rPr>
+          <w:rFonts w:ascii="Poppins" w:hAnsi="Poppins" w:cs="Poppins"/>
+          <w:b/>
+        </w:rPr>
+        <w:t>[H</w:t>
+      </w:r>
+      <w:r>
+        <w:rPr>
+          <w:rFonts w:ascii="Poppins" w:hAnsi="Poppins" w:cs="Poppins"/>
+          <w:bCs/>
+        </w:rPr>
+        <w:t>: Moves the cursor to the top-left corner</w:t>
+      </w:r>
+    </w:p>
+    <w:p>
+      <w:pPr>
+        <w:pStyle w:val="ListParagraph"/>
+        <w:numPr>
+          <w:ilvl w:val="0"/>
+          <w:numId w:val="12"/>
+        </w:numPr>
+        <w:rPr>
+          <w:rFonts w:ascii="Poppins" w:hAnsi="Poppins" w:cs="Poppins"/>
+          <w:bCs/>
+        </w:rPr>
+      </w:pPr>
+      <w:r>
+        <w:rPr>
+          <w:rFonts w:ascii="Poppins" w:hAnsi="Poppins" w:cs="Poppins"/>
+          <w:b/>
+        </w:rPr>
+        <w:t>[2J</w:t>
+      </w:r>
+      <w:r>
+        <w:rPr>
+          <w:rFonts w:ascii="Poppins" w:hAnsi="Poppins" w:cs="Poppins"/>
+          <w:bCs/>
+        </w:rPr>
+        <w:t>: Clears the entire screen</w:t>
+      </w:r>
+    </w:p>
+    <w:p>
+      <w:pPr>
+        <w:rPr>
+          <w:rFonts w:ascii="Poppins" w:hAnsi="Poppins" w:cs="Poppins"/>
+          <w:bCs/>
+        </w:rPr>
+      </w:pPr>
+      <w:r>
+        <w:rPr>
+          <w:rFonts w:ascii="Poppins" w:hAnsi="Poppins" w:cs="Poppins"/>
+          <w:bCs/>
+        </w:rPr>
+        <w:t xml:space="preserve">When combined, it clears the screen and resets the cursor position. </w:t>
+      </w:r>
+      <w:proofErr w:type="spellStart"/>
+      <w:r>
+        <w:rPr>
+          <w:rFonts w:ascii="Poppins" w:hAnsi="Poppins" w:cs="Poppins"/>
+          <w:b/>
+        </w:rPr>
+        <w:t>System.out.flush</w:t>
+      </w:r>
+      <w:proofErr w:type="spellEnd"/>
+      <w:r>
+        <w:rPr>
+          <w:rFonts w:ascii="Poppins" w:hAnsi="Poppins" w:cs="Poppins"/>
+          <w:b/>
+        </w:rPr>
+        <w:t xml:space="preserve">() </w:t>
+      </w:r>
+      <w:r>
+        <w:rPr>
+          <w:rFonts w:ascii="Poppins" w:hAnsi="Poppins" w:cs="Poppins"/>
+          <w:bCs/>
+        </w:rPr>
+        <w:t>forces Java to immediately write out everything in the output buffer to the console.</w:t>
+      </w:r>
+    </w:p>
+    <w:p>
+      <w:pPr>
+        <w:rPr>
+          <w:rFonts w:ascii="Poppins" w:hAnsi="Poppins" w:cs="Poppins"/>
+          <w:bCs/>
+        </w:rPr>
+      </w:pPr>
+    </w:p>
     <w:sectPr>
       <w:pgSz w:w="11906" w:h="16838"/>
       <w:pgMar w:top="1440" w:right="1440" w:bottom="1440" w:left="1440" w:header="708" w:footer="708" w:gutter="0"/>
@@ -3110,6 +5708,95 @@
     </w:lvl>
   </w:abstractNum>
   <w:abstractNum w:abstractNumId="1" w15:restartNumberingAfterBreak="0">
+    <w:nsid w:val="1B6231F4"/>
+    <w:multiLevelType w:val="hybridMultilevel"/>
+    <w:tmpl w:val="4F2A9756"/>
+    <w:lvl w:ilvl="0" w:tplc="0809000F">
+      <w:start w:val="1"/>
+      <w:numFmt w:val="decimal"/>
+      <w:lvlText w:val="%1."/>
+      <w:lvlJc w:val="left"/>
+      <w:pPr>
+        <w:ind w:left="720" w:hanging="360"/>
+      </w:pPr>
+      <w:rPr>
+        <w:rFonts w:hint="default"/>
+      </w:rPr>
+    </w:lvl>
+    <w:lvl w:ilvl="1" w:tplc="08090019" w:tentative="1">
+      <w:start w:val="1"/>
+      <w:numFmt w:val="lowerLetter"/>
+      <w:lvlText w:val="%2."/>
+      <w:lvlJc w:val="left"/>
+      <w:pPr>
+        <w:ind w:left="1440" w:hanging="360"/>
+      </w:pPr>
+    </w:lvl>
+    <w:lvl w:ilvl="2" w:tplc="0809001B" w:tentative="1">
+      <w:start w:val="1"/>
+      <w:numFmt w:val="lowerRoman"/>
+      <w:lvlText w:val="%3."/>
+      <w:lvlJc w:val="right"/>
+      <w:pPr>
+        <w:ind w:left="2160" w:hanging="180"/>
+      </w:pPr>
+    </w:lvl>
+    <w:lvl w:ilvl="3" w:tplc="0809000F" w:tentative="1">
+      <w:start w:val="1"/>
+      <w:numFmt w:val="decimal"/>
+      <w:lvlText w:val="%4."/>
+      <w:lvlJc w:val="left"/>
+      <w:pPr>
+        <w:ind w:left="2880" w:hanging="360"/>
+      </w:pPr>
+    </w:lvl>
+    <w:lvl w:ilvl="4" w:tplc="08090019" w:tentative="1">
+      <w:start w:val="1"/>
+      <w:numFmt w:val="lowerLetter"/>
+      <w:lvlText w:val="%5."/>
+      <w:lvlJc w:val="left"/>
+      <w:pPr>
+        <w:ind w:left="3600" w:hanging="360"/>
+      </w:pPr>
+    </w:lvl>
+    <w:lvl w:ilvl="5" w:tplc="0809001B" w:tentative="1">
+      <w:start w:val="1"/>
+      <w:numFmt w:val="lowerRoman"/>
+      <w:lvlText w:val="%6."/>
+      <w:lvlJc w:val="right"/>
+      <w:pPr>
+        <w:ind w:left="4320" w:hanging="180"/>
+      </w:pPr>
+    </w:lvl>
+    <w:lvl w:ilvl="6" w:tplc="0809000F" w:tentative="1">
+      <w:start w:val="1"/>
+      <w:numFmt w:val="decimal"/>
+      <w:lvlText w:val="%7."/>
+      <w:lvlJc w:val="left"/>
+      <w:pPr>
+        <w:ind w:left="5040" w:hanging="360"/>
+      </w:pPr>
+    </w:lvl>
+    <w:lvl w:ilvl="7" w:tplc="08090019" w:tentative="1">
+      <w:start w:val="1"/>
+      <w:numFmt w:val="lowerLetter"/>
+      <w:lvlText w:val="%8."/>
+      <w:lvlJc w:val="left"/>
+      <w:pPr>
+        <w:ind w:left="5760" w:hanging="360"/>
+      </w:pPr>
+    </w:lvl>
+    <w:lvl w:ilvl="8" w:tplc="0809001B" w:tentative="1">
+      <w:start w:val="1"/>
+      <w:numFmt w:val="lowerRoman"/>
+      <w:lvlText w:val="%9."/>
+      <w:lvlJc w:val="right"/>
+      <w:pPr>
+        <w:ind w:left="6480" w:hanging="180"/>
+      </w:pPr>
+    </w:lvl>
+  </w:abstractNum>
+  <w:abstractNum w:abstractNumId="2" w15:restartNumberingAfterBreak="0">
     <w:nsid w:val="281A16AC"/>
     <w:multiLevelType w:val="hybridMultilevel"/>
     <w:tmpl w:val="FD822FA2"/>
@@ -3222,7 +5909,7 @@
       </w:rPr>
     </w:lvl>
   </w:abstractNum>
-  <w:abstractNum w:abstractNumId="2" w15:restartNumberingAfterBreak="0">
+  <w:abstractNum w:abstractNumId="3" w15:restartNumberingAfterBreak="0">
     <w:nsid w:val="2A3E4C12"/>
     <w:multiLevelType w:val="hybridMultilevel"/>
     <w:tmpl w:val="15C6B42A"/>
@@ -3335,7 +6022,185 @@
       </w:rPr>
     </w:lvl>
   </w:abstractNum>
-  <w:abstractNum w:abstractNumId="3" w15:restartNumberingAfterBreak="0">
+  <w:abstractNum w:abstractNumId="4" w15:restartNumberingAfterBreak="0">
+    <w:nsid w:val="2F1A3C60"/>
+    <w:multiLevelType w:val="hybridMultilevel"/>
+    <w:tmpl w:val="456E017A"/>
+    <w:lvl w:ilvl="0" w:tplc="0809000F">
+      <w:start w:val="1"/>
+      <w:numFmt w:val="decimal"/>
+      <w:lvlText w:val="%1."/>
+      <w:lvlJc w:val="left"/>
+      <w:pPr>
+        <w:ind w:left="720" w:hanging="360"/>
+      </w:pPr>
+      <w:rPr>
+        <w:rFonts w:hint="default"/>
+      </w:rPr>
+    </w:lvl>
+    <w:lvl w:ilvl="1" w:tplc="08090019" w:tentative="1">
+      <w:start w:val="1"/>
+      <w:numFmt w:val="lowerLetter"/>
+      <w:lvlText w:val="%2."/>
+      <w:lvlJc w:val="left"/>
+      <w:pPr>
+        <w:ind w:left="1440" w:hanging="360"/>
+      </w:pPr>
+    </w:lvl>
+    <w:lvl w:ilvl="2" w:tplc="0809001B" w:tentative="1">
+      <w:start w:val="1"/>
+      <w:numFmt w:val="lowerRoman"/>
+      <w:lvlText w:val="%3."/>
+      <w:lvlJc w:val="right"/>
+      <w:pPr>
+        <w:ind w:left="2160" w:hanging="180"/>
+      </w:pPr>
+    </w:lvl>
+    <w:lvl w:ilvl="3" w:tplc="0809000F" w:tentative="1">
+      <w:start w:val="1"/>
+      <w:numFmt w:val="decimal"/>
+      <w:lvlText w:val="%4."/>
+      <w:lvlJc w:val="left"/>
+      <w:pPr>
+        <w:ind w:left="2880" w:hanging="360"/>
+      </w:pPr>
+    </w:lvl>
+    <w:lvl w:ilvl="4" w:tplc="08090019" w:tentative="1">
+      <w:start w:val="1"/>
+      <w:numFmt w:val="lowerLetter"/>
+      <w:lvlText w:val="%5."/>
+      <w:lvlJc w:val="left"/>
+      <w:pPr>
+        <w:ind w:left="3600" w:hanging="360"/>
+      </w:pPr>
+    </w:lvl>
+    <w:lvl w:ilvl="5" w:tplc="0809001B" w:tentative="1">
+      <w:start w:val="1"/>
+      <w:numFmt w:val="lowerRoman"/>
+      <w:lvlText w:val="%6."/>
+      <w:lvlJc w:val="right"/>
+      <w:pPr>
+        <w:ind w:left="4320" w:hanging="180"/>
+      </w:pPr>
+    </w:lvl>
+    <w:lvl w:ilvl="6" w:tplc="0809000F" w:tentative="1">
+      <w:start w:val="1"/>
+      <w:numFmt w:val="decimal"/>
+      <w:lvlText w:val="%7."/>
+      <w:lvlJc w:val="left"/>
+      <w:pPr>
+        <w:ind w:left="5040" w:hanging="360"/>
+      </w:pPr>
+    </w:lvl>
+    <w:lvl w:ilvl="7" w:tplc="08090019" w:tentative="1">
+      <w:start w:val="1"/>
+      <w:numFmt w:val="lowerLetter"/>
+      <w:lvlText w:val="%8."/>
+      <w:lvlJc w:val="left"/>
+      <w:pPr>
+        <w:ind w:left="5760" w:hanging="360"/>
+      </w:pPr>
+    </w:lvl>
+    <w:lvl w:ilvl="8" w:tplc="0809001B" w:tentative="1">
+      <w:start w:val="1"/>
+      <w:numFmt w:val="lowerRoman"/>
+      <w:lvlText w:val="%9."/>
+      <w:lvlJc w:val="right"/>
+      <w:pPr>
+        <w:ind w:left="6480" w:hanging="180"/>
+      </w:pPr>
+    </w:lvl>
+  </w:abstractNum>
+  <w:abstractNum w:abstractNumId="5" w15:restartNumberingAfterBreak="0">
+    <w:nsid w:val="3C4F643A"/>
+    <w:multiLevelType w:val="hybridMultilevel"/>
+    <w:tmpl w:val="2CA0818A"/>
+    <w:lvl w:ilvl="0" w:tplc="0809000F">
+      <w:start w:val="1"/>
+      <w:numFmt w:val="decimal"/>
+      <w:lvlText w:val="%1."/>
+      <w:lvlJc w:val="left"/>
+      <w:pPr>
+        <w:ind w:left="720" w:hanging="360"/>
+      </w:pPr>
+      <w:rPr>
+        <w:rFonts w:hint="default"/>
+      </w:rPr>
+    </w:lvl>
+    <w:lvl w:ilvl="1" w:tplc="08090019" w:tentative="1">
+      <w:start w:val="1"/>
+      <w:numFmt w:val="lowerLetter"/>
+      <w:lvlText w:val="%2."/>
+      <w:lvlJc w:val="left"/>
+      <w:pPr>
+        <w:ind w:left="1440" w:hanging="360"/>
+      </w:pPr>
+    </w:lvl>
+    <w:lvl w:ilvl="2" w:tplc="0809001B" w:tentative="1">
+      <w:start w:val="1"/>
+      <w:numFmt w:val="lowerRoman"/>
+      <w:lvlText w:val="%3."/>
+      <w:lvlJc w:val="right"/>
+      <w:pPr>
+        <w:ind w:left="2160" w:hanging="180"/>
+      </w:pPr>
+    </w:lvl>
+    <w:lvl w:ilvl="3" w:tplc="0809000F" w:tentative="1">
+      <w:start w:val="1"/>
+      <w:numFmt w:val="decimal"/>
+      <w:lvlText w:val="%4."/>
+      <w:lvlJc w:val="left"/>
+      <w:pPr>
+        <w:ind w:left="2880" w:hanging="360"/>
+      </w:pPr>
+    </w:lvl>
+    <w:lvl w:ilvl="4" w:tplc="08090019" w:tentative="1">
+      <w:start w:val="1"/>
+      <w:numFmt w:val="lowerLetter"/>
+      <w:lvlText w:val="%5."/>
+      <w:lvlJc w:val="left"/>
+      <w:pPr>
+        <w:ind w:left="3600" w:hanging="360"/>
+      </w:pPr>
+    </w:lvl>
+    <w:lvl w:ilvl="5" w:tplc="0809001B" w:tentative="1">
+      <w:start w:val="1"/>
+      <w:numFmt w:val="lowerRoman"/>
+      <w:lvlText w:val="%6."/>
+      <w:lvlJc w:val="right"/>
+      <w:pPr>
+        <w:ind w:left="4320" w:hanging="180"/>
+      </w:pPr>
+    </w:lvl>
+    <w:lvl w:ilvl="6" w:tplc="0809000F" w:tentative="1">
+      <w:start w:val="1"/>
+      <w:numFmt w:val="decimal"/>
+      <w:lvlText w:val="%7."/>
+      <w:lvlJc w:val="left"/>
+      <w:pPr>
+        <w:ind w:left="5040" w:hanging="360"/>
+      </w:pPr>
+    </w:lvl>
+    <w:lvl w:ilvl="7" w:tplc="08090019" w:tentative="1">
+      <w:start w:val="1"/>
+      <w:numFmt w:val="lowerLetter"/>
+      <w:lvlText w:val="%8."/>
+      <w:lvlJc w:val="left"/>
+      <w:pPr>
+        <w:ind w:left="5760" w:hanging="360"/>
+      </w:pPr>
+    </w:lvl>
+    <w:lvl w:ilvl="8" w:tplc="0809001B" w:tentative="1">
+      <w:start w:val="1"/>
+      <w:numFmt w:val="lowerRoman"/>
+      <w:lvlText w:val="%9."/>
+      <w:lvlJc w:val="right"/>
+      <w:pPr>
+        <w:ind w:left="6480" w:hanging="180"/>
+      </w:pPr>
+    </w:lvl>
+  </w:abstractNum>
+  <w:abstractNum w:abstractNumId="6" w15:restartNumberingAfterBreak="0">
     <w:nsid w:val="48AF2D6F"/>
     <w:multiLevelType w:val="hybridMultilevel"/>
     <w:tmpl w:val="4BD0BBB6"/>
@@ -3448,7 +6313,233 @@
       </w:rPr>
     </w:lvl>
   </w:abstractNum>
-  <w:abstractNum w:abstractNumId="4" w15:restartNumberingAfterBreak="0">
+  <w:abstractNum w:abstractNumId="7" w15:restartNumberingAfterBreak="0">
+    <w:nsid w:val="504412A0"/>
+    <w:multiLevelType w:val="hybridMultilevel"/>
+    <w:tmpl w:val="733E9D4C"/>
+    <w:lvl w:ilvl="0" w:tplc="08090001">
+      <w:start w:val="1"/>
+      <w:numFmt w:val="bullet"/>
+      <w:lvlText w:val=""/>
+      <w:lvlJc w:val="left"/>
+      <w:pPr>
+        <w:ind w:left="720" w:hanging="360"/>
+      </w:pPr>
+      <w:rPr>
+        <w:rFonts w:ascii="Symbol" w:hAnsi="Symbol" w:hint="default"/>
+      </w:rPr>
+    </w:lvl>
+    <w:lvl w:ilvl="1" w:tplc="08090003" w:tentative="1">
+      <w:start w:val="1"/>
+      <w:numFmt w:val="bullet"/>
+      <w:lvlText w:val="o"/>
+      <w:lvlJc w:val="left"/>
+      <w:pPr>
+        <w:ind w:left="1440" w:hanging="360"/>
+      </w:pPr>
+      <w:rPr>
+        <w:rFonts w:ascii="Courier New" w:hAnsi="Courier New" w:cs="Courier New" w:hint="default"/>
+      </w:rPr>
+    </w:lvl>
+    <w:lvl w:ilvl="2" w:tplc="08090005" w:tentative="1">
+      <w:start w:val="1"/>
+      <w:numFmt w:val="bullet"/>
+      <w:lvlText w:val=""/>
+      <w:lvlJc w:val="left"/>
+      <w:pPr>
+        <w:ind w:left="2160" w:hanging="360"/>
+      </w:pPr>
+      <w:rPr>
+        <w:rFonts w:ascii="Wingdings" w:hAnsi="Wingdings" w:hint="default"/>
+      </w:rPr>
+    </w:lvl>
+    <w:lvl w:ilvl="3" w:tplc="08090001" w:tentative="1">
+      <w:start w:val="1"/>
+      <w:numFmt w:val="bullet"/>
+      <w:lvlText w:val=""/>
+      <w:lvlJc w:val="left"/>
+      <w:pPr>
+        <w:ind w:left="2880" w:hanging="360"/>
+      </w:pPr>
+      <w:rPr>
+        <w:rFonts w:ascii="Symbol" w:hAnsi="Symbol" w:hint="default"/>
+      </w:rPr>
+    </w:lvl>
+    <w:lvl w:ilvl="4" w:tplc="08090003" w:tentative="1">
+      <w:start w:val="1"/>
+      <w:numFmt w:val="bullet"/>
+      <w:lvlText w:val="o"/>
+      <w:lvlJc w:val="left"/>
+      <w:pPr>
+        <w:ind w:left="3600" w:hanging="360"/>
+      </w:pPr>
+      <w:rPr>
+        <w:rFonts w:ascii="Courier New" w:hAnsi="Courier New" w:cs="Courier New" w:hint="default"/>
+      </w:rPr>
+    </w:lvl>
+    <w:lvl w:ilvl="5" w:tplc="08090005" w:tentative="1">
+      <w:start w:val="1"/>
+      <w:numFmt w:val="bullet"/>
+      <w:lvlText w:val=""/>
+      <w:lvlJc w:val="left"/>
+      <w:pPr>
+        <w:ind w:left="4320" w:hanging="360"/>
+      </w:pPr>
+      <w:rPr>
+        <w:rFonts w:ascii="Wingdings" w:hAnsi="Wingdings" w:hint="default"/>
+      </w:rPr>
+    </w:lvl>
+    <w:lvl w:ilvl="6" w:tplc="08090001" w:tentative="1">
+      <w:start w:val="1"/>
+      <w:numFmt w:val="bullet"/>
+      <w:lvlText w:val=""/>
+      <w:lvlJc w:val="left"/>
+      <w:pPr>
+        <w:ind w:left="5040" w:hanging="360"/>
+      </w:pPr>
+      <w:rPr>
+        <w:rFonts w:ascii="Symbol" w:hAnsi="Symbol" w:hint="default"/>
+      </w:rPr>
+    </w:lvl>
+    <w:lvl w:ilvl="7" w:tplc="08090003" w:tentative="1">
+      <w:start w:val="1"/>
+      <w:numFmt w:val="bullet"/>
+      <w:lvlText w:val="o"/>
+      <w:lvlJc w:val="left"/>
+      <w:pPr>
+        <w:ind w:left="5760" w:hanging="360"/>
+      </w:pPr>
+      <w:rPr>
+        <w:rFonts w:ascii="Courier New" w:hAnsi="Courier New" w:cs="Courier New" w:hint="default"/>
+      </w:rPr>
+    </w:lvl>
+    <w:lvl w:ilvl="8" w:tplc="08090005" w:tentative="1">
+      <w:start w:val="1"/>
+      <w:numFmt w:val="bullet"/>
+      <w:lvlText w:val=""/>
+      <w:lvlJc w:val="left"/>
+      <w:pPr>
+        <w:ind w:left="6480" w:hanging="360"/>
+      </w:pPr>
+      <w:rPr>
+        <w:rFonts w:ascii="Wingdings" w:hAnsi="Wingdings" w:hint="default"/>
+      </w:rPr>
+    </w:lvl>
+  </w:abstractNum>
+  <w:abstractNum w:abstractNumId="8" w15:restartNumberingAfterBreak="0">
+    <w:nsid w:val="5141036C"/>
+    <w:multiLevelType w:val="hybridMultilevel"/>
+    <w:tmpl w:val="E348FC08"/>
+    <w:lvl w:ilvl="0" w:tplc="08090001">
+      <w:start w:val="1"/>
+      <w:numFmt w:val="bullet"/>
+      <w:lvlText w:val=""/>
+      <w:lvlJc w:val="left"/>
+      <w:pPr>
+        <w:ind w:left="720" w:hanging="360"/>
+      </w:pPr>
+      <w:rPr>
+        <w:rFonts w:ascii="Symbol" w:hAnsi="Symbol" w:hint="default"/>
+      </w:rPr>
+    </w:lvl>
+    <w:lvl w:ilvl="1" w:tplc="08090003" w:tentative="1">
+      <w:start w:val="1"/>
+      <w:numFmt w:val="bullet"/>
+      <w:lvlText w:val="o"/>
+      <w:lvlJc w:val="left"/>
+      <w:pPr>
+        <w:ind w:left="1440" w:hanging="360"/>
+      </w:pPr>
+      <w:rPr>
+        <w:rFonts w:ascii="Courier New" w:hAnsi="Courier New" w:cs="Courier New" w:hint="default"/>
+      </w:rPr>
+    </w:lvl>
+    <w:lvl w:ilvl="2" w:tplc="08090005" w:tentative="1">
+      <w:start w:val="1"/>
+      <w:numFmt w:val="bullet"/>
+      <w:lvlText w:val=""/>
+      <w:lvlJc w:val="left"/>
+      <w:pPr>
+        <w:ind w:left="2160" w:hanging="360"/>
+      </w:pPr>
+      <w:rPr>
+        <w:rFonts w:ascii="Wingdings" w:hAnsi="Wingdings" w:hint="default"/>
+      </w:rPr>
+    </w:lvl>
+    <w:lvl w:ilvl="3" w:tplc="08090001" w:tentative="1">
+      <w:start w:val="1"/>
+      <w:numFmt w:val="bullet"/>
+      <w:lvlText w:val=""/>
+      <w:lvlJc w:val="left"/>
+      <w:pPr>
+        <w:ind w:left="2880" w:hanging="360"/>
+      </w:pPr>
+      <w:rPr>
+        <w:rFonts w:ascii="Symbol" w:hAnsi="Symbol" w:hint="default"/>
+      </w:rPr>
+    </w:lvl>
+    <w:lvl w:ilvl="4" w:tplc="08090003" w:tentative="1">
+      <w:start w:val="1"/>
+      <w:numFmt w:val="bullet"/>
+      <w:lvlText w:val="o"/>
+      <w:lvlJc w:val="left"/>
+      <w:pPr>
+        <w:ind w:left="3600" w:hanging="360"/>
+      </w:pPr>
+      <w:rPr>
+        <w:rFonts w:ascii="Courier New" w:hAnsi="Courier New" w:cs="Courier New" w:hint="default"/>
+      </w:rPr>
+    </w:lvl>
+    <w:lvl w:ilvl="5" w:tplc="08090005" w:tentative="1">
+      <w:start w:val="1"/>
+      <w:numFmt w:val="bullet"/>
+      <w:lvlText w:val=""/>
+      <w:lvlJc w:val="left"/>
+      <w:pPr>
+        <w:ind w:left="4320" w:hanging="360"/>
+      </w:pPr>
+      <w:rPr>
+        <w:rFonts w:ascii="Wingdings" w:hAnsi="Wingdings" w:hint="default"/>
+      </w:rPr>
+    </w:lvl>
+    <w:lvl w:ilvl="6" w:tplc="08090001" w:tentative="1">
+      <w:start w:val="1"/>
+      <w:numFmt w:val="bullet"/>
+      <w:lvlText w:val=""/>
+      <w:lvlJc w:val="left"/>
+      <w:pPr>
+        <w:ind w:left="5040" w:hanging="360"/>
+      </w:pPr>
+      <w:rPr>
+        <w:rFonts w:ascii="Symbol" w:hAnsi="Symbol" w:hint="default"/>
+      </w:rPr>
+    </w:lvl>
+    <w:lvl w:ilvl="7" w:tplc="08090003" w:tentative="1">
+      <w:start w:val="1"/>
+      <w:numFmt w:val="bullet"/>
+      <w:lvlText w:val="o"/>
+      <w:lvlJc w:val="left"/>
+      <w:pPr>
+        <w:ind w:left="5760" w:hanging="360"/>
+      </w:pPr>
+      <w:rPr>
+        <w:rFonts w:ascii="Courier New" w:hAnsi="Courier New" w:cs="Courier New" w:hint="default"/>
+      </w:rPr>
+    </w:lvl>
+    <w:lvl w:ilvl="8" w:tplc="08090005" w:tentative="1">
+      <w:start w:val="1"/>
+      <w:numFmt w:val="bullet"/>
+      <w:lvlText w:val=""/>
+      <w:lvlJc w:val="left"/>
+      <w:pPr>
+        <w:ind w:left="6480" w:hanging="360"/>
+      </w:pPr>
+      <w:rPr>
+        <w:rFonts w:ascii="Wingdings" w:hAnsi="Wingdings" w:hint="default"/>
+      </w:rPr>
+    </w:lvl>
+  </w:abstractNum>
+  <w:abstractNum w:abstractNumId="9" w15:restartNumberingAfterBreak="0">
     <w:nsid w:val="6ED114E5"/>
     <w:multiLevelType w:val="hybridMultilevel"/>
     <w:tmpl w:val="A26216E4"/>
@@ -3561,7 +6652,96 @@
       </w:rPr>
     </w:lvl>
   </w:abstractNum>
-  <w:abstractNum w:abstractNumId="5" w15:restartNumberingAfterBreak="0">
+  <w:abstractNum w:abstractNumId="10" w15:restartNumberingAfterBreak="0">
+    <w:nsid w:val="747B6DF7"/>
+    <w:multiLevelType w:val="hybridMultilevel"/>
+    <w:tmpl w:val="E364215E"/>
+    <w:lvl w:ilvl="0" w:tplc="0809000F">
+      <w:start w:val="1"/>
+      <w:numFmt w:val="decimal"/>
+      <w:lvlText w:val="%1."/>
+      <w:lvlJc w:val="left"/>
+      <w:pPr>
+        <w:ind w:left="720" w:hanging="360"/>
+      </w:pPr>
+      <w:rPr>
+        <w:rFonts w:hint="default"/>
+      </w:rPr>
+    </w:lvl>
+    <w:lvl w:ilvl="1" w:tplc="08090019" w:tentative="1">
+      <w:start w:val="1"/>
+      <w:numFmt w:val="lowerLetter"/>
+      <w:lvlText w:val="%2."/>
+      <w:lvlJc w:val="left"/>
+      <w:pPr>
+        <w:ind w:left="1440" w:hanging="360"/>
+      </w:pPr>
+    </w:lvl>
+    <w:lvl w:ilvl="2" w:tplc="0809001B" w:tentative="1">
+      <w:start w:val="1"/>
+      <w:numFmt w:val="lowerRoman"/>
+      <w:lvlText w:val="%3."/>
+      <w:lvlJc w:val="right"/>
+      <w:pPr>
+        <w:ind w:left="2160" w:hanging="180"/>
+      </w:pPr>
+    </w:lvl>
+    <w:lvl w:ilvl="3" w:tplc="0809000F" w:tentative="1">
+      <w:start w:val="1"/>
+      <w:numFmt w:val="decimal"/>
+      <w:lvlText w:val="%4."/>
+      <w:lvlJc w:val="left"/>
+      <w:pPr>
+        <w:ind w:left="2880" w:hanging="360"/>
+      </w:pPr>
+    </w:lvl>
+    <w:lvl w:ilvl="4" w:tplc="08090019" w:tentative="1">
+      <w:start w:val="1"/>
+      <w:numFmt w:val="lowerLetter"/>
+      <w:lvlText w:val="%5."/>
+      <w:lvlJc w:val="left"/>
+      <w:pPr>
+        <w:ind w:left="3600" w:hanging="360"/>
+      </w:pPr>
+    </w:lvl>
+    <w:lvl w:ilvl="5" w:tplc="0809001B" w:tentative="1">
+      <w:start w:val="1"/>
+      <w:numFmt w:val="lowerRoman"/>
+      <w:lvlText w:val="%6."/>
+      <w:lvlJc w:val="right"/>
+      <w:pPr>
+        <w:ind w:left="4320" w:hanging="180"/>
+      </w:pPr>
+    </w:lvl>
+    <w:lvl w:ilvl="6" w:tplc="0809000F" w:tentative="1">
+      <w:start w:val="1"/>
+      <w:numFmt w:val="decimal"/>
+      <w:lvlText w:val="%7."/>
+      <w:lvlJc w:val="left"/>
+      <w:pPr>
+        <w:ind w:left="5040" w:hanging="360"/>
+      </w:pPr>
+    </w:lvl>
+    <w:lvl w:ilvl="7" w:tplc="08090019" w:tentative="1">
+      <w:start w:val="1"/>
+      <w:numFmt w:val="lowerLetter"/>
+      <w:lvlText w:val="%8."/>
+      <w:lvlJc w:val="left"/>
+      <w:pPr>
+        <w:ind w:left="5760" w:hanging="360"/>
+      </w:pPr>
+    </w:lvl>
+    <w:lvl w:ilvl="8" w:tplc="0809001B" w:tentative="1">
+      <w:start w:val="1"/>
+      <w:numFmt w:val="lowerRoman"/>
+      <w:lvlText w:val="%9."/>
+      <w:lvlJc w:val="right"/>
+      <w:pPr>
+        <w:ind w:left="6480" w:hanging="180"/>
+      </w:pPr>
+    </w:lvl>
+  </w:abstractNum>
+  <w:abstractNum w:abstractNumId="11" w15:restartNumberingAfterBreak="0">
     <w:nsid w:val="79354A3C"/>
     <w:multiLevelType w:val="hybridMultilevel"/>
     <w:tmpl w:val="2CB6C83A"/>
@@ -3675,22 +6855,40 @@
     </w:lvl>
   </w:abstractNum>
   <w:num w:numId="1">
-    <w:abstractNumId w:val="2"/>
+    <w:abstractNumId w:val="3"/>
   </w:num>
   <w:num w:numId="2">
-    <w:abstractNumId w:val="4"/>
+    <w:abstractNumId w:val="9"/>
   </w:num>
   <w:num w:numId="3">
-    <w:abstractNumId w:val="5"/>
+    <w:abstractNumId w:val="11"/>
   </w:num>
   <w:num w:numId="4">
     <w:abstractNumId w:val="0"/>
   </w:num>
   <w:num w:numId="5">
+    <w:abstractNumId w:val="2"/>
+  </w:num>
+  <w:num w:numId="6">
+    <w:abstractNumId w:val="6"/>
+  </w:num>
+  <w:num w:numId="7">
+    <w:abstractNumId w:val="5"/>
+  </w:num>
+  <w:num w:numId="8">
+    <w:abstractNumId w:val="10"/>
+  </w:num>
+  <w:num w:numId="9">
+    <w:abstractNumId w:val="4"/>
+  </w:num>
+  <w:num w:numId="10">
     <w:abstractNumId w:val="1"/>
   </w:num>
-  <w:num w:numId="6">
-    <w:abstractNumId w:val="3"/>
+  <w:num w:numId="11">
+    <w:abstractNumId w:val="8"/>
+  </w:num>
+  <w:num w:numId="12">
+    <w:abstractNumId w:val="7"/>
   </w:num>
 </w:numbering>
 </file>
@@ -4098,7 +7296,6 @@
   <w:style w:type="character" w:default="1" w:styleId="DefaultParagraphFont">
     <w:name w:val="Default Paragraph Font"/>
     <w:uiPriority w:val="1"/>
-    <w:semiHidden/>
     <w:unhideWhenUsed/>
   </w:style>
   <w:style w:type="table" w:default="1" w:styleId="TableNormal">

</xml_diff>